<commit_message>
Added dates to specdoc version. Updated jeffrey worklog.
</commit_message>
<xml_diff>
--- a/Documents/SpecDoc/Version1/1_4_RoughDraft.docx
+++ b/Documents/SpecDoc/Version1/1_4_RoughDraft.docx
@@ -56,11 +56,10 @@
         <w:spacing w:before="120" w:after="0"/>
       </w:pPr>
       <w:r>
-        <w:t>Version 1.3</w:t>
-      </w:r>
-      <w:r>
-        <w:t xml:space="preserve"> </w:t>
-      </w:r>
+        <w:t>Version 1.4</w:t>
+      </w:r>
+      <w:bookmarkStart w:id="0" w:name="_GoBack"/>
+      <w:bookmarkEnd w:id="0"/>
     </w:p>
     <w:p>
       <w:pPr>
@@ -639,21 +638,21 @@
           <w:noProof/>
         </w:rPr>
       </w:pPr>
-      <w:bookmarkStart w:id="0" w:name="_Toc344877432"/>
-      <w:bookmarkStart w:id="1" w:name="_Toc344879822"/>
-      <w:bookmarkStart w:id="2" w:name="_Toc346508722"/>
-      <w:bookmarkStart w:id="3" w:name="_Toc346508952"/>
-      <w:bookmarkStart w:id="4" w:name="_Toc346509227"/>
-      <w:bookmarkStart w:id="5" w:name="_Toc107858829"/>
-      <w:bookmarkStart w:id="6" w:name="_Toc108287587"/>
-      <w:bookmarkStart w:id="7" w:name="_Toc111014886"/>
-      <w:bookmarkStart w:id="8" w:name="_Toc111117822"/>
-      <w:bookmarkStart w:id="9" w:name="_Toc113291685"/>
-      <w:bookmarkEnd w:id="0"/>
+      <w:bookmarkStart w:id="1" w:name="_Toc344877432"/>
+      <w:bookmarkStart w:id="2" w:name="_Toc344879822"/>
+      <w:bookmarkStart w:id="3" w:name="_Toc346508722"/>
+      <w:bookmarkStart w:id="4" w:name="_Toc346508952"/>
+      <w:bookmarkStart w:id="5" w:name="_Toc346509227"/>
+      <w:bookmarkStart w:id="6" w:name="_Toc107858829"/>
+      <w:bookmarkStart w:id="7" w:name="_Toc108287587"/>
+      <w:bookmarkStart w:id="8" w:name="_Toc111014886"/>
+      <w:bookmarkStart w:id="9" w:name="_Toc111117822"/>
+      <w:bookmarkStart w:id="10" w:name="_Toc113291685"/>
       <w:bookmarkEnd w:id="1"/>
       <w:bookmarkEnd w:id="2"/>
       <w:bookmarkEnd w:id="3"/>
       <w:bookmarkEnd w:id="4"/>
+      <w:bookmarkEnd w:id="5"/>
       <w:r>
         <w:rPr>
           <w:rFonts w:ascii="Arial" w:hAnsi="Arial" w:cs="Arial"/>
@@ -661,11 +660,11 @@
         </w:rPr>
         <w:t>Contents</w:t>
       </w:r>
-      <w:bookmarkEnd w:id="5"/>
       <w:bookmarkEnd w:id="6"/>
       <w:bookmarkEnd w:id="7"/>
       <w:bookmarkEnd w:id="8"/>
       <w:bookmarkEnd w:id="9"/>
+      <w:bookmarkEnd w:id="10"/>
       <w:r>
         <w:rPr>
           <w:rFonts w:ascii="Arial" w:hAnsi="Arial" w:cs="Arial"/>
@@ -2834,7 +2833,7 @@
           <w:color w:val="FFFFFF"/>
         </w:rPr>
       </w:pPr>
-      <w:bookmarkStart w:id="10" w:name="_Toc113291686"/>
+      <w:bookmarkStart w:id="11" w:name="_Toc113291686"/>
       <w:r>
         <w:rPr>
           <w:rFonts w:ascii="Arial" w:hAnsi="Arial" w:cs="Arial"/>
@@ -2843,7 +2842,7 @@
         <w:lastRenderedPageBreak/>
         <w:t>Revisions</w:t>
       </w:r>
-      <w:bookmarkEnd w:id="10"/>
+      <w:bookmarkEnd w:id="11"/>
     </w:p>
     <w:tbl>
       <w:tblPr>
@@ -3684,8 +3683,6 @@
               </w:rPr>
               <w:t>bbreviations</w:t>
             </w:r>
-            <w:bookmarkStart w:id="11" w:name="_GoBack"/>
-            <w:bookmarkEnd w:id="11"/>
           </w:p>
         </w:tc>
         <w:tc>
@@ -3701,6 +3698,12 @@
                 <w:rFonts w:ascii="Arial" w:hAnsi="Arial" w:cs="Arial"/>
               </w:rPr>
             </w:pPr>
+            <w:r>
+              <w:rPr>
+                <w:rFonts w:ascii="Arial" w:hAnsi="Arial" w:cs="Arial"/>
+              </w:rPr>
+              <w:t>2/28/15</w:t>
+            </w:r>
           </w:p>
         </w:tc>
       </w:tr>
@@ -10687,7 +10690,7 @@
       <w:rPr>
         <w:noProof/>
       </w:rPr>
-      <w:t>iii</w:t>
+      <w:t>ii</w:t>
     </w:r>
     <w:r>
       <w:fldChar w:fldCharType="end"/>
@@ -12818,7 +12821,7 @@
 </file>
 
 <file path=customXml/itemProps1.xml><?xml version="1.0" encoding="utf-8"?>
-<ds:datastoreItem xmlns:ds="http://schemas.openxmlformats.org/officeDocument/2006/customXml" ds:itemID="{68086E99-542E-48C6-9B83-DE6E8F860E45}">
+<ds:datastoreItem xmlns:ds="http://schemas.openxmlformats.org/officeDocument/2006/customXml" ds:itemID="{62BF5496-5355-4129-87D9-662A4B7FE7F4}">
   <ds:schemaRefs>
     <ds:schemaRef ds:uri="http://schemas.openxmlformats.org/officeDocument/2006/bibliography"/>
   </ds:schemaRefs>

</xml_diff>

<commit_message>
Updated client questions 5
</commit_message>
<xml_diff>
--- a/Documents/SpecDoc/Version1/1_4_RoughDraft.docx
+++ b/Documents/SpecDoc/Version1/1_4_RoughDraft.docx
@@ -29,12 +29,14 @@
           <w:sz w:val="60"/>
         </w:rPr>
       </w:pPr>
+      <w:proofErr w:type="gramStart"/>
       <w:r>
         <w:rPr>
           <w:sz w:val="40"/>
         </w:rPr>
         <w:t>for</w:t>
       </w:r>
+      <w:proofErr w:type="gramEnd"/>
     </w:p>
     <w:p>
       <w:pPr>
@@ -43,12 +45,14 @@
           <w:sz w:val="60"/>
         </w:rPr>
       </w:pPr>
+      <w:proofErr w:type="gramStart"/>
       <w:r>
         <w:rPr>
           <w:sz w:val="60"/>
         </w:rPr>
         <w:t>Lions Final Exam Scheduler (L.I.F.E.S.)</w:t>
       </w:r>
+      <w:proofErr w:type="gramEnd"/>
     </w:p>
     <w:p>
       <w:pPr>
@@ -528,8 +532,33 @@
           <w:sz w:val="22"/>
           <w:szCs w:val="22"/>
         </w:rPr>
-        <w:t xml:space="preserve"> Roden, Ph.D</w:t>
-      </w:r>
+        <w:t xml:space="preserve"> </w:t>
+      </w:r>
+      <w:proofErr w:type="spellStart"/>
+      <w:r>
+        <w:rPr>
+          <w:sz w:val="22"/>
+          <w:szCs w:val="22"/>
+        </w:rPr>
+        <w:t>Roden</w:t>
+      </w:r>
+      <w:proofErr w:type="spellEnd"/>
+      <w:r>
+        <w:rPr>
+          <w:sz w:val="22"/>
+          <w:szCs w:val="22"/>
+        </w:rPr>
+        <w:t xml:space="preserve">, </w:t>
+      </w:r>
+      <w:proofErr w:type="spellStart"/>
+      <w:r>
+        <w:rPr>
+          <w:sz w:val="22"/>
+          <w:szCs w:val="22"/>
+        </w:rPr>
+        <w:t>Ph.D</w:t>
+      </w:r>
+      <w:proofErr w:type="spellEnd"/>
     </w:p>
     <w:p>
       <w:pPr>
@@ -3130,8 +3159,16 @@
               <w:rPr>
                 <w:rFonts w:ascii="Arial" w:hAnsi="Arial" w:cs="Arial"/>
               </w:rPr>
-              <w:t>Scott Smoke, Jeffrey Alllen</w:t>
-            </w:r>
+              <w:t xml:space="preserve">Scott Smoke, Jeffrey </w:t>
+            </w:r>
+            <w:proofErr w:type="spellStart"/>
+            <w:r>
+              <w:rPr>
+                <w:rFonts w:ascii="Arial" w:hAnsi="Arial" w:cs="Arial"/>
+              </w:rPr>
+              <w:t>Alllen</w:t>
+            </w:r>
+            <w:proofErr w:type="spellEnd"/>
           </w:p>
         </w:tc>
         <w:tc>
@@ -3339,7 +3376,21 @@
               <w:rPr>
                 <w:rFonts w:ascii="Arial" w:hAnsi="Arial" w:cs="Arial"/>
               </w:rPr>
-              <w:t>, and 3.1.1. Also removed a non important screen shot</w:t>
+              <w:t xml:space="preserve">, and 3.1.1. Also removed a </w:t>
+            </w:r>
+            <w:proofErr w:type="spellStart"/>
+            <w:r>
+              <w:rPr>
+                <w:rFonts w:ascii="Arial" w:hAnsi="Arial" w:cs="Arial"/>
+              </w:rPr>
+              <w:t>non important</w:t>
+            </w:r>
+            <w:proofErr w:type="spellEnd"/>
+            <w:r>
+              <w:rPr>
+                <w:rFonts w:ascii="Arial" w:hAnsi="Arial" w:cs="Arial"/>
+              </w:rPr>
+              <w:t xml:space="preserve"> screen shot</w:t>
             </w:r>
             <w:r>
               <w:rPr>
@@ -3434,7 +3485,21 @@
               <w:rPr>
                 <w:rFonts w:ascii="Arial" w:hAnsi="Arial" w:cs="Arial"/>
               </w:rPr>
-              <w:t>IEEE Std 830-1998</w:t>
+              <w:t xml:space="preserve">IEEE </w:t>
+            </w:r>
+            <w:proofErr w:type="spellStart"/>
+            <w:r>
+              <w:rPr>
+                <w:rFonts w:ascii="Arial" w:hAnsi="Arial" w:cs="Arial"/>
+              </w:rPr>
+              <w:t>Std</w:t>
+            </w:r>
+            <w:proofErr w:type="spellEnd"/>
+            <w:r>
+              <w:rPr>
+                <w:rFonts w:ascii="Arial" w:hAnsi="Arial" w:cs="Arial"/>
+              </w:rPr>
+              <w:t xml:space="preserve"> 830-1998</w:t>
             </w:r>
             <w:r>
               <w:rPr>
@@ -3793,7 +3858,21 @@
         <w:rPr>
           <w:i w:val="0"/>
         </w:rPr>
-        <w:t xml:space="preserve"> the client, Dr. Patricia Roden,</w:t>
+        <w:t xml:space="preserve"> the client, Dr. Patricia </w:t>
+      </w:r>
+      <w:proofErr w:type="spellStart"/>
+      <w:r>
+        <w:rPr>
+          <w:i w:val="0"/>
+        </w:rPr>
+        <w:t>Roden</w:t>
+      </w:r>
+      <w:proofErr w:type="spellEnd"/>
+      <w:r>
+        <w:rPr>
+          <w:i w:val="0"/>
+        </w:rPr>
+        <w:t>,</w:t>
       </w:r>
       <w:r>
         <w:rPr>
@@ -4965,7 +5044,21 @@
         <w:rPr>
           <w:i w:val="0"/>
         </w:rPr>
-        <w:t>[1] IEEE Software Engineering Standards Committee, “IEEE Std 830-1998, IEEE Recommended Practice for Software Requirements Specifications”, October 20, 1998.</w:t>
+        <w:t xml:space="preserve">[1] IEEE Software Engineering Standards Committee, “IEEE </w:t>
+      </w:r>
+      <w:proofErr w:type="spellStart"/>
+      <w:r>
+        <w:rPr>
+          <w:i w:val="0"/>
+        </w:rPr>
+        <w:t>Std</w:t>
+      </w:r>
+      <w:proofErr w:type="spellEnd"/>
+      <w:r>
+        <w:rPr>
+          <w:i w:val="0"/>
+        </w:rPr>
+        <w:t xml:space="preserve"> 830-1998, IEEE Recommended Practice for Software Requirements Specifications”, October 20, 1998.</w:t>
       </w:r>
     </w:p>
     <w:p>
@@ -7742,8 +7835,6 @@
         </w:rPr>
         <w:t xml:space="preserve"> or</w:t>
       </w:r>
-      <w:bookmarkStart w:id="43" w:name="_GoBack"/>
-      <w:bookmarkEnd w:id="43"/>
       <w:r>
         <w:rPr>
           <w:rFonts w:ascii="Arial" w:hAnsi="Arial" w:cs="Arial"/>
@@ -8218,8 +8309,8 @@
           <w:color w:val="FFFFFF"/>
         </w:rPr>
       </w:pPr>
-      <w:bookmarkStart w:id="44" w:name="_Toc113291708"/>
-      <w:bookmarkStart w:id="45" w:name="_Toc439994690"/>
+      <w:bookmarkStart w:id="43" w:name="_Toc113291708"/>
+      <w:bookmarkStart w:id="44" w:name="_Toc439994690"/>
       <w:r>
         <w:rPr>
           <w:rFonts w:ascii="Arial" w:hAnsi="Arial" w:cs="Arial"/>
@@ -8227,26 +8318,26 @@
         </w:rPr>
         <w:t>Non-functional Requirements</w:t>
       </w:r>
+      <w:bookmarkEnd w:id="43"/>
+    </w:p>
+    <w:p>
+      <w:pPr>
+        <w:pStyle w:val="Heading2"/>
+        <w:rPr>
+          <w:rFonts w:ascii="Arial" w:hAnsi="Arial" w:cs="Arial"/>
+        </w:rPr>
+      </w:pPr>
+      <w:bookmarkStart w:id="45" w:name="_Toc439994691"/>
+      <w:bookmarkStart w:id="46" w:name="_Toc113291710"/>
       <w:bookmarkEnd w:id="44"/>
-    </w:p>
-    <w:p>
-      <w:pPr>
-        <w:pStyle w:val="Heading2"/>
-        <w:rPr>
-          <w:rFonts w:ascii="Arial" w:hAnsi="Arial" w:cs="Arial"/>
-        </w:rPr>
-      </w:pPr>
-      <w:bookmarkStart w:id="46" w:name="_Toc439994691"/>
-      <w:bookmarkStart w:id="47" w:name="_Toc113291710"/>
+      <w:r>
+        <w:rPr>
+          <w:rFonts w:ascii="Arial" w:hAnsi="Arial" w:cs="Arial"/>
+        </w:rPr>
+        <w:t>Safety and Security Requirements</w:t>
+      </w:r>
       <w:bookmarkEnd w:id="45"/>
-      <w:r>
-        <w:rPr>
-          <w:rFonts w:ascii="Arial" w:hAnsi="Arial" w:cs="Arial"/>
-        </w:rPr>
-        <w:t>Safety and Security Requirements</w:t>
-      </w:r>
       <w:bookmarkEnd w:id="46"/>
-      <w:bookmarkEnd w:id="47"/>
     </w:p>
     <w:p>
       <w:pPr>
@@ -8553,16 +8644,16 @@
           <w:rFonts w:ascii="Arial" w:hAnsi="Arial" w:cs="Arial"/>
         </w:rPr>
       </w:pPr>
-      <w:bookmarkStart w:id="48" w:name="_Toc439994693"/>
-      <w:bookmarkStart w:id="49" w:name="_Toc113291711"/>
+      <w:bookmarkStart w:id="47" w:name="_Toc439994693"/>
+      <w:bookmarkStart w:id="48" w:name="_Toc113291711"/>
       <w:r>
         <w:rPr>
           <w:rFonts w:ascii="Arial" w:hAnsi="Arial" w:cs="Arial"/>
         </w:rPr>
         <w:t>Software Quality Attributes</w:t>
       </w:r>
+      <w:bookmarkEnd w:id="47"/>
       <w:bookmarkEnd w:id="48"/>
-      <w:bookmarkEnd w:id="49"/>
     </w:p>
     <w:tbl>
       <w:tblPr>
@@ -9412,6 +9503,37 @@
         </w:rPr>
         <w:t>Output File</w:t>
       </w:r>
+      <w:r>
+        <w:rPr>
+          <w:rFonts w:ascii="Arial" w:hAnsi="Arial" w:cs="Arial"/>
+        </w:rPr>
+        <w:t xml:space="preserve"> </w:t>
+      </w:r>
+      <w:r>
+        <w:rPr>
+          <w:rFonts w:ascii="Arial" w:hAnsi="Arial" w:cs="Arial"/>
+          <w:color w:val="FF0000"/>
+        </w:rPr>
+        <w:t xml:space="preserve">add </w:t>
+      </w:r>
+      <w:proofErr w:type="spellStart"/>
+      <w:r>
+        <w:rPr>
+          <w:rFonts w:ascii="Arial" w:hAnsi="Arial" w:cs="Arial"/>
+          <w:color w:val="FF0000"/>
+        </w:rPr>
+        <w:t>ouput</w:t>
+      </w:r>
+      <w:proofErr w:type="spellEnd"/>
+      <w:r>
+        <w:rPr>
+          <w:rFonts w:ascii="Arial" w:hAnsi="Arial" w:cs="Arial"/>
+          <w:color w:val="FF0000"/>
+        </w:rPr>
+        <w:t xml:space="preserve"> files</w:t>
+      </w:r>
+      <w:bookmarkStart w:id="49" w:name="_GoBack"/>
+      <w:bookmarkEnd w:id="49"/>
     </w:p>
     <w:p>
       <w:pPr>
@@ -9421,6 +9543,7 @@
         </w:tabs>
         <w:rPr>
           <w:i w:val="0"/>
+          <w:color w:val="FF0000"/>
         </w:rPr>
       </w:pPr>
       <w:r>
@@ -9429,6 +9552,12 @@
         </w:rPr>
         <w:tab/>
         <w:t>The first line will contain the semester and the year. The second line will specify the class data file used to generate the schedule. Then, all the data from the first file or the manually inputted data will be included in this file.  Then the generated schedule which will use standard times. The format of this file will either be plain text, PDF, or CSV.</w:t>
+      </w:r>
+      <w:r>
+        <w:rPr>
+          <w:i w:val="0"/>
+        </w:rPr>
+        <w:t xml:space="preserve"> </w:t>
       </w:r>
     </w:p>
     <w:p>
@@ -9519,6 +9648,7 @@
           <w:color w:val="FFFFFF"/>
         </w:rPr>
       </w:pPr>
+      <w:proofErr w:type="gramStart"/>
       <w:r>
         <w:rPr>
           <w:rFonts w:ascii="Arial" w:hAnsi="Arial" w:cs="Arial"/>
@@ -9540,6 +9670,7 @@
         </w:rPr>
         <w:t>Client</w:t>
       </w:r>
+      <w:proofErr w:type="gramEnd"/>
       <w:r>
         <w:rPr>
           <w:rFonts w:ascii="Arial" w:hAnsi="Arial" w:cs="Arial"/>
@@ -9654,7 +9785,47 @@
                 <w:sz w:val="16"/>
                 <w:szCs w:val="16"/>
               </w:rPr>
-              <w:t>Patricia L. Roden, Ph.D, Client</w:t>
+              <w:t xml:space="preserve">Patricia L. </w:t>
+            </w:r>
+            <w:proofErr w:type="spellStart"/>
+            <w:r>
+              <w:rPr>
+                <w:rFonts w:ascii="Arial" w:hAnsi="Arial" w:cs="Arial"/>
+                <w:i/>
+                <w:sz w:val="16"/>
+                <w:szCs w:val="16"/>
+              </w:rPr>
+              <w:t>Roden</w:t>
+            </w:r>
+            <w:proofErr w:type="spellEnd"/>
+            <w:r>
+              <w:rPr>
+                <w:rFonts w:ascii="Arial" w:hAnsi="Arial" w:cs="Arial"/>
+                <w:i/>
+                <w:sz w:val="16"/>
+                <w:szCs w:val="16"/>
+              </w:rPr>
+              <w:t xml:space="preserve">, </w:t>
+            </w:r>
+            <w:proofErr w:type="spellStart"/>
+            <w:r>
+              <w:rPr>
+                <w:rFonts w:ascii="Arial" w:hAnsi="Arial" w:cs="Arial"/>
+                <w:i/>
+                <w:sz w:val="16"/>
+                <w:szCs w:val="16"/>
+              </w:rPr>
+              <w:t>Ph.D</w:t>
+            </w:r>
+            <w:proofErr w:type="spellEnd"/>
+            <w:r>
+              <w:rPr>
+                <w:rFonts w:ascii="Arial" w:hAnsi="Arial" w:cs="Arial"/>
+                <w:i/>
+                <w:sz w:val="16"/>
+                <w:szCs w:val="16"/>
+              </w:rPr>
+              <w:t>, Client</w:t>
             </w:r>
           </w:p>
         </w:tc>
@@ -10924,7 +11095,7 @@
       <w:rPr>
         <w:noProof/>
       </w:rPr>
-      <w:t>5</w:t>
+      <w:t>7</w:t>
     </w:r>
     <w:r>
       <w:fldChar w:fldCharType="end"/>
@@ -12997,7 +13168,7 @@
 </file>
 
 <file path=customXml/itemProps1.xml><?xml version="1.0" encoding="utf-8"?>
-<ds:datastoreItem xmlns:ds="http://schemas.openxmlformats.org/officeDocument/2006/customXml" ds:itemID="{157F2000-8BD4-42EB-B6D1-6D12BC8171DA}">
+<ds:datastoreItem xmlns:ds="http://schemas.openxmlformats.org/officeDocument/2006/customXml" ds:itemID="{F8A759EB-0649-4918-A84E-A85F224D6A68}">
   <ds:schemaRefs>
     <ds:schemaRef ds:uri="http://schemas.openxmlformats.org/officeDocument/2006/bibliography"/>
   </ds:schemaRefs>

</xml_diff>

<commit_message>
Made changes to spec doc, added picture
Changes to the spec doc are noted in the spec doc. I created a screen
shot of the second file but it has not been placed into the spec doc.
</commit_message>
<xml_diff>
--- a/Documents/SpecDoc/Version1/1_4_RoughDraft.docx
+++ b/Documents/SpecDoc/Version1/1_4_RoughDraft.docx
@@ -1,6 +1,6 @@
 
 <file path=word/document.xml><?xml version="1.0" encoding="utf-8"?>
-<w:document xmlns:wpc="http://schemas.microsoft.com/office/word/2010/wordprocessingCanvas" xmlns:mc="http://schemas.openxmlformats.org/markup-compatibility/2006" xmlns:o="urn:schemas-microsoft-com:office:office" xmlns:r="http://schemas.openxmlformats.org/officeDocument/2006/relationships" xmlns:m="http://schemas.openxmlformats.org/officeDocument/2006/math" xmlns:v="urn:schemas-microsoft-com:vml" xmlns:wp14="http://schemas.microsoft.com/office/word/2010/wordprocessingDrawing" xmlns:wp="http://schemas.openxmlformats.org/drawingml/2006/wordprocessingDrawing" xmlns:w10="urn:schemas-microsoft-com:office:word" xmlns:w="http://schemas.openxmlformats.org/wordprocessingml/2006/main" xmlns:w14="http://schemas.microsoft.com/office/word/2010/wordml" xmlns:wpg="http://schemas.microsoft.com/office/word/2010/wordprocessingGroup" xmlns:wpi="http://schemas.microsoft.com/office/word/2010/wordprocessingInk" xmlns:wne="http://schemas.microsoft.com/office/word/2006/wordml" xmlns:wps="http://schemas.microsoft.com/office/word/2010/wordprocessingShape" mc:Ignorable="w14 wp14">
+<w:document xmlns:ve="http://schemas.openxmlformats.org/markup-compatibility/2006" xmlns:o="urn:schemas-microsoft-com:office:office" xmlns:r="http://schemas.openxmlformats.org/officeDocument/2006/relationships" xmlns:m="http://schemas.openxmlformats.org/officeDocument/2006/math" xmlns:v="urn:schemas-microsoft-com:vml" xmlns:wp="http://schemas.openxmlformats.org/drawingml/2006/wordprocessingDrawing" xmlns:w10="urn:schemas-microsoft-com:office:word" xmlns:w="http://schemas.openxmlformats.org/wordprocessingml/2006/main" xmlns:wne="http://schemas.microsoft.com/office/word/2006/wordml">
   <w:body>
     <w:p>
       <w:pPr>
@@ -103,7 +103,7 @@
           <w:lang w:val="en-US" w:bidi="ar-SA"/>
         </w:rPr>
         <w:drawing>
-          <wp:inline distT="0" distB="0" distL="0" distR="0" wp14:anchorId="3D971E70" wp14:editId="69777412">
+          <wp:inline distT="0" distB="0" distL="0" distR="0">
             <wp:extent cx="2369185" cy="1693545"/>
             <wp:effectExtent l="0" t="0" r="0" b="1905"/>
             <wp:docPr id="34" name="Picture 34" descr="logo"/>
@@ -120,10 +120,10 @@
                     </pic:cNvPicPr>
                   </pic:nvPicPr>
                   <pic:blipFill>
-                    <a:blip r:embed="rId9">
+                    <a:blip r:embed="rId8">
                       <a:extLst>
                         <a:ext uri="{28A0092B-C50C-407E-A947-70E740481C1C}">
-                          <a14:useLocalDpi xmlns:a14="http://schemas.microsoft.com/office/drawing/2010/main" val="0"/>
+                          <a14:useLocalDpi xmlns:a14="http://schemas.microsoft.com/office/drawing/2010/main" xmlns:wps="http://schemas.microsoft.com/office/word/2010/wordprocessingShape" xmlns:wpi="http://schemas.microsoft.com/office/word/2010/wordprocessingInk" xmlns:wpg="http://schemas.microsoft.com/office/word/2010/wordprocessingGroup" xmlns:w14="http://schemas.microsoft.com/office/word/2010/wordml" xmlns:w="http://schemas.openxmlformats.org/wordprocessingml/2006/main" xmlns:w10="urn:schemas-microsoft-com:office:word" xmlns:wp14="http://schemas.microsoft.com/office/word/2010/wordprocessingDrawing" xmlns:v="urn:schemas-microsoft-com:vml" xmlns:o="urn:schemas-microsoft-com:office:office" xmlns:mc="http://schemas.openxmlformats.org/markup-compatibility/2006" xmlns:wpc="http://schemas.microsoft.com/office/word/2010/wordprocessingCanvas" xmlns="" val="0"/>
                         </a:ext>
                       </a:extLst>
                     </a:blip>
@@ -155,7 +155,7 @@
     <w:tbl>
       <w:tblPr>
         <w:tblW w:w="0" w:type="auto"/>
-        <w:tblLook w:val="01E0" w:firstRow="1" w:lastRow="1" w:firstColumn="1" w:lastColumn="1" w:noHBand="0" w:noVBand="0"/>
+        <w:tblLook w:val="01E0"/>
       </w:tblPr>
       <w:tblGrid>
         <w:gridCol w:w="3192"/>
@@ -580,7 +580,7 @@
       <w:tblPr>
         <w:tblW w:w="0" w:type="auto"/>
         <w:tblInd w:w="1809" w:type="dxa"/>
-        <w:tblLook w:val="01E0" w:firstRow="1" w:lastRow="1" w:firstColumn="1" w:lastColumn="1" w:noHBand="0" w:noVBand="0"/>
+        <w:tblLook w:val="01E0"/>
       </w:tblPr>
       <w:tblGrid>
         <w:gridCol w:w="2977"/>
@@ -2726,7 +2726,7 @@
           <w:insideV w:val="single" w:sz="6" w:space="0" w:color="auto"/>
         </w:tblBorders>
         <w:tblLayout w:type="fixed"/>
-        <w:tblLook w:val="0000" w:firstRow="0" w:lastRow="0" w:firstColumn="0" w:lastColumn="0" w:noHBand="0" w:noVBand="0"/>
+        <w:tblLook w:val="0000"/>
       </w:tblPr>
       <w:tblGrid>
         <w:gridCol w:w="1170"/>
@@ -3376,21 +3376,7 @@
               <w:rPr>
                 <w:rFonts w:ascii="Arial" w:hAnsi="Arial" w:cs="Arial"/>
               </w:rPr>
-              <w:t xml:space="preserve">, and 3.1.1. Also removed a </w:t>
-            </w:r>
-            <w:proofErr w:type="spellStart"/>
-            <w:r>
-              <w:rPr>
-                <w:rFonts w:ascii="Arial" w:hAnsi="Arial" w:cs="Arial"/>
-              </w:rPr>
-              <w:t>non important</w:t>
-            </w:r>
-            <w:proofErr w:type="spellEnd"/>
-            <w:r>
-              <w:rPr>
-                <w:rFonts w:ascii="Arial" w:hAnsi="Arial" w:cs="Arial"/>
-              </w:rPr>
-              <w:t xml:space="preserve"> screen shot</w:t>
+              <w:t>, and 3.1.1. Also removed a non important screen shot</w:t>
             </w:r>
             <w:r>
               <w:rPr>
@@ -3485,21 +3471,7 @@
               <w:rPr>
                 <w:rFonts w:ascii="Arial" w:hAnsi="Arial" w:cs="Arial"/>
               </w:rPr>
-              <w:t xml:space="preserve">IEEE </w:t>
-            </w:r>
-            <w:proofErr w:type="spellStart"/>
-            <w:r>
-              <w:rPr>
-                <w:rFonts w:ascii="Arial" w:hAnsi="Arial" w:cs="Arial"/>
-              </w:rPr>
-              <w:t>Std</w:t>
-            </w:r>
-            <w:proofErr w:type="spellEnd"/>
-            <w:r>
-              <w:rPr>
-                <w:rFonts w:ascii="Arial" w:hAnsi="Arial" w:cs="Arial"/>
-              </w:rPr>
-              <w:t xml:space="preserve"> 830-1998</w:t>
+              <w:t>IEEE Std 830-1998</w:t>
             </w:r>
             <w:r>
               <w:rPr>
@@ -3610,6 +3582,102 @@
               <w:t>2/28/15</w:t>
             </w:r>
           </w:p>
+          <w:p>
+            <w:pPr>
+              <w:pStyle w:val="Table-Text"/>
+              <w:spacing w:before="0"/>
+              <w:jc w:val="center"/>
+              <w:rPr>
+                <w:rFonts w:ascii="Arial" w:hAnsi="Arial" w:cs="Arial"/>
+              </w:rPr>
+            </w:pPr>
+          </w:p>
+        </w:tc>
+      </w:tr>
+      <w:tr>
+        <w:tc>
+          <w:tcPr>
+            <w:tcW w:w="1170" w:type="dxa"/>
+          </w:tcPr>
+          <w:p>
+            <w:pPr>
+              <w:pStyle w:val="Table-Text"/>
+              <w:suppressAutoHyphens/>
+              <w:spacing w:before="0"/>
+              <w:rPr>
+                <w:rFonts w:ascii="Arial" w:hAnsi="Arial" w:cs="Arial"/>
+              </w:rPr>
+            </w:pPr>
+            <w:r>
+              <w:rPr>
+                <w:rFonts w:ascii="Arial" w:hAnsi="Arial" w:cs="Arial"/>
+              </w:rPr>
+              <w:t>1.5</w:t>
+            </w:r>
+          </w:p>
+        </w:tc>
+        <w:tc>
+          <w:tcPr>
+            <w:tcW w:w="1949" w:type="dxa"/>
+          </w:tcPr>
+          <w:p>
+            <w:pPr>
+              <w:pStyle w:val="Table-Text"/>
+              <w:spacing w:before="0"/>
+              <w:rPr>
+                <w:rFonts w:ascii="Arial" w:hAnsi="Arial" w:cs="Arial"/>
+              </w:rPr>
+            </w:pPr>
+            <w:r>
+              <w:rPr>
+                <w:rFonts w:ascii="Arial" w:hAnsi="Arial" w:cs="Arial"/>
+              </w:rPr>
+              <w:t>Scott Smoke</w:t>
+            </w:r>
+          </w:p>
+        </w:tc>
+        <w:tc>
+          <w:tcPr>
+            <w:tcW w:w="4252" w:type="dxa"/>
+          </w:tcPr>
+          <w:p>
+            <w:pPr>
+              <w:pStyle w:val="Table-Text"/>
+              <w:spacing w:before="0" w:after="0"/>
+              <w:rPr>
+                <w:rFonts w:ascii="Arial" w:hAnsi="Arial" w:cs="Arial"/>
+              </w:rPr>
+            </w:pPr>
+            <w:r>
+              <w:rPr>
+                <w:rFonts w:ascii="Arial" w:hAnsi="Arial" w:cs="Arial"/>
+              </w:rPr>
+              <w:t xml:space="preserve">Modified 2.5, 3.2. </w:t>
+            </w:r>
+            <w:proofErr w:type="gramStart"/>
+            <w:r>
+              <w:rPr>
+                <w:rFonts w:ascii="Arial" w:hAnsi="Arial" w:cs="Arial"/>
+              </w:rPr>
+              <w:t>Added new requirement in functional requirements section.</w:t>
+            </w:r>
+            <w:proofErr w:type="gramEnd"/>
+          </w:p>
+        </w:tc>
+        <w:tc>
+          <w:tcPr>
+            <w:tcW w:w="1985" w:type="dxa"/>
+          </w:tcPr>
+          <w:p>
+            <w:pPr>
+              <w:pStyle w:val="Table-Text"/>
+              <w:spacing w:before="0"/>
+              <w:jc w:val="center"/>
+              <w:rPr>
+                <w:rFonts w:ascii="Arial" w:hAnsi="Arial" w:cs="Arial"/>
+              </w:rPr>
+            </w:pPr>
+          </w:p>
         </w:tc>
       </w:tr>
     </w:tbl>
@@ -3644,8 +3712,8 @@
           <w:rFonts w:ascii="Arial" w:hAnsi="Arial" w:cs="Arial"/>
         </w:rPr>
         <w:sectPr>
-          <w:headerReference w:type="default" r:id="rId10"/>
-          <w:footerReference w:type="default" r:id="rId11"/>
+          <w:headerReference w:type="default" r:id="rId9"/>
+          <w:footerReference w:type="default" r:id="rId10"/>
           <w:pgSz w:w="12240" w:h="15840" w:code="1"/>
           <w:pgMar w:top="1440" w:right="1440" w:bottom="1440" w:left="1440" w:header="720" w:footer="720" w:gutter="0"/>
           <w:pgNumType w:fmt="lowerRoman"/>
@@ -4094,7 +4162,27 @@
         <w:rPr>
           <w:i w:val="0"/>
         </w:rPr>
-        <w:t>The L.I.F.E.S. application can be installed on a computer with a CD-ROM or a flash drive.</w:t>
+        <w:t xml:space="preserve">The L.I.F.E.S. application </w:t>
+      </w:r>
+      <w:proofErr w:type="gramStart"/>
+      <w:r>
+        <w:rPr>
+          <w:i w:val="0"/>
+        </w:rPr>
+        <w:t>can be installed</w:t>
+      </w:r>
+      <w:proofErr w:type="gramEnd"/>
+      <w:r>
+        <w:rPr>
+          <w:i w:val="0"/>
+        </w:rPr>
+        <w:t xml:space="preserve"> on a computer with a CD-ROM or a flash drive.</w:t>
+      </w:r>
+      <w:r>
+        <w:rPr>
+          <w:i w:val="0"/>
+        </w:rPr>
+        <w:t xml:space="preserve"> </w:t>
       </w:r>
     </w:p>
     <w:p>
@@ -4340,7 +4428,7 @@
       <w:tblPr>
         <w:tblStyle w:val="TableGrid"/>
         <w:tblW w:w="0" w:type="auto"/>
-        <w:tblLook w:val="04A0" w:firstRow="1" w:lastRow="0" w:firstColumn="1" w:lastColumn="0" w:noHBand="0" w:noVBand="1"/>
+        <w:tblLook w:val="04A0"/>
       </w:tblPr>
       <w:tblGrid>
         <w:gridCol w:w="2358"/>
@@ -5044,21 +5132,7 @@
         <w:rPr>
           <w:i w:val="0"/>
         </w:rPr>
-        <w:t xml:space="preserve">[1] IEEE Software Engineering Standards Committee, “IEEE </w:t>
-      </w:r>
-      <w:proofErr w:type="spellStart"/>
-      <w:r>
-        <w:rPr>
-          <w:i w:val="0"/>
-        </w:rPr>
-        <w:t>Std</w:t>
-      </w:r>
-      <w:proofErr w:type="spellEnd"/>
-      <w:r>
-        <w:rPr>
-          <w:i w:val="0"/>
-        </w:rPr>
-        <w:t xml:space="preserve"> 830-1998, IEEE Recommended Practice for Software Requirements Specifications”, October 20, 1998.</w:t>
+        <w:t>[1] IEEE Software Engineering Standards Committee, “IEEE Std 830-1998, IEEE Recommended Practice for Software Requirements Specifications”, October 20, 1998.</w:t>
       </w:r>
     </w:p>
     <w:p>
@@ -6641,7 +6715,51 @@
           <w:sz w:val="22"/>
           <w:szCs w:val="22"/>
         </w:rPr>
-        <w:t>Creating a user interface which is both effective and easily navigable will pose a difficult challenge.</w:t>
+        <w:t xml:space="preserve">Creating a user </w:t>
+      </w:r>
+      <w:proofErr w:type="gramStart"/>
+      <w:r>
+        <w:rPr>
+          <w:rFonts w:ascii="Arial" w:hAnsi="Arial" w:cs="Arial"/>
+          <w:sz w:val="22"/>
+          <w:szCs w:val="22"/>
+        </w:rPr>
+        <w:t>interface which is both effective and easily navigable</w:t>
+      </w:r>
+      <w:proofErr w:type="gramEnd"/>
+      <w:r>
+        <w:rPr>
+          <w:rFonts w:ascii="Arial" w:hAnsi="Arial" w:cs="Arial"/>
+          <w:sz w:val="22"/>
+          <w:szCs w:val="22"/>
+        </w:rPr>
+        <w:t xml:space="preserve"> will pose a difficult challenge.</w:t>
+      </w:r>
+      <w:r>
+        <w:rPr>
+          <w:rFonts w:ascii="Arial" w:hAnsi="Arial" w:cs="Arial"/>
+          <w:sz w:val="22"/>
+          <w:szCs w:val="22"/>
+        </w:rPr>
+        <w:t xml:space="preserve"> The L.I.F.E.S. program </w:t>
+      </w:r>
+      <w:proofErr w:type="gramStart"/>
+      <w:r>
+        <w:rPr>
+          <w:rFonts w:ascii="Arial" w:hAnsi="Arial" w:cs="Arial"/>
+          <w:sz w:val="22"/>
+          <w:szCs w:val="22"/>
+        </w:rPr>
+        <w:t>will be created</w:t>
+      </w:r>
+      <w:proofErr w:type="gramEnd"/>
+      <w:r>
+        <w:rPr>
+          <w:rFonts w:ascii="Arial" w:hAnsi="Arial" w:cs="Arial"/>
+          <w:sz w:val="22"/>
+          <w:szCs w:val="22"/>
+        </w:rPr>
+        <w:t xml:space="preserve"> using the C# programming language.</w:t>
       </w:r>
     </w:p>
     <w:p>
@@ -6939,13 +7057,11 @@
         <w:pStyle w:val="Heading3"/>
         <w:rPr>
           <w:rFonts w:ascii="Arial" w:hAnsi="Arial" w:cs="Arial"/>
-          <w:highlight w:val="red"/>
-        </w:rPr>
-      </w:pPr>
-      <w:r>
-        <w:rPr>
-          <w:rFonts w:ascii="Arial" w:hAnsi="Arial" w:cs="Arial"/>
-          <w:highlight w:val="red"/>
+        </w:rPr>
+      </w:pPr>
+      <w:r>
+        <w:rPr>
+          <w:rFonts w:ascii="Arial" w:hAnsi="Arial" w:cs="Arial"/>
         </w:rPr>
         <w:t>User Interfaces</w:t>
       </w:r>
@@ -6971,7 +7087,21 @@
         <w:rPr>
           <w:i w:val="0"/>
         </w:rPr>
-        <w:t>A first-time user of L.I.F.E.S. should see the log-in page wh</w:t>
+        <w:t xml:space="preserve">A first-time user of L.I.F.E.S. should see the </w:t>
+      </w:r>
+      <w:proofErr w:type="gramStart"/>
+      <w:r>
+        <w:rPr>
+          <w:i w:val="0"/>
+        </w:rPr>
+        <w:t>log-in</w:t>
+      </w:r>
+      <w:proofErr w:type="gramEnd"/>
+      <w:r>
+        <w:rPr>
+          <w:i w:val="0"/>
+        </w:rPr>
+        <w:t xml:space="preserve"> page wh</w:t>
       </w:r>
       <w:r>
         <w:rPr>
@@ -7095,7 +7225,19 @@
         <w:rPr>
           <w:i w:val="0"/>
         </w:rPr>
-        <w:t>The main interface will have a table that will display a generated schedule. Above the tab</w:t>
+        <w:t>The main interface will have a table that will display a generated schedule</w:t>
+      </w:r>
+      <w:r>
+        <w:rPr>
+          <w:i w:val="0"/>
+        </w:rPr>
+        <w:t xml:space="preserve"> for viewing either the entire schedule or a single day</w:t>
+      </w:r>
+      <w:r>
+        <w:rPr>
+          <w:i w:val="0"/>
+        </w:rPr>
+        <w:t>. Above the tab</w:t>
       </w:r>
       <w:r>
         <w:rPr>
@@ -7475,7 +7617,6 @@
         <w:pStyle w:val="Heading4"/>
       </w:pPr>
       <w:r>
-        <w:lastRenderedPageBreak/>
         <w:t>Data input dialog</w:t>
       </w:r>
     </w:p>
@@ -7715,39 +7856,32 @@
         </w:rPr>
         <w:t>.</w:t>
       </w:r>
-    </w:p>
-    <w:p>
-      <w:pPr>
-        <w:pStyle w:val="Heading3"/>
-        <w:rPr>
-          <w:rFonts w:ascii="Arial" w:hAnsi="Arial" w:cs="Arial"/>
-        </w:rPr>
-      </w:pPr>
-      <w:r>
-        <w:rPr>
-          <w:rFonts w:ascii="Arial" w:hAnsi="Arial" w:cs="Arial"/>
-        </w:rPr>
-        <w:t>General User</w:t>
+      <w:r>
+        <w:rPr>
+          <w:rFonts w:ascii="Arial" w:hAnsi="Arial" w:cs="Arial"/>
+          <w:sz w:val="22"/>
+          <w:szCs w:val="22"/>
+        </w:rPr>
+        <w:t xml:space="preserve"> There will be two versions of the L.I.F.E.S. program delivered. One will have the users and one without. The version without the different levels of users will be able to do all the functions the General User can perform.</w:t>
       </w:r>
     </w:p>
     <w:p>
       <w:pPr>
         <w:pStyle w:val="Heading4"/>
-      </w:pPr>
-      <w:r>
-        <w:t>Iden</w:t>
-      </w:r>
-      <w:r>
-        <w:t>ti</w:t>
-      </w:r>
-      <w:r>
-        <w:t>f</w:t>
-      </w:r>
-      <w:r>
-        <w:t xml:space="preserve">ication &amp; </w:t>
-      </w:r>
-      <w:r>
-        <w:t>Authentication</w:t>
+        <w:numPr>
+          <w:ilvl w:val="0"/>
+          <w:numId w:val="0"/>
+        </w:numPr>
+        <w:ind w:left="864" w:hanging="864"/>
+      </w:pPr>
+      <w:r>
+        <w:rPr>
+          <w:rFonts w:ascii="Arial" w:hAnsi="Arial" w:cs="Arial"/>
+        </w:rPr>
+        <w:t xml:space="preserve">3.2.1 </w:t>
+      </w:r>
+      <w:r>
+        <w:t>Identification &amp; Authentication</w:t>
       </w:r>
     </w:p>
     <w:p>
@@ -7785,7 +7919,25 @@
           <w:sz w:val="22"/>
           <w:szCs w:val="22"/>
         </w:rPr>
-        <w:t>The user will be prompted for a username and password. The username must be the users’ University of North Alabama email</w:t>
+        <w:t xml:space="preserve">The user </w:t>
+      </w:r>
+      <w:proofErr w:type="gramStart"/>
+      <w:r>
+        <w:rPr>
+          <w:rFonts w:ascii="Arial" w:hAnsi="Arial" w:cs="Arial"/>
+          <w:sz w:val="22"/>
+          <w:szCs w:val="22"/>
+        </w:rPr>
+        <w:t>will be prompted</w:t>
+      </w:r>
+      <w:proofErr w:type="gramEnd"/>
+      <w:r>
+        <w:rPr>
+          <w:rFonts w:ascii="Arial" w:hAnsi="Arial" w:cs="Arial"/>
+          <w:sz w:val="22"/>
+          <w:szCs w:val="22"/>
+        </w:rPr>
+        <w:t xml:space="preserve"> for a username and password. The username must be the users’ University of North Alabama email</w:t>
       </w:r>
       <w:r>
         <w:rPr>
@@ -7825,15 +7977,7 @@
           <w:sz w:val="22"/>
           <w:szCs w:val="22"/>
         </w:rPr>
-        <w:t>,</w:t>
-      </w:r>
-      <w:r>
-        <w:rPr>
-          <w:rFonts w:ascii="Arial" w:hAnsi="Arial" w:cs="Arial"/>
-          <w:sz w:val="22"/>
-          <w:szCs w:val="22"/>
-        </w:rPr>
-        <w:t xml:space="preserve"> or</w:t>
+        <w:t>, or</w:t>
       </w:r>
       <w:r>
         <w:rPr>
@@ -7842,6 +7986,29 @@
           <w:szCs w:val="22"/>
         </w:rPr>
         <w:t xml:space="preserve"> $. The password is not case sensitive.</w:t>
+      </w:r>
+    </w:p>
+    <w:p>
+      <w:pPr>
+        <w:rPr>
+          <w:rFonts w:ascii="Arial" w:hAnsi="Arial" w:cs="Arial"/>
+          <w:sz w:val="22"/>
+          <w:szCs w:val="22"/>
+        </w:rPr>
+      </w:pPr>
+    </w:p>
+    <w:p>
+      <w:pPr>
+        <w:pStyle w:val="Heading3"/>
+        <w:rPr>
+          <w:rFonts w:ascii="Arial" w:hAnsi="Arial" w:cs="Arial"/>
+        </w:rPr>
+      </w:pPr>
+      <w:r>
+        <w:rPr>
+          <w:rFonts w:ascii="Arial" w:hAnsi="Arial" w:cs="Arial"/>
+        </w:rPr>
+        <w:t>General User</w:t>
       </w:r>
     </w:p>
     <w:p>
@@ -8008,6 +8175,7 @@
         <w:pStyle w:val="Heading4"/>
       </w:pPr>
       <w:r>
+        <w:lastRenderedPageBreak/>
         <w:t>Modify Schedule</w:t>
       </w:r>
     </w:p>
@@ -8045,7 +8213,23 @@
           <w:sz w:val="22"/>
           <w:szCs w:val="22"/>
         </w:rPr>
-        <w:t>A user will be able to swap final time slots.</w:t>
+        <w:t xml:space="preserve">A </w:t>
+      </w:r>
+      <w:r>
+        <w:rPr>
+          <w:rFonts w:ascii="Arial" w:hAnsi="Arial" w:cs="Arial"/>
+          <w:sz w:val="22"/>
+          <w:szCs w:val="22"/>
+        </w:rPr>
+        <w:t>General User</w:t>
+      </w:r>
+      <w:r>
+        <w:rPr>
+          <w:rFonts w:ascii="Arial" w:hAnsi="Arial" w:cs="Arial"/>
+          <w:sz w:val="22"/>
+          <w:szCs w:val="22"/>
+        </w:rPr>
+        <w:t xml:space="preserve"> will be able to swap final time slots.</w:t>
       </w:r>
     </w:p>
     <w:p>
@@ -8083,7 +8267,6 @@
           <w:sz w:val="22"/>
           <w:szCs w:val="22"/>
         </w:rPr>
-        <w:lastRenderedPageBreak/>
         <w:tab/>
       </w:r>
       <w:r>
@@ -8092,24 +8275,18 @@
           <w:sz w:val="22"/>
           <w:szCs w:val="22"/>
         </w:rPr>
-        <w:t>The generated final exam schedule</w:t>
-      </w:r>
-      <w:r>
-        <w:rPr>
-          <w:rFonts w:ascii="Arial" w:hAnsi="Arial" w:cs="Arial"/>
-          <w:sz w:val="22"/>
-          <w:szCs w:val="22"/>
-        </w:rPr>
-        <w:t xml:space="preserve"> will be able to</w:t>
-      </w:r>
-      <w:r>
-        <w:rPr>
-          <w:rFonts w:ascii="Arial" w:hAnsi="Arial" w:cs="Arial"/>
-          <w:sz w:val="22"/>
-          <w:szCs w:val="22"/>
-        </w:rPr>
-        <w:t xml:space="preserve"> be</w:t>
-      </w:r>
+        <w:t xml:space="preserve">The General User will be able to save the file as </w:t>
+      </w:r>
+      <w:proofErr w:type="gramStart"/>
+      <w:r>
+        <w:rPr>
+          <w:rFonts w:ascii="Arial" w:hAnsi="Arial" w:cs="Arial"/>
+          <w:sz w:val="22"/>
+          <w:szCs w:val="22"/>
+        </w:rPr>
+        <w:t>either a</w:t>
+      </w:r>
+      <w:proofErr w:type="gramEnd"/>
       <w:r>
         <w:rPr>
           <w:rFonts w:ascii="Arial" w:hAnsi="Arial" w:cs="Arial"/>
@@ -8118,21 +8295,41 @@
         </w:rPr>
         <w:t xml:space="preserve"> </w:t>
       </w:r>
-      <w:r>
-        <w:rPr>
-          <w:rFonts w:ascii="Arial" w:hAnsi="Arial" w:cs="Arial"/>
-          <w:sz w:val="22"/>
-          <w:szCs w:val="22"/>
-        </w:rPr>
-        <w:t>saved</w:t>
-      </w:r>
-      <w:r>
-        <w:rPr>
-          <w:rFonts w:ascii="Arial" w:hAnsi="Arial" w:cs="Arial"/>
-          <w:sz w:val="22"/>
-          <w:szCs w:val="22"/>
-        </w:rPr>
-        <w:t xml:space="preserve"> in three different formats. These formats are either plain text, PDF, or a comma separated file.</w:t>
+      <w:proofErr w:type="spellStart"/>
+      <w:r>
+        <w:rPr>
+          <w:rFonts w:ascii="Arial" w:hAnsi="Arial" w:cs="Arial"/>
+          <w:sz w:val="22"/>
+          <w:szCs w:val="22"/>
+        </w:rPr>
+        <w:t>pdf</w:t>
+      </w:r>
+      <w:proofErr w:type="spellEnd"/>
+      <w:r>
+        <w:rPr>
+          <w:rFonts w:ascii="Arial" w:hAnsi="Arial" w:cs="Arial"/>
+          <w:sz w:val="22"/>
+          <w:szCs w:val="22"/>
+        </w:rPr>
+        <w:t xml:space="preserve">, </w:t>
+      </w:r>
+      <w:proofErr w:type="spellStart"/>
+      <w:r>
+        <w:rPr>
+          <w:rFonts w:ascii="Arial" w:hAnsi="Arial" w:cs="Arial"/>
+          <w:sz w:val="22"/>
+          <w:szCs w:val="22"/>
+        </w:rPr>
+        <w:t>csv</w:t>
+      </w:r>
+      <w:proofErr w:type="spellEnd"/>
+      <w:r>
+        <w:rPr>
+          <w:rFonts w:ascii="Arial" w:hAnsi="Arial" w:cs="Arial"/>
+          <w:sz w:val="22"/>
+          <w:szCs w:val="22"/>
+        </w:rPr>
+        <w:t>, or plain text file.</w:t>
       </w:r>
     </w:p>
     <w:p>
@@ -8141,6 +8338,66 @@
       </w:pPr>
       <w:r>
         <w:t>Print Schedule</w:t>
+      </w:r>
+    </w:p>
+    <w:p/>
+    <w:p>
+      <w:pPr>
+        <w:ind w:left="720"/>
+      </w:pPr>
+      <w:r>
+        <w:t>The General User will be able to print the generated schedule in portrait form.</w:t>
+      </w:r>
+    </w:p>
+    <w:p/>
+    <w:p>
+      <w:pPr>
+        <w:pStyle w:val="Heading4"/>
+      </w:pPr>
+      <w:r>
+        <w:t>View Schedule</w:t>
+      </w:r>
+    </w:p>
+    <w:p>
+      <w:pPr>
+        <w:pStyle w:val="ListParagraph"/>
+      </w:pPr>
+    </w:p>
+    <w:p>
+      <w:pPr>
+        <w:ind w:left="720"/>
+      </w:pPr>
+      <w:r>
+        <w:t>The General User will be able to view a single day or the entire final exam schedule</w:t>
+      </w:r>
+    </w:p>
+    <w:p>
+      <w:pPr>
+        <w:pStyle w:val="Heading4"/>
+      </w:pPr>
+      <w:r>
+        <w:t>View Class times by enrollment</w:t>
+      </w:r>
+    </w:p>
+    <w:p>
+      <w:pPr>
+        <w:ind w:left="720"/>
+      </w:pPr>
+    </w:p>
+    <w:p>
+      <w:pPr>
+        <w:ind w:left="720"/>
+      </w:pPr>
+      <w:r>
+        <w:t xml:space="preserve">The General User will be able to view a list of popular class time by total enrollment. This list </w:t>
+      </w:r>
+      <w:proofErr w:type="gramStart"/>
+      <w:r>
+        <w:t>will be displayed</w:t>
+      </w:r>
+      <w:proofErr w:type="gramEnd"/>
+      <w:r>
+        <w:t xml:space="preserve"> in descending order.</w:t>
       </w:r>
     </w:p>
     <w:p>
@@ -8223,7 +8480,23 @@
           <w:sz w:val="22"/>
           <w:szCs w:val="22"/>
         </w:rPr>
-        <w:t xml:space="preserve"> all privileges of a general user </w:t>
+        <w:t xml:space="preserve"> all privileges of a </w:t>
+      </w:r>
+      <w:r>
+        <w:rPr>
+          <w:rFonts w:ascii="Arial" w:hAnsi="Arial" w:cs="Arial"/>
+          <w:sz w:val="22"/>
+          <w:szCs w:val="22"/>
+        </w:rPr>
+        <w:t>General User</w:t>
+      </w:r>
+      <w:r>
+        <w:rPr>
+          <w:rFonts w:ascii="Arial" w:hAnsi="Arial" w:cs="Arial"/>
+          <w:sz w:val="22"/>
+          <w:szCs w:val="22"/>
+        </w:rPr>
+        <w:t xml:space="preserve"> </w:t>
       </w:r>
       <w:r>
         <w:rPr>
@@ -8248,6 +8521,14 @@
           <w:szCs w:val="22"/>
         </w:rPr>
         <w:t>.</w:t>
+      </w:r>
+      <w:r>
+        <w:rPr>
+          <w:rFonts w:ascii="Arial" w:hAnsi="Arial" w:cs="Arial"/>
+          <w:sz w:val="22"/>
+          <w:szCs w:val="22"/>
+        </w:rPr>
+        <w:t xml:space="preserve"> At maximum, there will be no more than two administrators.</w:t>
       </w:r>
     </w:p>
     <w:p>
@@ -8267,6 +8548,14 @@
     </w:p>
     <w:p>
       <w:pPr>
+        <w:ind w:left="720"/>
+      </w:pPr>
+      <w:r>
+        <w:t>An Administrator will have to create accounts for this software.</w:t>
+      </w:r>
+    </w:p>
+    <w:p>
+      <w:pPr>
         <w:pStyle w:val="Heading4"/>
       </w:pPr>
       <w:r>
@@ -8275,6 +8564,19 @@
     </w:p>
     <w:p>
       <w:pPr>
+        <w:ind w:left="720"/>
+      </w:pPr>
+    </w:p>
+    <w:p>
+      <w:pPr>
+        <w:ind w:left="720"/>
+      </w:pPr>
+      <w:r>
+        <w:t>An Administrator will be able to change a user’s password at any time.</w:t>
+      </w:r>
+    </w:p>
+    <w:p>
+      <w:pPr>
         <w:pStyle w:val="Heading4"/>
       </w:pPr>
       <w:r>
@@ -8286,10 +8588,52 @@
     </w:p>
     <w:p>
       <w:pPr>
+        <w:ind w:left="720"/>
+      </w:pPr>
+    </w:p>
+    <w:p>
+      <w:pPr>
+        <w:ind w:left="720"/>
+      </w:pPr>
+      <w:r>
+        <w:t xml:space="preserve">An Administrator will finalize </w:t>
+      </w:r>
+      <w:proofErr w:type="gramStart"/>
+      <w:r>
+        <w:t>an</w:t>
+      </w:r>
+      <w:proofErr w:type="gramEnd"/>
+      <w:r>
+        <w:t xml:space="preserve"> final exam schedule t making it so that no more changes can be made.</w:t>
+      </w:r>
+    </w:p>
+    <w:p>
+      <w:pPr>
         <w:pStyle w:val="Heading4"/>
       </w:pPr>
       <w:r>
         <w:t>Unlock Account</w:t>
+      </w:r>
+    </w:p>
+    <w:p>
+      <w:pPr>
+        <w:ind w:left="720"/>
+      </w:pPr>
+    </w:p>
+    <w:p>
+      <w:pPr>
+        <w:ind w:left="720"/>
+      </w:pPr>
+      <w:r>
+        <w:t xml:space="preserve">An Administrator will be able to unlock an account after it </w:t>
+      </w:r>
+      <w:proofErr w:type="gramStart"/>
+      <w:r>
+        <w:t>has been locked</w:t>
+      </w:r>
+      <w:proofErr w:type="gramEnd"/>
+      <w:r>
+        <w:t xml:space="preserve"> due to too many failed long in attempts.</w:t>
       </w:r>
     </w:p>
     <w:p/>
@@ -8316,6 +8660,7 @@
           <w:rFonts w:ascii="Arial" w:hAnsi="Arial" w:cs="Arial"/>
           <w:color w:val="FFFFFF"/>
         </w:rPr>
+        <w:lastRenderedPageBreak/>
         <w:t>Non-functional Requirements</w:t>
       </w:r>
       <w:bookmarkEnd w:id="43"/>
@@ -8668,7 +9013,7 @@
           <w:insideH w:val="none" w:sz="0" w:space="0" w:color="auto"/>
           <w:insideV w:val="none" w:sz="0" w:space="0" w:color="auto"/>
         </w:tblBorders>
-        <w:tblLook w:val="04A0" w:firstRow="1" w:lastRow="0" w:firstColumn="1" w:lastColumn="0" w:noHBand="0" w:noVBand="1"/>
+        <w:tblLook w:val="04A0"/>
       </w:tblPr>
       <w:tblGrid>
         <w:gridCol w:w="1672"/>
@@ -8860,7 +9205,6 @@
               <w:rPr>
                 <w:i w:val="0"/>
               </w:rPr>
-              <w:lastRenderedPageBreak/>
               <w:t>Testability</w:t>
             </w:r>
             <w:r>
@@ -9200,6 +9544,7 @@
           <w:sz w:val="22"/>
           <w:szCs w:val="22"/>
         </w:rPr>
+        <w:lastRenderedPageBreak/>
         <w:tab/>
       </w:r>
       <w:r>
@@ -9488,6 +9833,14 @@
           <w:szCs w:val="22"/>
         </w:rPr>
         <w:t>.</w:t>
+      </w:r>
+      <w:r>
+        <w:rPr>
+          <w:rFonts w:ascii="Arial" w:hAnsi="Arial" w:cs="Arial"/>
+          <w:sz w:val="22"/>
+          <w:szCs w:val="22"/>
+        </w:rPr>
+        <w:t xml:space="preserve"> Figure 4.3.2</w:t>
       </w:r>
     </w:p>
     <w:p>
@@ -9573,7 +9926,6 @@
           <w:rFonts w:ascii="Arial" w:hAnsi="Arial" w:cs="Arial"/>
           <w:highlight w:val="yellow"/>
         </w:rPr>
-        <w:lastRenderedPageBreak/>
         <w:t>Input Errors</w:t>
       </w:r>
       <w:r>
@@ -9697,7 +10049,7 @@
           <w:right w:val="none" w:sz="0" w:space="0" w:color="auto"/>
           <w:insideV w:val="none" w:sz="0" w:space="0" w:color="auto"/>
         </w:tblBorders>
-        <w:tblLook w:val="04A0" w:firstRow="1" w:lastRow="0" w:firstColumn="1" w:lastColumn="0" w:noHBand="0" w:noVBand="1"/>
+        <w:tblLook w:val="04A0"/>
       </w:tblPr>
       <w:tblGrid>
         <w:gridCol w:w="3900"/>
@@ -10488,6 +10840,7 @@
                 <w:sz w:val="16"/>
                 <w:szCs w:val="16"/>
               </w:rPr>
+              <w:lastRenderedPageBreak/>
               <w:t>Jeffrey Allen,</w:t>
             </w:r>
             <w:r>
@@ -10639,7 +10992,7 @@
           <w:lang w:val="en-US" w:bidi="ar-SA"/>
         </w:rPr>
         <w:drawing>
-          <wp:inline distT="0" distB="0" distL="0" distR="0" wp14:anchorId="114A69EF" wp14:editId="6ECE9E95">
+          <wp:inline distT="0" distB="0" distL="0" distR="0">
             <wp:extent cx="4048125" cy="3082767"/>
             <wp:effectExtent l="171450" t="171450" r="352425" b="346710"/>
             <wp:docPr id="1" name="Picture 1" descr="C:\Users\elJeffeh\Documents\GitHub\tune_squad\Documents\SpecDoc\Figures\fig_1_SchedFormat.jpg"/>
@@ -10656,10 +11009,10 @@
                     </pic:cNvPicPr>
                   </pic:nvPicPr>
                   <pic:blipFill rotWithShape="1">
-                    <a:blip r:embed="rId12">
+                    <a:blip r:embed="rId11">
                       <a:extLst>
                         <a:ext uri="{28A0092B-C50C-407E-A947-70E740481C1C}">
-                          <a14:useLocalDpi xmlns:a14="http://schemas.microsoft.com/office/drawing/2010/main" val="0"/>
+                          <a14:useLocalDpi xmlns:a14="http://schemas.microsoft.com/office/drawing/2010/main" xmlns:wps="http://schemas.microsoft.com/office/word/2010/wordprocessingShape" xmlns:wpi="http://schemas.microsoft.com/office/word/2010/wordprocessingInk" xmlns:wpg="http://schemas.microsoft.com/office/word/2010/wordprocessingGroup" xmlns:w14="http://schemas.microsoft.com/office/word/2010/wordml" xmlns:w="http://schemas.openxmlformats.org/wordprocessingml/2006/main" xmlns:w10="urn:schemas-microsoft-com:office:word" xmlns:wp14="http://schemas.microsoft.com/office/word/2010/wordprocessingDrawing" xmlns:v="urn:schemas-microsoft-com:vml" xmlns:o="urn:schemas-microsoft-com:office:office" xmlns:mc="http://schemas.openxmlformats.org/markup-compatibility/2006" xmlns:wpc="http://schemas.microsoft.com/office/word/2010/wordprocessingCanvas" xmlns="" val="0"/>
                         </a:ext>
                       </a:extLst>
                     </a:blip>
@@ -10686,7 +11039,7 @@
                     </a:effectLst>
                     <a:extLst>
                       <a:ext uri="{53640926-AAD7-44D8-BBD7-CCE9431645EC}">
-                        <a14:shadowObscured xmlns:a14="http://schemas.microsoft.com/office/drawing/2010/main"/>
+                        <a14:shadowObscured xmlns:a14="http://schemas.microsoft.com/office/drawing/2010/main" xmlns:wps="http://schemas.microsoft.com/office/word/2010/wordprocessingShape" xmlns:wpi="http://schemas.microsoft.com/office/word/2010/wordprocessingInk" xmlns:wpg="http://schemas.microsoft.com/office/word/2010/wordprocessingGroup" xmlns:w14="http://schemas.microsoft.com/office/word/2010/wordml" xmlns:w="http://schemas.openxmlformats.org/wordprocessingml/2006/main" xmlns:w10="urn:schemas-microsoft-com:office:word" xmlns:wp14="http://schemas.microsoft.com/office/word/2010/wordprocessingDrawing" xmlns:v="urn:schemas-microsoft-com:vml" xmlns:o="urn:schemas-microsoft-com:office:office" xmlns:mc="http://schemas.openxmlformats.org/markup-compatibility/2006" xmlns:wpc="http://schemas.microsoft.com/office/word/2010/wordprocessingCanvas" xmlns=""/>
                       </a:ext>
                     </a:extLst>
                   </pic:spPr>
@@ -10758,7 +11111,7 @@
           <w:lang w:val="en-US" w:bidi="ar-SA"/>
         </w:rPr>
         <w:drawing>
-          <wp:inline distT="0" distB="0" distL="0" distR="0" wp14:anchorId="4FF99B2F" wp14:editId="35C339FC">
+          <wp:inline distT="0" distB="0" distL="0" distR="0">
             <wp:extent cx="4781550" cy="3790253"/>
             <wp:effectExtent l="19050" t="0" r="0" b="0"/>
             <wp:docPr id="4" name="Picture 4" descr="C:\Users\R\Documents\GitHub\tune_squad\Documents\DesignDocuments\Mockups\Sceenshots\Login-prompt.png"/>
@@ -10775,10 +11128,10 @@
                     </pic:cNvPicPr>
                   </pic:nvPicPr>
                   <pic:blipFill>
-                    <a:blip r:embed="rId13">
+                    <a:blip r:embed="rId12">
                       <a:extLst>
                         <a:ext uri="{28A0092B-C50C-407E-A947-70E740481C1C}">
-                          <a14:useLocalDpi xmlns:a14="http://schemas.microsoft.com/office/drawing/2010/main" val="0"/>
+                          <a14:useLocalDpi xmlns:a14="http://schemas.microsoft.com/office/drawing/2010/main" xmlns:wps="http://schemas.microsoft.com/office/word/2010/wordprocessingShape" xmlns:wpi="http://schemas.microsoft.com/office/word/2010/wordprocessingInk" xmlns:wpg="http://schemas.microsoft.com/office/word/2010/wordprocessingGroup" xmlns:w14="http://schemas.microsoft.com/office/word/2010/wordml" xmlns:w="http://schemas.openxmlformats.org/wordprocessingml/2006/main" xmlns:w10="urn:schemas-microsoft-com:office:word" xmlns:wp14="http://schemas.microsoft.com/office/word/2010/wordprocessingDrawing" xmlns:v="urn:schemas-microsoft-com:vml" xmlns:o="urn:schemas-microsoft-com:office:office" xmlns:mc="http://schemas.openxmlformats.org/markup-compatibility/2006" xmlns:wpc="http://schemas.microsoft.com/office/word/2010/wordprocessingCanvas" xmlns="" val="0"/>
                         </a:ext>
                       </a:extLst>
                     </a:blip>
@@ -10880,7 +11233,7 @@
           <w:lang w:val="en-US" w:bidi="ar-SA"/>
         </w:rPr>
         <w:drawing>
-          <wp:inline distT="0" distB="0" distL="0" distR="0" wp14:anchorId="1F0FD6E2" wp14:editId="3DB36A2D">
+          <wp:inline distT="0" distB="0" distL="0" distR="0">
             <wp:extent cx="4914900" cy="3465590"/>
             <wp:effectExtent l="19050" t="0" r="0" b="0"/>
             <wp:docPr id="6" name="Picture 6" descr="C:\Users\R\Documents\GitHub\tune_squad\Documents\DesignDocuments\Mockups\Sceenshots\Final.png"/>
@@ -10897,10 +11250,10 @@
                     </pic:cNvPicPr>
                   </pic:nvPicPr>
                   <pic:blipFill>
-                    <a:blip r:embed="rId14">
+                    <a:blip r:embed="rId13">
                       <a:extLst>
                         <a:ext uri="{28A0092B-C50C-407E-A947-70E740481C1C}">
-                          <a14:useLocalDpi xmlns:a14="http://schemas.microsoft.com/office/drawing/2010/main" val="0"/>
+                          <a14:useLocalDpi xmlns:a14="http://schemas.microsoft.com/office/drawing/2010/main" xmlns:wps="http://schemas.microsoft.com/office/word/2010/wordprocessingShape" xmlns:wpi="http://schemas.microsoft.com/office/word/2010/wordprocessingInk" xmlns:wpg="http://schemas.microsoft.com/office/word/2010/wordprocessingGroup" xmlns:w14="http://schemas.microsoft.com/office/word/2010/wordml" xmlns:w="http://schemas.openxmlformats.org/wordprocessingml/2006/main" xmlns:w10="urn:schemas-microsoft-com:office:word" xmlns:wp14="http://schemas.microsoft.com/office/word/2010/wordprocessingDrawing" xmlns:v="urn:schemas-microsoft-com:vml" xmlns:o="urn:schemas-microsoft-com:office:office" xmlns:mc="http://schemas.openxmlformats.org/markup-compatibility/2006" xmlns:wpc="http://schemas.microsoft.com/office/word/2010/wordprocessingCanvas" xmlns="" val="0"/>
                         </a:ext>
                       </a:extLst>
                     </a:blip>
@@ -10930,7 +11283,7 @@
       </w:r>
     </w:p>
     <w:sectPr>
-      <w:headerReference w:type="default" r:id="rId15"/>
+      <w:headerReference w:type="default" r:id="rId14"/>
       <w:pgSz w:w="12240" w:h="15840" w:code="1"/>
       <w:pgMar w:top="1440" w:right="1296" w:bottom="1440" w:left="1296" w:header="720" w:footer="720" w:gutter="0"/>
       <w:lnNumType w:countBy="1" w:restart="continuous"/>
@@ -10944,7 +11297,7 @@
 </file>
 
 <file path=word/endnotes.xml><?xml version="1.0" encoding="utf-8"?>
-<w:endnotes xmlns:wpc="http://schemas.microsoft.com/office/word/2010/wordprocessingCanvas" xmlns:mc="http://schemas.openxmlformats.org/markup-compatibility/2006" xmlns:o="urn:schemas-microsoft-com:office:office" xmlns:r="http://schemas.openxmlformats.org/officeDocument/2006/relationships" xmlns:m="http://schemas.openxmlformats.org/officeDocument/2006/math" xmlns:v="urn:schemas-microsoft-com:vml" xmlns:wp14="http://schemas.microsoft.com/office/word/2010/wordprocessingDrawing" xmlns:wp="http://schemas.openxmlformats.org/drawingml/2006/wordprocessingDrawing" xmlns:w10="urn:schemas-microsoft-com:office:word" xmlns:w="http://schemas.openxmlformats.org/wordprocessingml/2006/main" xmlns:w14="http://schemas.microsoft.com/office/word/2010/wordml" xmlns:wpg="http://schemas.microsoft.com/office/word/2010/wordprocessingGroup" xmlns:wpi="http://schemas.microsoft.com/office/word/2010/wordprocessingInk" xmlns:wne="http://schemas.microsoft.com/office/word/2006/wordml" xmlns:wps="http://schemas.microsoft.com/office/word/2010/wordprocessingShape" mc:Ignorable="w14 wp14">
+<w:endnotes xmlns:ve="http://schemas.openxmlformats.org/markup-compatibility/2006" xmlns:o="urn:schemas-microsoft-com:office:office" xmlns:r="http://schemas.openxmlformats.org/officeDocument/2006/relationships" xmlns:m="http://schemas.openxmlformats.org/officeDocument/2006/math" xmlns:v="urn:schemas-microsoft-com:vml" xmlns:wp="http://schemas.openxmlformats.org/drawingml/2006/wordprocessingDrawing" xmlns:w10="urn:schemas-microsoft-com:office:word" xmlns:w="http://schemas.openxmlformats.org/wordprocessingml/2006/main" xmlns:wne="http://schemas.microsoft.com/office/word/2006/wordml">
   <w:endnote w:type="separator" w:id="-1">
     <w:p>
       <w:r>
@@ -10963,7 +11316,7 @@
 </file>
 
 <file path=word/footer1.xml><?xml version="1.0" encoding="utf-8"?>
-<w:ftr xmlns:wpc="http://schemas.microsoft.com/office/word/2010/wordprocessingCanvas" xmlns:mc="http://schemas.openxmlformats.org/markup-compatibility/2006" xmlns:o="urn:schemas-microsoft-com:office:office" xmlns:r="http://schemas.openxmlformats.org/officeDocument/2006/relationships" xmlns:m="http://schemas.openxmlformats.org/officeDocument/2006/math" xmlns:v="urn:schemas-microsoft-com:vml" xmlns:wp14="http://schemas.microsoft.com/office/word/2010/wordprocessingDrawing" xmlns:wp="http://schemas.openxmlformats.org/drawingml/2006/wordprocessingDrawing" xmlns:w10="urn:schemas-microsoft-com:office:word" xmlns:w="http://schemas.openxmlformats.org/wordprocessingml/2006/main" xmlns:w14="http://schemas.microsoft.com/office/word/2010/wordml" xmlns:wpg="http://schemas.microsoft.com/office/word/2010/wordprocessingGroup" xmlns:wpi="http://schemas.microsoft.com/office/word/2010/wordprocessingInk" xmlns:wne="http://schemas.microsoft.com/office/word/2006/wordml" xmlns:wps="http://schemas.microsoft.com/office/word/2010/wordprocessingShape" mc:Ignorable="w14 wp14">
+<w:ftr xmlns:ve="http://schemas.openxmlformats.org/markup-compatibility/2006" xmlns:o="urn:schemas-microsoft-com:office:office" xmlns:r="http://schemas.openxmlformats.org/officeDocument/2006/relationships" xmlns:m="http://schemas.openxmlformats.org/officeDocument/2006/math" xmlns:v="urn:schemas-microsoft-com:vml" xmlns:wp="http://schemas.openxmlformats.org/drawingml/2006/wordprocessingDrawing" xmlns:w10="urn:schemas-microsoft-com:office:word" xmlns:w="http://schemas.openxmlformats.org/wordprocessingml/2006/main" xmlns:wne="http://schemas.microsoft.com/office/word/2006/wordml">
   <w:p>
     <w:pPr>
       <w:pStyle w:val="Footer"/>
@@ -10974,7 +11327,7 @@
 </file>
 
 <file path=word/footnotes.xml><?xml version="1.0" encoding="utf-8"?>
-<w:footnotes xmlns:wpc="http://schemas.microsoft.com/office/word/2010/wordprocessingCanvas" xmlns:mc="http://schemas.openxmlformats.org/markup-compatibility/2006" xmlns:o="urn:schemas-microsoft-com:office:office" xmlns:r="http://schemas.openxmlformats.org/officeDocument/2006/relationships" xmlns:m="http://schemas.openxmlformats.org/officeDocument/2006/math" xmlns:v="urn:schemas-microsoft-com:vml" xmlns:wp14="http://schemas.microsoft.com/office/word/2010/wordprocessingDrawing" xmlns:wp="http://schemas.openxmlformats.org/drawingml/2006/wordprocessingDrawing" xmlns:w10="urn:schemas-microsoft-com:office:word" xmlns:w="http://schemas.openxmlformats.org/wordprocessingml/2006/main" xmlns:w14="http://schemas.microsoft.com/office/word/2010/wordml" xmlns:wpg="http://schemas.microsoft.com/office/word/2010/wordprocessingGroup" xmlns:wpi="http://schemas.microsoft.com/office/word/2010/wordprocessingInk" xmlns:wne="http://schemas.microsoft.com/office/word/2006/wordml" xmlns:wps="http://schemas.microsoft.com/office/word/2010/wordprocessingShape" mc:Ignorable="w14 wp14">
+<w:footnotes xmlns:ve="http://schemas.openxmlformats.org/markup-compatibility/2006" xmlns:o="urn:schemas-microsoft-com:office:office" xmlns:r="http://schemas.openxmlformats.org/officeDocument/2006/relationships" xmlns:m="http://schemas.openxmlformats.org/officeDocument/2006/math" xmlns:v="urn:schemas-microsoft-com:vml" xmlns:wp="http://schemas.openxmlformats.org/drawingml/2006/wordprocessingDrawing" xmlns:w10="urn:schemas-microsoft-com:office:word" xmlns:w="http://schemas.openxmlformats.org/wordprocessingml/2006/main" xmlns:wne="http://schemas.microsoft.com/office/word/2006/wordml">
   <w:footnote w:type="separator" w:id="-1">
     <w:p>
       <w:r>
@@ -10993,7 +11346,7 @@
 </file>
 
 <file path=word/header1.xml><?xml version="1.0" encoding="utf-8"?>
-<w:hdr xmlns:wpc="http://schemas.microsoft.com/office/word/2010/wordprocessingCanvas" xmlns:mc="http://schemas.openxmlformats.org/markup-compatibility/2006" xmlns:o="urn:schemas-microsoft-com:office:office" xmlns:r="http://schemas.openxmlformats.org/officeDocument/2006/relationships" xmlns:m="http://schemas.openxmlformats.org/officeDocument/2006/math" xmlns:v="urn:schemas-microsoft-com:vml" xmlns:wp14="http://schemas.microsoft.com/office/word/2010/wordprocessingDrawing" xmlns:wp="http://schemas.openxmlformats.org/drawingml/2006/wordprocessingDrawing" xmlns:w10="urn:schemas-microsoft-com:office:word" xmlns:w="http://schemas.openxmlformats.org/wordprocessingml/2006/main" xmlns:w14="http://schemas.microsoft.com/office/word/2010/wordml" xmlns:wpg="http://schemas.microsoft.com/office/word/2010/wordprocessingGroup" xmlns:wpi="http://schemas.microsoft.com/office/word/2010/wordprocessingInk" xmlns:wne="http://schemas.microsoft.com/office/word/2006/wordml" xmlns:wps="http://schemas.microsoft.com/office/word/2010/wordprocessingShape" mc:Ignorable="w14 wp14">
+<w:hdr xmlns:ve="http://schemas.openxmlformats.org/markup-compatibility/2006" xmlns:o="urn:schemas-microsoft-com:office:office" xmlns:r="http://schemas.openxmlformats.org/officeDocument/2006/relationships" xmlns:m="http://schemas.openxmlformats.org/officeDocument/2006/math" xmlns:v="urn:schemas-microsoft-com:vml" xmlns:wp="http://schemas.openxmlformats.org/drawingml/2006/wordprocessingDrawing" xmlns:w10="urn:schemas-microsoft-com:office:word" xmlns:w="http://schemas.openxmlformats.org/wordprocessingml/2006/main" xmlns:wne="http://schemas.microsoft.com/office/word/2006/wordml">
   <w:p>
     <w:pPr>
       <w:pStyle w:val="Header"/>
@@ -11047,7 +11400,7 @@
 </file>
 
 <file path=word/header2.xml><?xml version="1.0" encoding="utf-8"?>
-<w:hdr xmlns:wpc="http://schemas.microsoft.com/office/word/2010/wordprocessingCanvas" xmlns:mc="http://schemas.openxmlformats.org/markup-compatibility/2006" xmlns:o="urn:schemas-microsoft-com:office:office" xmlns:r="http://schemas.openxmlformats.org/officeDocument/2006/relationships" xmlns:m="http://schemas.openxmlformats.org/officeDocument/2006/math" xmlns:v="urn:schemas-microsoft-com:vml" xmlns:wp14="http://schemas.microsoft.com/office/word/2010/wordprocessingDrawing" xmlns:wp="http://schemas.openxmlformats.org/drawingml/2006/wordprocessingDrawing" xmlns:w10="urn:schemas-microsoft-com:office:word" xmlns:w="http://schemas.openxmlformats.org/wordprocessingml/2006/main" xmlns:w14="http://schemas.microsoft.com/office/word/2010/wordml" xmlns:wpg="http://schemas.microsoft.com/office/word/2010/wordprocessingGroup" xmlns:wpi="http://schemas.microsoft.com/office/word/2010/wordprocessingInk" xmlns:wne="http://schemas.microsoft.com/office/word/2006/wordml" xmlns:wps="http://schemas.microsoft.com/office/word/2010/wordprocessingShape" mc:Ignorable="w14 wp14">
+<w:hdr xmlns:ve="http://schemas.openxmlformats.org/markup-compatibility/2006" xmlns:o="urn:schemas-microsoft-com:office:office" xmlns:r="http://schemas.openxmlformats.org/officeDocument/2006/relationships" xmlns:m="http://schemas.openxmlformats.org/officeDocument/2006/math" xmlns:v="urn:schemas-microsoft-com:vml" xmlns:wp="http://schemas.openxmlformats.org/drawingml/2006/wordprocessingDrawing" xmlns:w10="urn:schemas-microsoft-com:office:word" xmlns:w="http://schemas.openxmlformats.org/wordprocessingml/2006/main" xmlns:wne="http://schemas.microsoft.com/office/word/2006/wordml">
   <w:p>
     <w:pPr>
       <w:pStyle w:val="Header"/>
@@ -11095,7 +11448,7 @@
       <w:rPr>
         <w:noProof/>
       </w:rPr>
-      <w:t>7</w:t>
+      <w:t>4</w:t>
     </w:r>
     <w:r>
       <w:fldChar w:fldCharType="end"/>
@@ -11105,7 +11458,7 @@
 </file>
 
 <file path=word/numbering.xml><?xml version="1.0" encoding="utf-8"?>
-<w:numbering xmlns:wpc="http://schemas.microsoft.com/office/word/2010/wordprocessingCanvas" xmlns:mc="http://schemas.openxmlformats.org/markup-compatibility/2006" xmlns:o="urn:schemas-microsoft-com:office:office" xmlns:r="http://schemas.openxmlformats.org/officeDocument/2006/relationships" xmlns:m="http://schemas.openxmlformats.org/officeDocument/2006/math" xmlns:v="urn:schemas-microsoft-com:vml" xmlns:wp14="http://schemas.microsoft.com/office/word/2010/wordprocessingDrawing" xmlns:wp="http://schemas.openxmlformats.org/drawingml/2006/wordprocessingDrawing" xmlns:w10="urn:schemas-microsoft-com:office:word" xmlns:w="http://schemas.openxmlformats.org/wordprocessingml/2006/main" xmlns:w14="http://schemas.microsoft.com/office/word/2010/wordml" xmlns:wpg="http://schemas.microsoft.com/office/word/2010/wordprocessingGroup" xmlns:wpi="http://schemas.microsoft.com/office/word/2010/wordprocessingInk" xmlns:wne="http://schemas.microsoft.com/office/word/2006/wordml" xmlns:wps="http://schemas.microsoft.com/office/word/2010/wordprocessingShape" mc:Ignorable="w14 wp14">
+<w:numbering xmlns:ve="http://schemas.openxmlformats.org/markup-compatibility/2006" xmlns:o="urn:schemas-microsoft-com:office:office" xmlns:r="http://schemas.openxmlformats.org/officeDocument/2006/relationships" xmlns:m="http://schemas.openxmlformats.org/officeDocument/2006/math" xmlns:v="urn:schemas-microsoft-com:vml" xmlns:wp="http://schemas.openxmlformats.org/drawingml/2006/wordprocessingDrawing" xmlns:w10="urn:schemas-microsoft-com:office:word" xmlns:w="http://schemas.openxmlformats.org/wordprocessingml/2006/main" xmlns:wne="http://schemas.microsoft.com/office/word/2006/wordml">
   <w:abstractNum w:abstractNumId="0">
     <w:nsid w:val="FFFFFF89"/>
     <w:multiLevelType w:val="singleLevel"/>
@@ -11784,7 +12137,7 @@
 </file>
 
 <file path=word/styles.xml><?xml version="1.0" encoding="utf-8"?>
-<w:styles xmlns:mc="http://schemas.openxmlformats.org/markup-compatibility/2006" xmlns:r="http://schemas.openxmlformats.org/officeDocument/2006/relationships" xmlns:w="http://schemas.openxmlformats.org/wordprocessingml/2006/main" xmlns:w14="http://schemas.microsoft.com/office/word/2010/wordml" mc:Ignorable="w14">
+<w:styles xmlns:r="http://schemas.openxmlformats.org/officeDocument/2006/relationships" xmlns:w="http://schemas.openxmlformats.org/wordprocessingml/2006/main">
   <w:docDefaults>
     <w:rPrDefault>
       <w:rPr>
@@ -12159,6 +12512,7 @@
     <w:uiPriority w:val="99"/>
     <w:semiHidden/>
     <w:unhideWhenUsed/>
+    <w:qFormat/>
     <w:tblPr>
       <w:tblInd w:w="0" w:type="dxa"/>
       <w:tblCellMar>
@@ -12593,6 +12947,7 @@
     <w:uiPriority w:val="59"/>
     <w:rsid w:val="00006290"/>
     <w:tblPr>
+      <w:tblInd w:w="0" w:type="dxa"/>
       <w:tblBorders>
         <w:top w:val="single" w:sz="4" w:space="0" w:color="auto"/>
         <w:left w:val="single" w:sz="4" w:space="0" w:color="auto"/>
@@ -12601,6 +12956,12 @@
         <w:insideH w:val="single" w:sz="4" w:space="0" w:color="auto"/>
         <w:insideV w:val="single" w:sz="4" w:space="0" w:color="auto"/>
       </w:tblBorders>
+      <w:tblCellMar>
+        <w:top w:w="0" w:type="dxa"/>
+        <w:left w:w="108" w:type="dxa"/>
+        <w:bottom w:w="0" w:type="dxa"/>
+        <w:right w:w="108" w:type="dxa"/>
+      </w:tblCellMar>
     </w:tblPr>
   </w:style>
   <w:style w:type="paragraph" w:styleId="BalloonText">
@@ -13168,7 +13529,7 @@
 </file>
 
 <file path=customXml/itemProps1.xml><?xml version="1.0" encoding="utf-8"?>
-<ds:datastoreItem xmlns:ds="http://schemas.openxmlformats.org/officeDocument/2006/customXml" ds:itemID="{F8A759EB-0649-4918-A84E-A85F224D6A68}">
+<ds:datastoreItem xmlns:ds="http://schemas.openxmlformats.org/officeDocument/2006/customXml" ds:itemID="{1CE55D41-A2F6-4F15-91C7-5FA8E0E67260}">
   <ds:schemaRefs>
     <ds:schemaRef ds:uri="http://schemas.openxmlformats.org/officeDocument/2006/bibliography"/>
   </ds:schemaRefs>

</xml_diff>

<commit_message>
Added deliverables to SRS
</commit_message>
<xml_diff>
--- a/Documents/SpecDoc/Version1/1_4_RoughDraft.docx
+++ b/Documents/SpecDoc/Version1/1_4_RoughDraft.docx
@@ -1,6 +1,6 @@
 
 <file path=word/document.xml><?xml version="1.0" encoding="utf-8"?>
-<w:document xmlns:ve="http://schemas.openxmlformats.org/markup-compatibility/2006" xmlns:o="urn:schemas-microsoft-com:office:office" xmlns:r="http://schemas.openxmlformats.org/officeDocument/2006/relationships" xmlns:m="http://schemas.openxmlformats.org/officeDocument/2006/math" xmlns:v="urn:schemas-microsoft-com:vml" xmlns:wp="http://schemas.openxmlformats.org/drawingml/2006/wordprocessingDrawing" xmlns:w10="urn:schemas-microsoft-com:office:word" xmlns:w="http://schemas.openxmlformats.org/wordprocessingml/2006/main" xmlns:wne="http://schemas.microsoft.com/office/word/2006/wordml">
+<w:document xmlns:wpc="http://schemas.microsoft.com/office/word/2010/wordprocessingCanvas" xmlns:mc="http://schemas.openxmlformats.org/markup-compatibility/2006" xmlns:o="urn:schemas-microsoft-com:office:office" xmlns:r="http://schemas.openxmlformats.org/officeDocument/2006/relationships" xmlns:m="http://schemas.openxmlformats.org/officeDocument/2006/math" xmlns:v="urn:schemas-microsoft-com:vml" xmlns:wp14="http://schemas.microsoft.com/office/word/2010/wordprocessingDrawing" xmlns:wp="http://schemas.openxmlformats.org/drawingml/2006/wordprocessingDrawing" xmlns:w10="urn:schemas-microsoft-com:office:word" xmlns:w="http://schemas.openxmlformats.org/wordprocessingml/2006/main" xmlns:w14="http://schemas.microsoft.com/office/word/2010/wordml" xmlns:wpg="http://schemas.microsoft.com/office/word/2010/wordprocessingGroup" xmlns:wpi="http://schemas.microsoft.com/office/word/2010/wordprocessingInk" xmlns:wne="http://schemas.microsoft.com/office/word/2006/wordml" xmlns:wps="http://schemas.microsoft.com/office/word/2010/wordprocessingShape" mc:Ignorable="w14 wp14">
   <w:body>
     <w:p>
       <w:pPr>
@@ -29,14 +29,12 @@
           <w:sz w:val="60"/>
         </w:rPr>
       </w:pPr>
-      <w:proofErr w:type="gramStart"/>
       <w:r>
         <w:rPr>
           <w:sz w:val="40"/>
         </w:rPr>
         <w:t>for</w:t>
       </w:r>
-      <w:proofErr w:type="gramEnd"/>
     </w:p>
     <w:p>
       <w:pPr>
@@ -45,14 +43,12 @@
           <w:sz w:val="60"/>
         </w:rPr>
       </w:pPr>
-      <w:proofErr w:type="gramStart"/>
       <w:r>
         <w:rPr>
           <w:sz w:val="60"/>
         </w:rPr>
         <w:t>Lions Final Exam Scheduler (L.I.F.E.S.)</w:t>
       </w:r>
-      <w:proofErr w:type="gramEnd"/>
     </w:p>
     <w:p>
       <w:pPr>
@@ -120,10 +116,10 @@
                     </pic:cNvPicPr>
                   </pic:nvPicPr>
                   <pic:blipFill>
-                    <a:blip r:embed="rId8">
+                    <a:blip r:embed="rId9">
                       <a:extLst>
                         <a:ext uri="{28A0092B-C50C-407E-A947-70E740481C1C}">
-                          <a14:useLocalDpi xmlns:a14="http://schemas.microsoft.com/office/drawing/2010/main" xmlns:wps="http://schemas.microsoft.com/office/word/2010/wordprocessingShape" xmlns:wpi="http://schemas.microsoft.com/office/word/2010/wordprocessingInk" xmlns:wpg="http://schemas.microsoft.com/office/word/2010/wordprocessingGroup" xmlns:w14="http://schemas.microsoft.com/office/word/2010/wordml" xmlns:w="http://schemas.openxmlformats.org/wordprocessingml/2006/main" xmlns:w10="urn:schemas-microsoft-com:office:word" xmlns:wp14="http://schemas.microsoft.com/office/word/2010/wordprocessingDrawing" xmlns:v="urn:schemas-microsoft-com:vml" xmlns:o="urn:schemas-microsoft-com:office:office" xmlns:mc="http://schemas.openxmlformats.org/markup-compatibility/2006" xmlns:wpc="http://schemas.microsoft.com/office/word/2010/wordprocessingCanvas" xmlns="" val="0"/>
+                          <a14:useLocalDpi xmlns:a14="http://schemas.microsoft.com/office/drawing/2010/main" val="0"/>
                         </a:ext>
                       </a:extLst>
                     </a:blip>
@@ -155,7 +151,7 @@
     <w:tbl>
       <w:tblPr>
         <w:tblW w:w="0" w:type="auto"/>
-        <w:tblLook w:val="01E0"/>
+        <w:tblLook w:val="01E0" w:firstRow="1" w:lastRow="1" w:firstColumn="1" w:lastColumn="1" w:noHBand="0" w:noVBand="0"/>
       </w:tblPr>
       <w:tblGrid>
         <w:gridCol w:w="3192"/>
@@ -532,33 +528,8 @@
           <w:sz w:val="22"/>
           <w:szCs w:val="22"/>
         </w:rPr>
-        <w:t xml:space="preserve"> </w:t>
-      </w:r>
-      <w:proofErr w:type="spellStart"/>
-      <w:r>
-        <w:rPr>
-          <w:sz w:val="22"/>
-          <w:szCs w:val="22"/>
-        </w:rPr>
-        <w:t>Roden</w:t>
-      </w:r>
-      <w:proofErr w:type="spellEnd"/>
-      <w:r>
-        <w:rPr>
-          <w:sz w:val="22"/>
-          <w:szCs w:val="22"/>
-        </w:rPr>
-        <w:t xml:space="preserve">, </w:t>
-      </w:r>
-      <w:proofErr w:type="spellStart"/>
-      <w:r>
-        <w:rPr>
-          <w:sz w:val="22"/>
-          <w:szCs w:val="22"/>
-        </w:rPr>
-        <w:t>Ph.D</w:t>
-      </w:r>
-      <w:proofErr w:type="spellEnd"/>
+        <w:t xml:space="preserve"> Roden, Ph.D</w:t>
+      </w:r>
     </w:p>
     <w:p>
       <w:pPr>
@@ -580,7 +551,7 @@
       <w:tblPr>
         <w:tblW w:w="0" w:type="auto"/>
         <w:tblInd w:w="1809" w:type="dxa"/>
-        <w:tblLook w:val="01E0"/>
+        <w:tblLook w:val="01E0" w:firstRow="1" w:lastRow="1" w:firstColumn="1" w:lastColumn="1" w:noHBand="0" w:noVBand="0"/>
       </w:tblPr>
       <w:tblGrid>
         <w:gridCol w:w="2977"/>
@@ -2499,6 +2470,57 @@
           <w:rFonts w:ascii="Arial" w:hAnsi="Arial" w:cs="Arial"/>
           <w:noProof/>
         </w:rPr>
+        <w:t>Deliverables</w:t>
+      </w:r>
+      <w:r>
+        <w:rPr>
+          <w:rFonts w:ascii="Arial" w:hAnsi="Arial" w:cs="Arial"/>
+          <w:noProof/>
+        </w:rPr>
+        <w:tab/>
+      </w:r>
+      <w:r>
+        <w:rPr>
+          <w:rFonts w:ascii="Arial" w:hAnsi="Arial" w:cs="Arial"/>
+          <w:noProof/>
+        </w:rPr>
+        <w:t>8</w:t>
+      </w:r>
+    </w:p>
+    <w:p>
+      <w:pPr>
+        <w:pStyle w:val="TOC1"/>
+        <w:tabs>
+          <w:tab w:val="left" w:pos="480"/>
+          <w:tab w:val="right" w:leader="dot" w:pos="9350"/>
+        </w:tabs>
+        <w:rPr>
+          <w:rFonts w:ascii="Arial" w:hAnsi="Arial" w:cs="Arial"/>
+          <w:noProof/>
+        </w:rPr>
+      </w:pPr>
+      <w:r>
+        <w:rPr>
+          <w:rFonts w:ascii="Arial" w:hAnsi="Arial" w:cs="Arial"/>
+          <w:noProof/>
+        </w:rPr>
+        <w:t>6</w:t>
+      </w:r>
+      <w:r>
+        <w:rPr>
+          <w:rFonts w:ascii="Arial" w:hAnsi="Arial" w:cs="Arial"/>
+          <w:b w:val="0"/>
+          <w:caps w:val="0"/>
+          <w:noProof/>
+          <w:sz w:val="24"/>
+        </w:rPr>
+        <w:tab/>
+      </w:r>
+      <w:r>
+        <w:rPr>
+          <w:rFonts w:ascii="Arial" w:hAnsi="Arial" w:cs="Arial"/>
+          <w:noProof/>
+        </w:rPr>
         <w:t>client-</w:t>
       </w:r>
       <w:r>
@@ -2726,7 +2748,7 @@
           <w:insideV w:val="single" w:sz="6" w:space="0" w:color="auto"/>
         </w:tblBorders>
         <w:tblLayout w:type="fixed"/>
-        <w:tblLook w:val="0000"/>
+        <w:tblLook w:val="0000" w:firstRow="0" w:lastRow="0" w:firstColumn="0" w:lastColumn="0" w:noHBand="0" w:noVBand="0"/>
       </w:tblPr>
       <w:tblGrid>
         <w:gridCol w:w="1170"/>
@@ -3159,16 +3181,8 @@
               <w:rPr>
                 <w:rFonts w:ascii="Arial" w:hAnsi="Arial" w:cs="Arial"/>
               </w:rPr>
-              <w:t xml:space="preserve">Scott Smoke, Jeffrey </w:t>
-            </w:r>
-            <w:proofErr w:type="spellStart"/>
-            <w:r>
-              <w:rPr>
-                <w:rFonts w:ascii="Arial" w:hAnsi="Arial" w:cs="Arial"/>
-              </w:rPr>
-              <w:t>Alllen</w:t>
-            </w:r>
-            <w:proofErr w:type="spellEnd"/>
+              <w:t>Scott Smoke, Jeffrey Alllen</w:t>
+            </w:r>
           </w:p>
         </w:tc>
         <w:tc>
@@ -3652,16 +3666,8 @@
               <w:rPr>
                 <w:rFonts w:ascii="Arial" w:hAnsi="Arial" w:cs="Arial"/>
               </w:rPr>
-              <w:t xml:space="preserve">Modified 2.5, 3.2. </w:t>
-            </w:r>
-            <w:proofErr w:type="gramStart"/>
-            <w:r>
-              <w:rPr>
-                <w:rFonts w:ascii="Arial" w:hAnsi="Arial" w:cs="Arial"/>
-              </w:rPr>
-              <w:t>Added new requirement in functional requirements section.</w:t>
-            </w:r>
-            <w:proofErr w:type="gramEnd"/>
+              <w:t>Modified 2.5, 3.2. Added new requirement in functional requirements section.</w:t>
+            </w:r>
           </w:p>
         </w:tc>
         <w:tc>
@@ -3712,8 +3718,8 @@
           <w:rFonts w:ascii="Arial" w:hAnsi="Arial" w:cs="Arial"/>
         </w:rPr>
         <w:sectPr>
-          <w:headerReference w:type="default" r:id="rId9"/>
-          <w:footerReference w:type="default" r:id="rId10"/>
+          <w:headerReference w:type="default" r:id="rId10"/>
+          <w:footerReference w:type="default" r:id="rId11"/>
           <w:pgSz w:w="12240" w:h="15840" w:code="1"/>
           <w:pgMar w:top="1440" w:right="1440" w:bottom="1440" w:left="1440" w:header="720" w:footer="720" w:gutter="0"/>
           <w:pgNumType w:fmt="lowerRoman"/>
@@ -3926,21 +3932,7 @@
         <w:rPr>
           <w:i w:val="0"/>
         </w:rPr>
-        <w:t xml:space="preserve"> the client, Dr. Patricia </w:t>
-      </w:r>
-      <w:proofErr w:type="spellStart"/>
-      <w:r>
-        <w:rPr>
-          <w:i w:val="0"/>
-        </w:rPr>
-        <w:t>Roden</w:t>
-      </w:r>
-      <w:proofErr w:type="spellEnd"/>
-      <w:r>
-        <w:rPr>
-          <w:i w:val="0"/>
-        </w:rPr>
-        <w:t>,</w:t>
+        <w:t xml:space="preserve"> the client, Dr. Patricia Roden,</w:t>
       </w:r>
       <w:r>
         <w:rPr>
@@ -4162,21 +4154,7 @@
         <w:rPr>
           <w:i w:val="0"/>
         </w:rPr>
-        <w:t xml:space="preserve">The L.I.F.E.S. application </w:t>
-      </w:r>
-      <w:proofErr w:type="gramStart"/>
-      <w:r>
-        <w:rPr>
-          <w:i w:val="0"/>
-        </w:rPr>
-        <w:t>can be installed</w:t>
-      </w:r>
-      <w:proofErr w:type="gramEnd"/>
-      <w:r>
-        <w:rPr>
-          <w:i w:val="0"/>
-        </w:rPr>
-        <w:t xml:space="preserve"> on a computer with a CD-ROM or a flash drive.</w:t>
+        <w:t>The L.I.F.E.S. application can be installed on a computer with a CD-ROM or a flash drive.</w:t>
       </w:r>
       <w:r>
         <w:rPr>
@@ -4428,7 +4406,7 @@
       <w:tblPr>
         <w:tblStyle w:val="TableGrid"/>
         <w:tblW w:w="0" w:type="auto"/>
-        <w:tblLook w:val="04A0"/>
+        <w:tblLook w:val="04A0" w:firstRow="1" w:lastRow="0" w:firstColumn="1" w:lastColumn="0" w:noHBand="0" w:noVBand="1"/>
       </w:tblPr>
       <w:tblGrid>
         <w:gridCol w:w="2358"/>
@@ -6715,51 +6693,15 @@
           <w:sz w:val="22"/>
           <w:szCs w:val="22"/>
         </w:rPr>
-        <w:t xml:space="preserve">Creating a user </w:t>
-      </w:r>
-      <w:proofErr w:type="gramStart"/>
-      <w:r>
-        <w:rPr>
-          <w:rFonts w:ascii="Arial" w:hAnsi="Arial" w:cs="Arial"/>
-          <w:sz w:val="22"/>
-          <w:szCs w:val="22"/>
-        </w:rPr>
-        <w:t>interface which is both effective and easily navigable</w:t>
-      </w:r>
-      <w:proofErr w:type="gramEnd"/>
-      <w:r>
-        <w:rPr>
-          <w:rFonts w:ascii="Arial" w:hAnsi="Arial" w:cs="Arial"/>
-          <w:sz w:val="22"/>
-          <w:szCs w:val="22"/>
-        </w:rPr>
-        <w:t xml:space="preserve"> will pose a difficult challenge.</w:t>
-      </w:r>
-      <w:r>
-        <w:rPr>
-          <w:rFonts w:ascii="Arial" w:hAnsi="Arial" w:cs="Arial"/>
-          <w:sz w:val="22"/>
-          <w:szCs w:val="22"/>
-        </w:rPr>
-        <w:t xml:space="preserve"> The L.I.F.E.S. program </w:t>
-      </w:r>
-      <w:proofErr w:type="gramStart"/>
-      <w:r>
-        <w:rPr>
-          <w:rFonts w:ascii="Arial" w:hAnsi="Arial" w:cs="Arial"/>
-          <w:sz w:val="22"/>
-          <w:szCs w:val="22"/>
-        </w:rPr>
-        <w:t>will be created</w:t>
-      </w:r>
-      <w:proofErr w:type="gramEnd"/>
-      <w:r>
-        <w:rPr>
-          <w:rFonts w:ascii="Arial" w:hAnsi="Arial" w:cs="Arial"/>
-          <w:sz w:val="22"/>
-          <w:szCs w:val="22"/>
-        </w:rPr>
-        <w:t xml:space="preserve"> using the C# programming language.</w:t>
+        <w:t>Creating a user interface which is both effective and easily navigable will pose a difficult challenge.</w:t>
+      </w:r>
+      <w:r>
+        <w:rPr>
+          <w:rFonts w:ascii="Arial" w:hAnsi="Arial" w:cs="Arial"/>
+          <w:sz w:val="22"/>
+          <w:szCs w:val="22"/>
+        </w:rPr>
+        <w:t xml:space="preserve"> The L.I.F.E.S. program will be created using the C# programming language.</w:t>
       </w:r>
     </w:p>
     <w:p>
@@ -7087,21 +7029,7 @@
         <w:rPr>
           <w:i w:val="0"/>
         </w:rPr>
-        <w:t xml:space="preserve">A first-time user of L.I.F.E.S. should see the </w:t>
-      </w:r>
-      <w:proofErr w:type="gramStart"/>
-      <w:r>
-        <w:rPr>
-          <w:i w:val="0"/>
-        </w:rPr>
-        <w:t>log-in</w:t>
-      </w:r>
-      <w:proofErr w:type="gramEnd"/>
-      <w:r>
-        <w:rPr>
-          <w:i w:val="0"/>
-        </w:rPr>
-        <w:t xml:space="preserve"> page wh</w:t>
+        <w:t>A first-time user of L.I.F.E.S. should see the log-in page wh</w:t>
       </w:r>
       <w:r>
         <w:rPr>
@@ -7919,25 +7847,7 @@
           <w:sz w:val="22"/>
           <w:szCs w:val="22"/>
         </w:rPr>
-        <w:t xml:space="preserve">The user </w:t>
-      </w:r>
-      <w:proofErr w:type="gramStart"/>
-      <w:r>
-        <w:rPr>
-          <w:rFonts w:ascii="Arial" w:hAnsi="Arial" w:cs="Arial"/>
-          <w:sz w:val="22"/>
-          <w:szCs w:val="22"/>
-        </w:rPr>
-        <w:t>will be prompted</w:t>
-      </w:r>
-      <w:proofErr w:type="gramEnd"/>
-      <w:r>
-        <w:rPr>
-          <w:rFonts w:ascii="Arial" w:hAnsi="Arial" w:cs="Arial"/>
-          <w:sz w:val="22"/>
-          <w:szCs w:val="22"/>
-        </w:rPr>
-        <w:t xml:space="preserve"> for a username and password. The username must be the users’ University of North Alabama email</w:t>
+        <w:t>The user will be prompted for a username and password. The username must be the users’ University of North Alabama email</w:t>
       </w:r>
       <w:r>
         <w:rPr>
@@ -8275,61 +8185,7 @@
           <w:sz w:val="22"/>
           <w:szCs w:val="22"/>
         </w:rPr>
-        <w:t xml:space="preserve">The General User will be able to save the file as </w:t>
-      </w:r>
-      <w:proofErr w:type="gramStart"/>
-      <w:r>
-        <w:rPr>
-          <w:rFonts w:ascii="Arial" w:hAnsi="Arial" w:cs="Arial"/>
-          <w:sz w:val="22"/>
-          <w:szCs w:val="22"/>
-        </w:rPr>
-        <w:t>either a</w:t>
-      </w:r>
-      <w:proofErr w:type="gramEnd"/>
-      <w:r>
-        <w:rPr>
-          <w:rFonts w:ascii="Arial" w:hAnsi="Arial" w:cs="Arial"/>
-          <w:sz w:val="22"/>
-          <w:szCs w:val="22"/>
-        </w:rPr>
-        <w:t xml:space="preserve"> </w:t>
-      </w:r>
-      <w:proofErr w:type="spellStart"/>
-      <w:r>
-        <w:rPr>
-          <w:rFonts w:ascii="Arial" w:hAnsi="Arial" w:cs="Arial"/>
-          <w:sz w:val="22"/>
-          <w:szCs w:val="22"/>
-        </w:rPr>
-        <w:t>pdf</w:t>
-      </w:r>
-      <w:proofErr w:type="spellEnd"/>
-      <w:r>
-        <w:rPr>
-          <w:rFonts w:ascii="Arial" w:hAnsi="Arial" w:cs="Arial"/>
-          <w:sz w:val="22"/>
-          <w:szCs w:val="22"/>
-        </w:rPr>
-        <w:t xml:space="preserve">, </w:t>
-      </w:r>
-      <w:proofErr w:type="spellStart"/>
-      <w:r>
-        <w:rPr>
-          <w:rFonts w:ascii="Arial" w:hAnsi="Arial" w:cs="Arial"/>
-          <w:sz w:val="22"/>
-          <w:szCs w:val="22"/>
-        </w:rPr>
-        <w:t>csv</w:t>
-      </w:r>
-      <w:proofErr w:type="spellEnd"/>
-      <w:r>
-        <w:rPr>
-          <w:rFonts w:ascii="Arial" w:hAnsi="Arial" w:cs="Arial"/>
-          <w:sz w:val="22"/>
-          <w:szCs w:val="22"/>
-        </w:rPr>
-        <w:t>, or plain text file.</w:t>
+        <w:t>The General User will be able to save the file as either a pdf, csv, or plain text file.</w:t>
       </w:r>
     </w:p>
     <w:p>
@@ -8389,15 +8245,7 @@
         <w:ind w:left="720"/>
       </w:pPr>
       <w:r>
-        <w:t xml:space="preserve">The General User will be able to view a list of popular class time by total enrollment. This list </w:t>
-      </w:r>
-      <w:proofErr w:type="gramStart"/>
-      <w:r>
-        <w:t>will be displayed</w:t>
-      </w:r>
-      <w:proofErr w:type="gramEnd"/>
-      <w:r>
-        <w:t xml:space="preserve"> in descending order.</w:t>
+        <w:t>The General User will be able to view a list of popular class time by total enrollment. This list will be displayed in descending order.</w:t>
       </w:r>
     </w:p>
     <w:p>
@@ -8596,15 +8444,7 @@
         <w:ind w:left="720"/>
       </w:pPr>
       <w:r>
-        <w:t xml:space="preserve">An Administrator will finalize </w:t>
-      </w:r>
-      <w:proofErr w:type="gramStart"/>
-      <w:r>
-        <w:t>an</w:t>
-      </w:r>
-      <w:proofErr w:type="gramEnd"/>
-      <w:r>
-        <w:t xml:space="preserve"> final exam schedule t making it so that no more changes can be made.</w:t>
+        <w:t>An Administrator will finalize an final exam schedule t making it so that no more changes can be made.</w:t>
       </w:r>
     </w:p>
     <w:p>
@@ -8625,15 +8465,7 @@
         <w:ind w:left="720"/>
       </w:pPr>
       <w:r>
-        <w:t xml:space="preserve">An Administrator will be able to unlock an account after it </w:t>
-      </w:r>
-      <w:proofErr w:type="gramStart"/>
-      <w:r>
-        <w:t>has been locked</w:t>
-      </w:r>
-      <w:proofErr w:type="gramEnd"/>
-      <w:r>
-        <w:t xml:space="preserve"> due to too many failed long in attempts.</w:t>
+        <w:t>An Administrator will be able to unlock an account after it has been locked due to too many failed long in attempts.</w:t>
       </w:r>
     </w:p>
     <w:p/>
@@ -9013,7 +8845,7 @@
           <w:insideH w:val="none" w:sz="0" w:space="0" w:color="auto"/>
           <w:insideV w:val="none" w:sz="0" w:space="0" w:color="auto"/>
         </w:tblBorders>
-        <w:tblLook w:val="04A0"/>
+        <w:tblLook w:val="04A0" w:firstRow="1" w:lastRow="0" w:firstColumn="1" w:lastColumn="0" w:noHBand="0" w:noVBand="1"/>
       </w:tblPr>
       <w:tblGrid>
         <w:gridCol w:w="1672"/>
@@ -9867,26 +9699,8 @@
           <w:rFonts w:ascii="Arial" w:hAnsi="Arial" w:cs="Arial"/>
           <w:color w:val="FF0000"/>
         </w:rPr>
-        <w:t xml:space="preserve">add </w:t>
-      </w:r>
-      <w:proofErr w:type="spellStart"/>
-      <w:r>
-        <w:rPr>
-          <w:rFonts w:ascii="Arial" w:hAnsi="Arial" w:cs="Arial"/>
-          <w:color w:val="FF0000"/>
-        </w:rPr>
-        <w:t>ouput</w:t>
-      </w:r>
-      <w:proofErr w:type="spellEnd"/>
-      <w:r>
-        <w:rPr>
-          <w:rFonts w:ascii="Arial" w:hAnsi="Arial" w:cs="Arial"/>
-          <w:color w:val="FF0000"/>
-        </w:rPr>
-        <w:t xml:space="preserve"> files</w:t>
-      </w:r>
-      <w:bookmarkStart w:id="49" w:name="_GoBack"/>
-      <w:bookmarkEnd w:id="49"/>
+        <w:t>add ouput files</w:t>
+      </w:r>
     </w:p>
     <w:p>
       <w:pPr>
@@ -9976,13 +9790,54 @@
     </w:p>
     <w:p>
       <w:pPr>
+        <w:pStyle w:val="TOCEntry"/>
+        <w:suppressLineNumbers/>
+        <w:pBdr>
+          <w:top w:val="single" w:sz="4" w:space="1" w:color="auto"/>
+          <w:left w:val="single" w:sz="4" w:space="4" w:color="auto"/>
+          <w:right w:val="single" w:sz="4" w:space="4" w:color="auto"/>
+        </w:pBdr>
+        <w:shd w:val="clear" w:color="auto" w:fill="4C4C4C"/>
+        <w:jc w:val="center"/>
+        <w:rPr>
+          <w:rFonts w:ascii="Arial" w:hAnsi="Arial" w:cs="Arial"/>
+          <w:color w:val="FFFFFF"/>
+        </w:rPr>
+      </w:pPr>
+      <w:r>
+        <w:rPr>
+          <w:rFonts w:ascii="Arial" w:hAnsi="Arial" w:cs="Arial"/>
+          <w:color w:val="FFFFFF"/>
+        </w:rPr>
+        <w:t>5</w:t>
+      </w:r>
+      <w:r>
+        <w:rPr>
+          <w:rFonts w:ascii="Arial" w:hAnsi="Arial" w:cs="Arial"/>
+          <w:color w:val="FFFFFF"/>
+        </w:rPr>
+        <w:t xml:space="preserve">  Deliverables</w:t>
+      </w:r>
+    </w:p>
+    <w:p>
+      <w:pPr>
+        <w:pStyle w:val="template"/>
+        <w:ind w:left="360"/>
+        <w:jc w:val="both"/>
+        <w:rPr>
+          <w:i w:val="0"/>
+        </w:rPr>
+      </w:pPr>
+    </w:p>
+    <w:p>
+      <w:pPr>
         <w:suppressLineNumbers/>
         <w:ind w:left="432"/>
         <w:rPr>
           <w:rFonts w:ascii="Arial" w:hAnsi="Arial" w:cs="Arial"/>
         </w:rPr>
       </w:pPr>
-      <w:bookmarkStart w:id="50" w:name="_Toc439994698"/>
+      <w:bookmarkStart w:id="49" w:name="_Toc439994698"/>
     </w:p>
     <w:p>
       <w:pPr>
@@ -10000,14 +9855,15 @@
           <w:color w:val="FFFFFF"/>
         </w:rPr>
       </w:pPr>
-      <w:proofErr w:type="gramStart"/>
       <w:r>
         <w:rPr>
           <w:rFonts w:ascii="Arial" w:hAnsi="Arial" w:cs="Arial"/>
           <w:color w:val="FFFFFF"/>
         </w:rPr>
-        <w:t>5</w:t>
-      </w:r>
+        <w:t>6</w:t>
+      </w:r>
+      <w:bookmarkStart w:id="50" w:name="_GoBack"/>
+      <w:bookmarkEnd w:id="50"/>
       <w:r>
         <w:rPr>
           <w:rFonts w:ascii="Arial" w:hAnsi="Arial" w:cs="Arial"/>
@@ -10022,7 +9878,6 @@
         </w:rPr>
         <w:t>Client</w:t>
       </w:r>
-      <w:proofErr w:type="gramEnd"/>
       <w:r>
         <w:rPr>
           <w:rFonts w:ascii="Arial" w:hAnsi="Arial" w:cs="Arial"/>
@@ -10049,7 +9904,7 @@
           <w:right w:val="none" w:sz="0" w:space="0" w:color="auto"/>
           <w:insideV w:val="none" w:sz="0" w:space="0" w:color="auto"/>
         </w:tblBorders>
-        <w:tblLook w:val="04A0"/>
+        <w:tblLook w:val="04A0" w:firstRow="1" w:lastRow="0" w:firstColumn="1" w:lastColumn="0" w:noHBand="0" w:noVBand="1"/>
       </w:tblPr>
       <w:tblGrid>
         <w:gridCol w:w="3900"/>
@@ -10137,47 +9992,7 @@
                 <w:sz w:val="16"/>
                 <w:szCs w:val="16"/>
               </w:rPr>
-              <w:t xml:space="preserve">Patricia L. </w:t>
-            </w:r>
-            <w:proofErr w:type="spellStart"/>
-            <w:r>
-              <w:rPr>
-                <w:rFonts w:ascii="Arial" w:hAnsi="Arial" w:cs="Arial"/>
-                <w:i/>
-                <w:sz w:val="16"/>
-                <w:szCs w:val="16"/>
-              </w:rPr>
-              <w:t>Roden</w:t>
-            </w:r>
-            <w:proofErr w:type="spellEnd"/>
-            <w:r>
-              <w:rPr>
-                <w:rFonts w:ascii="Arial" w:hAnsi="Arial" w:cs="Arial"/>
-                <w:i/>
-                <w:sz w:val="16"/>
-                <w:szCs w:val="16"/>
-              </w:rPr>
-              <w:t xml:space="preserve">, </w:t>
-            </w:r>
-            <w:proofErr w:type="spellStart"/>
-            <w:r>
-              <w:rPr>
-                <w:rFonts w:ascii="Arial" w:hAnsi="Arial" w:cs="Arial"/>
-                <w:i/>
-                <w:sz w:val="16"/>
-                <w:szCs w:val="16"/>
-              </w:rPr>
-              <w:t>Ph.D</w:t>
-            </w:r>
-            <w:proofErr w:type="spellEnd"/>
-            <w:r>
-              <w:rPr>
-                <w:rFonts w:ascii="Arial" w:hAnsi="Arial" w:cs="Arial"/>
-                <w:i/>
-                <w:sz w:val="16"/>
-                <w:szCs w:val="16"/>
-              </w:rPr>
-              <w:t>, Client</w:t>
+              <w:t>Patricia L. Roden, Ph.D, Client</w:t>
             </w:r>
           </w:p>
         </w:tc>
@@ -10840,7 +10655,6 @@
                 <w:sz w:val="16"/>
                 <w:szCs w:val="16"/>
               </w:rPr>
-              <w:lastRenderedPageBreak/>
               <w:t>Jeffrey Allen,</w:t>
             </w:r>
             <w:r>
@@ -10937,8 +10751,17 @@
         </w:rPr>
         <w:t xml:space="preserve"> – Interface Prototypes</w:t>
       </w:r>
-      <w:bookmarkEnd w:id="50"/>
-    </w:p>
+      <w:bookmarkEnd w:id="49"/>
+    </w:p>
+    <w:p>
+      <w:pPr>
+        <w:pStyle w:val="Caption"/>
+        <w:keepNext/>
+        <w:jc w:val="center"/>
+      </w:pPr>
+    </w:p>
+    <w:p/>
+    <w:p/>
     <w:p>
       <w:pPr>
         <w:pStyle w:val="Caption"/>
@@ -11009,10 +10832,10 @@
                     </pic:cNvPicPr>
                   </pic:nvPicPr>
                   <pic:blipFill rotWithShape="1">
-                    <a:blip r:embed="rId11">
+                    <a:blip r:embed="rId12">
                       <a:extLst>
                         <a:ext uri="{28A0092B-C50C-407E-A947-70E740481C1C}">
-                          <a14:useLocalDpi xmlns:a14="http://schemas.microsoft.com/office/drawing/2010/main" xmlns:wps="http://schemas.microsoft.com/office/word/2010/wordprocessingShape" xmlns:wpi="http://schemas.microsoft.com/office/word/2010/wordprocessingInk" xmlns:wpg="http://schemas.microsoft.com/office/word/2010/wordprocessingGroup" xmlns:w14="http://schemas.microsoft.com/office/word/2010/wordml" xmlns:w="http://schemas.openxmlformats.org/wordprocessingml/2006/main" xmlns:w10="urn:schemas-microsoft-com:office:word" xmlns:wp14="http://schemas.microsoft.com/office/word/2010/wordprocessingDrawing" xmlns:v="urn:schemas-microsoft-com:vml" xmlns:o="urn:schemas-microsoft-com:office:office" xmlns:mc="http://schemas.openxmlformats.org/markup-compatibility/2006" xmlns:wpc="http://schemas.microsoft.com/office/word/2010/wordprocessingCanvas" xmlns="" val="0"/>
+                          <a14:useLocalDpi xmlns:a14="http://schemas.microsoft.com/office/drawing/2010/main" val="0"/>
                         </a:ext>
                       </a:extLst>
                     </a:blip>
@@ -11039,7 +10862,7 @@
                     </a:effectLst>
                     <a:extLst>
                       <a:ext uri="{53640926-AAD7-44D8-BBD7-CCE9431645EC}">
-                        <a14:shadowObscured xmlns:a14="http://schemas.microsoft.com/office/drawing/2010/main" xmlns:wps="http://schemas.microsoft.com/office/word/2010/wordprocessingShape" xmlns:wpi="http://schemas.microsoft.com/office/word/2010/wordprocessingInk" xmlns:wpg="http://schemas.microsoft.com/office/word/2010/wordprocessingGroup" xmlns:w14="http://schemas.microsoft.com/office/word/2010/wordml" xmlns:w="http://schemas.openxmlformats.org/wordprocessingml/2006/main" xmlns:w10="urn:schemas-microsoft-com:office:word" xmlns:wp14="http://schemas.microsoft.com/office/word/2010/wordprocessingDrawing" xmlns:v="urn:schemas-microsoft-com:vml" xmlns:o="urn:schemas-microsoft-com:office:office" xmlns:mc="http://schemas.openxmlformats.org/markup-compatibility/2006" xmlns:wpc="http://schemas.microsoft.com/office/word/2010/wordprocessingCanvas" xmlns=""/>
+                        <a14:shadowObscured xmlns:a14="http://schemas.microsoft.com/office/drawing/2010/main"/>
                       </a:ext>
                     </a:extLst>
                   </pic:spPr>
@@ -11128,10 +10951,10 @@
                     </pic:cNvPicPr>
                   </pic:nvPicPr>
                   <pic:blipFill>
-                    <a:blip r:embed="rId12">
+                    <a:blip r:embed="rId13">
                       <a:extLst>
                         <a:ext uri="{28A0092B-C50C-407E-A947-70E740481C1C}">
-                          <a14:useLocalDpi xmlns:a14="http://schemas.microsoft.com/office/drawing/2010/main" xmlns:wps="http://schemas.microsoft.com/office/word/2010/wordprocessingShape" xmlns:wpi="http://schemas.microsoft.com/office/word/2010/wordprocessingInk" xmlns:wpg="http://schemas.microsoft.com/office/word/2010/wordprocessingGroup" xmlns:w14="http://schemas.microsoft.com/office/word/2010/wordml" xmlns:w="http://schemas.openxmlformats.org/wordprocessingml/2006/main" xmlns:w10="urn:schemas-microsoft-com:office:word" xmlns:wp14="http://schemas.microsoft.com/office/word/2010/wordprocessingDrawing" xmlns:v="urn:schemas-microsoft-com:vml" xmlns:o="urn:schemas-microsoft-com:office:office" xmlns:mc="http://schemas.openxmlformats.org/markup-compatibility/2006" xmlns:wpc="http://schemas.microsoft.com/office/word/2010/wordprocessingCanvas" xmlns="" val="0"/>
+                          <a14:useLocalDpi xmlns:a14="http://schemas.microsoft.com/office/drawing/2010/main" val="0"/>
                         </a:ext>
                       </a:extLst>
                     </a:blip>
@@ -11250,10 +11073,10 @@
                     </pic:cNvPicPr>
                   </pic:nvPicPr>
                   <pic:blipFill>
-                    <a:blip r:embed="rId13">
+                    <a:blip r:embed="rId14">
                       <a:extLst>
                         <a:ext uri="{28A0092B-C50C-407E-A947-70E740481C1C}">
-                          <a14:useLocalDpi xmlns:a14="http://schemas.microsoft.com/office/drawing/2010/main" xmlns:wps="http://schemas.microsoft.com/office/word/2010/wordprocessingShape" xmlns:wpi="http://schemas.microsoft.com/office/word/2010/wordprocessingInk" xmlns:wpg="http://schemas.microsoft.com/office/word/2010/wordprocessingGroup" xmlns:w14="http://schemas.microsoft.com/office/word/2010/wordml" xmlns:w="http://schemas.openxmlformats.org/wordprocessingml/2006/main" xmlns:w10="urn:schemas-microsoft-com:office:word" xmlns:wp14="http://schemas.microsoft.com/office/word/2010/wordprocessingDrawing" xmlns:v="urn:schemas-microsoft-com:vml" xmlns:o="urn:schemas-microsoft-com:office:office" xmlns:mc="http://schemas.openxmlformats.org/markup-compatibility/2006" xmlns:wpc="http://schemas.microsoft.com/office/word/2010/wordprocessingCanvas" xmlns="" val="0"/>
+                          <a14:useLocalDpi xmlns:a14="http://schemas.microsoft.com/office/drawing/2010/main" val="0"/>
                         </a:ext>
                       </a:extLst>
                     </a:blip>
@@ -11283,7 +11106,7 @@
       </w:r>
     </w:p>
     <w:sectPr>
-      <w:headerReference w:type="default" r:id="rId14"/>
+      <w:headerReference w:type="default" r:id="rId15"/>
       <w:pgSz w:w="12240" w:h="15840" w:code="1"/>
       <w:pgMar w:top="1440" w:right="1296" w:bottom="1440" w:left="1296" w:header="720" w:footer="720" w:gutter="0"/>
       <w:lnNumType w:countBy="1" w:restart="continuous"/>
@@ -11297,7 +11120,7 @@
 </file>
 
 <file path=word/endnotes.xml><?xml version="1.0" encoding="utf-8"?>
-<w:endnotes xmlns:ve="http://schemas.openxmlformats.org/markup-compatibility/2006" xmlns:o="urn:schemas-microsoft-com:office:office" xmlns:r="http://schemas.openxmlformats.org/officeDocument/2006/relationships" xmlns:m="http://schemas.openxmlformats.org/officeDocument/2006/math" xmlns:v="urn:schemas-microsoft-com:vml" xmlns:wp="http://schemas.openxmlformats.org/drawingml/2006/wordprocessingDrawing" xmlns:w10="urn:schemas-microsoft-com:office:word" xmlns:w="http://schemas.openxmlformats.org/wordprocessingml/2006/main" xmlns:wne="http://schemas.microsoft.com/office/word/2006/wordml">
+<w:endnotes xmlns:wpc="http://schemas.microsoft.com/office/word/2010/wordprocessingCanvas" xmlns:mc="http://schemas.openxmlformats.org/markup-compatibility/2006" xmlns:o="urn:schemas-microsoft-com:office:office" xmlns:r="http://schemas.openxmlformats.org/officeDocument/2006/relationships" xmlns:m="http://schemas.openxmlformats.org/officeDocument/2006/math" xmlns:v="urn:schemas-microsoft-com:vml" xmlns:wp14="http://schemas.microsoft.com/office/word/2010/wordprocessingDrawing" xmlns:wp="http://schemas.openxmlformats.org/drawingml/2006/wordprocessingDrawing" xmlns:w10="urn:schemas-microsoft-com:office:word" xmlns:w="http://schemas.openxmlformats.org/wordprocessingml/2006/main" xmlns:w14="http://schemas.microsoft.com/office/word/2010/wordml" xmlns:wpg="http://schemas.microsoft.com/office/word/2010/wordprocessingGroup" xmlns:wpi="http://schemas.microsoft.com/office/word/2010/wordprocessingInk" xmlns:wne="http://schemas.microsoft.com/office/word/2006/wordml" xmlns:wps="http://schemas.microsoft.com/office/word/2010/wordprocessingShape" mc:Ignorable="w14 wp14">
   <w:endnote w:type="separator" w:id="-1">
     <w:p>
       <w:r>
@@ -11316,7 +11139,7 @@
 </file>
 
 <file path=word/footer1.xml><?xml version="1.0" encoding="utf-8"?>
-<w:ftr xmlns:ve="http://schemas.openxmlformats.org/markup-compatibility/2006" xmlns:o="urn:schemas-microsoft-com:office:office" xmlns:r="http://schemas.openxmlformats.org/officeDocument/2006/relationships" xmlns:m="http://schemas.openxmlformats.org/officeDocument/2006/math" xmlns:v="urn:schemas-microsoft-com:vml" xmlns:wp="http://schemas.openxmlformats.org/drawingml/2006/wordprocessingDrawing" xmlns:w10="urn:schemas-microsoft-com:office:word" xmlns:w="http://schemas.openxmlformats.org/wordprocessingml/2006/main" xmlns:wne="http://schemas.microsoft.com/office/word/2006/wordml">
+<w:ftr xmlns:wpc="http://schemas.microsoft.com/office/word/2010/wordprocessingCanvas" xmlns:mc="http://schemas.openxmlformats.org/markup-compatibility/2006" xmlns:o="urn:schemas-microsoft-com:office:office" xmlns:r="http://schemas.openxmlformats.org/officeDocument/2006/relationships" xmlns:m="http://schemas.openxmlformats.org/officeDocument/2006/math" xmlns:v="urn:schemas-microsoft-com:vml" xmlns:wp14="http://schemas.microsoft.com/office/word/2010/wordprocessingDrawing" xmlns:wp="http://schemas.openxmlformats.org/drawingml/2006/wordprocessingDrawing" xmlns:w10="urn:schemas-microsoft-com:office:word" xmlns:w="http://schemas.openxmlformats.org/wordprocessingml/2006/main" xmlns:w14="http://schemas.microsoft.com/office/word/2010/wordml" xmlns:wpg="http://schemas.microsoft.com/office/word/2010/wordprocessingGroup" xmlns:wpi="http://schemas.microsoft.com/office/word/2010/wordprocessingInk" xmlns:wne="http://schemas.microsoft.com/office/word/2006/wordml" xmlns:wps="http://schemas.microsoft.com/office/word/2010/wordprocessingShape" mc:Ignorable="w14 wp14">
   <w:p>
     <w:pPr>
       <w:pStyle w:val="Footer"/>
@@ -11327,7 +11150,7 @@
 </file>
 
 <file path=word/footnotes.xml><?xml version="1.0" encoding="utf-8"?>
-<w:footnotes xmlns:ve="http://schemas.openxmlformats.org/markup-compatibility/2006" xmlns:o="urn:schemas-microsoft-com:office:office" xmlns:r="http://schemas.openxmlformats.org/officeDocument/2006/relationships" xmlns:m="http://schemas.openxmlformats.org/officeDocument/2006/math" xmlns:v="urn:schemas-microsoft-com:vml" xmlns:wp="http://schemas.openxmlformats.org/drawingml/2006/wordprocessingDrawing" xmlns:w10="urn:schemas-microsoft-com:office:word" xmlns:w="http://schemas.openxmlformats.org/wordprocessingml/2006/main" xmlns:wne="http://schemas.microsoft.com/office/word/2006/wordml">
+<w:footnotes xmlns:wpc="http://schemas.microsoft.com/office/word/2010/wordprocessingCanvas" xmlns:mc="http://schemas.openxmlformats.org/markup-compatibility/2006" xmlns:o="urn:schemas-microsoft-com:office:office" xmlns:r="http://schemas.openxmlformats.org/officeDocument/2006/relationships" xmlns:m="http://schemas.openxmlformats.org/officeDocument/2006/math" xmlns:v="urn:schemas-microsoft-com:vml" xmlns:wp14="http://schemas.microsoft.com/office/word/2010/wordprocessingDrawing" xmlns:wp="http://schemas.openxmlformats.org/drawingml/2006/wordprocessingDrawing" xmlns:w10="urn:schemas-microsoft-com:office:word" xmlns:w="http://schemas.openxmlformats.org/wordprocessingml/2006/main" xmlns:w14="http://schemas.microsoft.com/office/word/2010/wordml" xmlns:wpg="http://schemas.microsoft.com/office/word/2010/wordprocessingGroup" xmlns:wpi="http://schemas.microsoft.com/office/word/2010/wordprocessingInk" xmlns:wne="http://schemas.microsoft.com/office/word/2006/wordml" xmlns:wps="http://schemas.microsoft.com/office/word/2010/wordprocessingShape" mc:Ignorable="w14 wp14">
   <w:footnote w:type="separator" w:id="-1">
     <w:p>
       <w:r>
@@ -11346,7 +11169,7 @@
 </file>
 
 <file path=word/header1.xml><?xml version="1.0" encoding="utf-8"?>
-<w:hdr xmlns:ve="http://schemas.openxmlformats.org/markup-compatibility/2006" xmlns:o="urn:schemas-microsoft-com:office:office" xmlns:r="http://schemas.openxmlformats.org/officeDocument/2006/relationships" xmlns:m="http://schemas.openxmlformats.org/officeDocument/2006/math" xmlns:v="urn:schemas-microsoft-com:vml" xmlns:wp="http://schemas.openxmlformats.org/drawingml/2006/wordprocessingDrawing" xmlns:w10="urn:schemas-microsoft-com:office:word" xmlns:w="http://schemas.openxmlformats.org/wordprocessingml/2006/main" xmlns:wne="http://schemas.microsoft.com/office/word/2006/wordml">
+<w:hdr xmlns:wpc="http://schemas.microsoft.com/office/word/2010/wordprocessingCanvas" xmlns:mc="http://schemas.openxmlformats.org/markup-compatibility/2006" xmlns:o="urn:schemas-microsoft-com:office:office" xmlns:r="http://schemas.openxmlformats.org/officeDocument/2006/relationships" xmlns:m="http://schemas.openxmlformats.org/officeDocument/2006/math" xmlns:v="urn:schemas-microsoft-com:vml" xmlns:wp14="http://schemas.microsoft.com/office/word/2010/wordprocessingDrawing" xmlns:wp="http://schemas.openxmlformats.org/drawingml/2006/wordprocessingDrawing" xmlns:w10="urn:schemas-microsoft-com:office:word" xmlns:w="http://schemas.openxmlformats.org/wordprocessingml/2006/main" xmlns:w14="http://schemas.microsoft.com/office/word/2010/wordml" xmlns:wpg="http://schemas.microsoft.com/office/word/2010/wordprocessingGroup" xmlns:wpi="http://schemas.microsoft.com/office/word/2010/wordprocessingInk" xmlns:wne="http://schemas.microsoft.com/office/word/2006/wordml" xmlns:wps="http://schemas.microsoft.com/office/word/2010/wordprocessingShape" mc:Ignorable="w14 wp14">
   <w:p>
     <w:pPr>
       <w:pStyle w:val="Header"/>
@@ -11400,7 +11223,7 @@
 </file>
 
 <file path=word/header2.xml><?xml version="1.0" encoding="utf-8"?>
-<w:hdr xmlns:ve="http://schemas.openxmlformats.org/markup-compatibility/2006" xmlns:o="urn:schemas-microsoft-com:office:office" xmlns:r="http://schemas.openxmlformats.org/officeDocument/2006/relationships" xmlns:m="http://schemas.openxmlformats.org/officeDocument/2006/math" xmlns:v="urn:schemas-microsoft-com:vml" xmlns:wp="http://schemas.openxmlformats.org/drawingml/2006/wordprocessingDrawing" xmlns:w10="urn:schemas-microsoft-com:office:word" xmlns:w="http://schemas.openxmlformats.org/wordprocessingml/2006/main" xmlns:wne="http://schemas.microsoft.com/office/word/2006/wordml">
+<w:hdr xmlns:wpc="http://schemas.microsoft.com/office/word/2010/wordprocessingCanvas" xmlns:mc="http://schemas.openxmlformats.org/markup-compatibility/2006" xmlns:o="urn:schemas-microsoft-com:office:office" xmlns:r="http://schemas.openxmlformats.org/officeDocument/2006/relationships" xmlns:m="http://schemas.openxmlformats.org/officeDocument/2006/math" xmlns:v="urn:schemas-microsoft-com:vml" xmlns:wp14="http://schemas.microsoft.com/office/word/2010/wordprocessingDrawing" xmlns:wp="http://schemas.openxmlformats.org/drawingml/2006/wordprocessingDrawing" xmlns:w10="urn:schemas-microsoft-com:office:word" xmlns:w="http://schemas.openxmlformats.org/wordprocessingml/2006/main" xmlns:w14="http://schemas.microsoft.com/office/word/2010/wordml" xmlns:wpg="http://schemas.microsoft.com/office/word/2010/wordprocessingGroup" xmlns:wpi="http://schemas.microsoft.com/office/word/2010/wordprocessingInk" xmlns:wne="http://schemas.microsoft.com/office/word/2006/wordml" xmlns:wps="http://schemas.microsoft.com/office/word/2010/wordprocessingShape" mc:Ignorable="w14 wp14">
   <w:p>
     <w:pPr>
       <w:pStyle w:val="Header"/>
@@ -11448,7 +11271,7 @@
       <w:rPr>
         <w:noProof/>
       </w:rPr>
-      <w:t>4</w:t>
+      <w:t>8</w:t>
     </w:r>
     <w:r>
       <w:fldChar w:fldCharType="end"/>
@@ -11458,7 +11281,7 @@
 </file>
 
 <file path=word/numbering.xml><?xml version="1.0" encoding="utf-8"?>
-<w:numbering xmlns:ve="http://schemas.openxmlformats.org/markup-compatibility/2006" xmlns:o="urn:schemas-microsoft-com:office:office" xmlns:r="http://schemas.openxmlformats.org/officeDocument/2006/relationships" xmlns:m="http://schemas.openxmlformats.org/officeDocument/2006/math" xmlns:v="urn:schemas-microsoft-com:vml" xmlns:wp="http://schemas.openxmlformats.org/drawingml/2006/wordprocessingDrawing" xmlns:w10="urn:schemas-microsoft-com:office:word" xmlns:w="http://schemas.openxmlformats.org/wordprocessingml/2006/main" xmlns:wne="http://schemas.microsoft.com/office/word/2006/wordml">
+<w:numbering xmlns:wpc="http://schemas.microsoft.com/office/word/2010/wordprocessingCanvas" xmlns:mc="http://schemas.openxmlformats.org/markup-compatibility/2006" xmlns:o="urn:schemas-microsoft-com:office:office" xmlns:r="http://schemas.openxmlformats.org/officeDocument/2006/relationships" xmlns:m="http://schemas.openxmlformats.org/officeDocument/2006/math" xmlns:v="urn:schemas-microsoft-com:vml" xmlns:wp14="http://schemas.microsoft.com/office/word/2010/wordprocessingDrawing" xmlns:wp="http://schemas.openxmlformats.org/drawingml/2006/wordprocessingDrawing" xmlns:w10="urn:schemas-microsoft-com:office:word" xmlns:w="http://schemas.openxmlformats.org/wordprocessingml/2006/main" xmlns:w14="http://schemas.microsoft.com/office/word/2010/wordml" xmlns:wpg="http://schemas.microsoft.com/office/word/2010/wordprocessingGroup" xmlns:wpi="http://schemas.microsoft.com/office/word/2010/wordprocessingInk" xmlns:wne="http://schemas.microsoft.com/office/word/2006/wordml" xmlns:wps="http://schemas.microsoft.com/office/word/2010/wordprocessingShape" mc:Ignorable="w14 wp14">
   <w:abstractNum w:abstractNumId="0">
     <w:nsid w:val="FFFFFF89"/>
     <w:multiLevelType w:val="singleLevel"/>
@@ -12137,7 +11960,7 @@
 </file>
 
 <file path=word/styles.xml><?xml version="1.0" encoding="utf-8"?>
-<w:styles xmlns:r="http://schemas.openxmlformats.org/officeDocument/2006/relationships" xmlns:w="http://schemas.openxmlformats.org/wordprocessingml/2006/main">
+<w:styles xmlns:mc="http://schemas.openxmlformats.org/markup-compatibility/2006" xmlns:r="http://schemas.openxmlformats.org/officeDocument/2006/relationships" xmlns:w="http://schemas.openxmlformats.org/wordprocessingml/2006/main" xmlns:w14="http://schemas.microsoft.com/office/word/2010/wordml" mc:Ignorable="w14">
   <w:docDefaults>
     <w:rPrDefault>
       <w:rPr>
@@ -12512,7 +12335,6 @@
     <w:uiPriority w:val="99"/>
     <w:semiHidden/>
     <w:unhideWhenUsed/>
-    <w:qFormat/>
     <w:tblPr>
       <w:tblInd w:w="0" w:type="dxa"/>
       <w:tblCellMar>
@@ -12947,7 +12769,6 @@
     <w:uiPriority w:val="59"/>
     <w:rsid w:val="00006290"/>
     <w:tblPr>
-      <w:tblInd w:w="0" w:type="dxa"/>
       <w:tblBorders>
         <w:top w:val="single" w:sz="4" w:space="0" w:color="auto"/>
         <w:left w:val="single" w:sz="4" w:space="0" w:color="auto"/>
@@ -12956,12 +12777,6 @@
         <w:insideH w:val="single" w:sz="4" w:space="0" w:color="auto"/>
         <w:insideV w:val="single" w:sz="4" w:space="0" w:color="auto"/>
       </w:tblBorders>
-      <w:tblCellMar>
-        <w:top w:w="0" w:type="dxa"/>
-        <w:left w:w="108" w:type="dxa"/>
-        <w:bottom w:w="0" w:type="dxa"/>
-        <w:right w:w="108" w:type="dxa"/>
-      </w:tblCellMar>
     </w:tblPr>
   </w:style>
   <w:style w:type="paragraph" w:styleId="BalloonText">
@@ -13529,7 +13344,7 @@
 </file>
 
 <file path=customXml/itemProps1.xml><?xml version="1.0" encoding="utf-8"?>
-<ds:datastoreItem xmlns:ds="http://schemas.openxmlformats.org/officeDocument/2006/customXml" ds:itemID="{1CE55D41-A2F6-4F15-91C7-5FA8E0E67260}">
+<ds:datastoreItem xmlns:ds="http://schemas.openxmlformats.org/officeDocument/2006/customXml" ds:itemID="{84B6FB79-69BD-40A8-87E7-62428221D096}">
   <ds:schemaRefs>
     <ds:schemaRef ds:uri="http://schemas.openxmlformats.org/officeDocument/2006/bibliography"/>
   </ds:schemaRefs>

</xml_diff>

<commit_message>
SRS: Added time constraint figure
</commit_message>
<xml_diff>
--- a/Documents/SpecDoc/Version1/1_4_RoughDraft.docx
+++ b/Documents/SpecDoc/Version1/1_4_RoughDraft.docx
@@ -9809,14 +9809,7 @@
           <w:rFonts w:ascii="Arial" w:hAnsi="Arial" w:cs="Arial"/>
           <w:color w:val="FFFFFF"/>
         </w:rPr>
-        <w:t>5</w:t>
-      </w:r>
-      <w:r>
-        <w:rPr>
-          <w:rFonts w:ascii="Arial" w:hAnsi="Arial" w:cs="Arial"/>
-          <w:color w:val="FFFFFF"/>
-        </w:rPr>
-        <w:t xml:space="preserve">  Deliverables</w:t>
+        <w:t>5  Deliverables</w:t>
       </w:r>
     </w:p>
     <w:p>
@@ -9862,8 +9855,6 @@
         </w:rPr>
         <w:t>6</w:t>
       </w:r>
-      <w:bookmarkStart w:id="50" w:name="_GoBack"/>
-      <w:bookmarkEnd w:id="50"/>
       <w:r>
         <w:rPr>
           <w:rFonts w:ascii="Arial" w:hAnsi="Arial" w:cs="Arial"/>
@@ -10877,6 +10868,7 @@
       <w:pPr>
         <w:suppressLineNumbers/>
         <w:spacing w:line="240" w:lineRule="auto"/>
+        <w:jc w:val="center"/>
         <w:rPr>
           <w:rFonts w:ascii="Arial" w:hAnsi="Arial" w:cs="Arial"/>
           <w:i/>
@@ -10885,38 +10877,6 @@
           <w:lang w:val="en-US" w:bidi="ar-SA"/>
         </w:rPr>
       </w:pPr>
-    </w:p>
-    <w:p>
-      <w:pPr>
-        <w:pStyle w:val="Caption"/>
-        <w:keepNext/>
-        <w:jc w:val="center"/>
-      </w:pPr>
-      <w:r>
-        <w:lastRenderedPageBreak/>
-        <w:t xml:space="preserve">Figure </w:t>
-      </w:r>
-      <w:r>
-        <w:fldChar w:fldCharType="begin"/>
-      </w:r>
-      <w:r>
-        <w:instrText xml:space="preserve"> SEQ Figure \* ARABIC </w:instrText>
-      </w:r>
-      <w:r>
-        <w:fldChar w:fldCharType="separate"/>
-      </w:r>
-      <w:r>
-        <w:rPr>
-          <w:noProof/>
-        </w:rPr>
-        <w:t>2</w:t>
-      </w:r>
-      <w:r>
-        <w:fldChar w:fldCharType="end"/>
-      </w:r>
-      <w:r>
-        <w:t xml:space="preserve"> 1.2</w:t>
-      </w:r>
     </w:p>
     <w:p>
       <w:pPr>
@@ -10934,7 +10894,128 @@
           <w:lang w:val="en-US" w:bidi="ar-SA"/>
         </w:rPr>
         <w:drawing>
-          <wp:inline distT="0" distB="0" distL="0" distR="0">
+          <wp:inline distT="0" distB="0" distL="0" distR="0" wp14:anchorId="2B2464E7" wp14:editId="2E3FB461">
+            <wp:extent cx="876300" cy="981075"/>
+            <wp:effectExtent l="0" t="0" r="0" b="0"/>
+            <wp:docPr id="2" name="Picture 2" descr="C:\Users\elJeffeh\Documents\GitHub\tune_squad\Documents\SpecDoc\Figures\DaysToSchedule.jpg"/>
+            <wp:cNvGraphicFramePr>
+              <a:graphicFrameLocks xmlns:a="http://schemas.openxmlformats.org/drawingml/2006/main" noChangeAspect="1"/>
+            </wp:cNvGraphicFramePr>
+            <a:graphic xmlns:a="http://schemas.openxmlformats.org/drawingml/2006/main">
+              <a:graphicData uri="http://schemas.openxmlformats.org/drawingml/2006/picture">
+                <pic:pic xmlns:pic="http://schemas.openxmlformats.org/drawingml/2006/picture">
+                  <pic:nvPicPr>
+                    <pic:cNvPr id="0" name="Picture 1" descr="C:\Users\elJeffeh\Documents\GitHub\tune_squad\Documents\SpecDoc\Figures\DaysToSchedule.jpg"/>
+                    <pic:cNvPicPr>
+                      <a:picLocks noChangeAspect="1" noChangeArrowheads="1"/>
+                    </pic:cNvPicPr>
+                  </pic:nvPicPr>
+                  <pic:blipFill rotWithShape="1">
+                    <a:blip r:embed="rId13">
+                      <a:extLst>
+                        <a:ext uri="{28A0092B-C50C-407E-A947-70E740481C1C}">
+                          <a14:useLocalDpi xmlns:a14="http://schemas.microsoft.com/office/drawing/2010/main" val="0"/>
+                        </a:ext>
+                      </a:extLst>
+                    </a:blip>
+                    <a:srcRect r="62449" b="52752"/>
+                    <a:stretch/>
+                  </pic:blipFill>
+                  <pic:spPr bwMode="auto">
+                    <a:xfrm>
+                      <a:off x="0" y="0"/>
+                      <a:ext cx="876300" cy="981075"/>
+                    </a:xfrm>
+                    <a:prstGeom prst="rect">
+                      <a:avLst/>
+                    </a:prstGeom>
+                    <a:noFill/>
+                    <a:ln>
+                      <a:noFill/>
+                    </a:ln>
+                    <a:extLst>
+                      <a:ext uri="{53640926-AAD7-44D8-BBD7-CCE9431645EC}">
+                        <a14:shadowObscured xmlns:a14="http://schemas.microsoft.com/office/drawing/2010/main"/>
+                      </a:ext>
+                    </a:extLst>
+                  </pic:spPr>
+                </pic:pic>
+              </a:graphicData>
+            </a:graphic>
+          </wp:inline>
+        </w:drawing>
+      </w:r>
+    </w:p>
+    <w:p>
+      <w:pPr>
+        <w:pStyle w:val="Caption"/>
+        <w:jc w:val="center"/>
+        <w:rPr>
+          <w:rFonts w:ascii="Arial" w:hAnsi="Arial" w:cs="Arial"/>
+          <w:i/>
+          <w:noProof/>
+          <w:sz w:val="22"/>
+          <w:lang w:val="en-US" w:bidi="ar-SA"/>
+        </w:rPr>
+      </w:pPr>
+      <w:r>
+        <w:t xml:space="preserve">Figure 1.2 --- </w:t>
+      </w:r>
+      <w:bookmarkStart w:id="50" w:name="_GoBack"/>
+      <w:bookmarkEnd w:id="50"/>
+      <w:r>
+        <w:t>Constraint File</w:t>
+      </w:r>
+    </w:p>
+    <w:p>
+      <w:pPr>
+        <w:pStyle w:val="Caption"/>
+        <w:keepNext/>
+        <w:jc w:val="center"/>
+      </w:pPr>
+      <w:r>
+        <w:lastRenderedPageBreak/>
+        <w:t xml:space="preserve">Figure </w:t>
+      </w:r>
+      <w:r>
+        <w:fldChar w:fldCharType="begin"/>
+      </w:r>
+      <w:r>
+        <w:instrText xml:space="preserve"> SEQ Figure \* ARABIC </w:instrText>
+      </w:r>
+      <w:r>
+        <w:fldChar w:fldCharType="separate"/>
+      </w:r>
+      <w:r>
+        <w:rPr>
+          <w:noProof/>
+        </w:rPr>
+        <w:t>2</w:t>
+      </w:r>
+      <w:r>
+        <w:fldChar w:fldCharType="end"/>
+      </w:r>
+      <w:r>
+        <w:t xml:space="preserve"> 1.2</w:t>
+      </w:r>
+    </w:p>
+    <w:p>
+      <w:pPr>
+        <w:keepNext/>
+        <w:suppressLineNumbers/>
+        <w:spacing w:line="240" w:lineRule="auto"/>
+        <w:jc w:val="center"/>
+      </w:pPr>
+      <w:r>
+        <w:rPr>
+          <w:rFonts w:ascii="Arial" w:hAnsi="Arial" w:cs="Arial"/>
+          <w:i/>
+          <w:noProof/>
+          <w:sz w:val="22"/>
+          <w:lang w:val="en-US" w:bidi="ar-SA"/>
+        </w:rPr>
+        <w:drawing>
+          <wp:inline distT="0" distB="0" distL="0" distR="0" wp14:anchorId="6A8E50ED" wp14:editId="70C38383">
             <wp:extent cx="4781550" cy="3790253"/>
             <wp:effectExtent l="19050" t="0" r="0" b="0"/>
             <wp:docPr id="4" name="Picture 4" descr="C:\Users\R\Documents\GitHub\tune_squad\Documents\DesignDocuments\Mockups\Sceenshots\Login-prompt.png"/>
@@ -10951,7 +11032,7 @@
                     </pic:cNvPicPr>
                   </pic:nvPicPr>
                   <pic:blipFill>
-                    <a:blip r:embed="rId13">
+                    <a:blip r:embed="rId14">
                       <a:extLst>
                         <a:ext uri="{28A0092B-C50C-407E-A947-70E740481C1C}">
                           <a14:useLocalDpi xmlns:a14="http://schemas.microsoft.com/office/drawing/2010/main" val="0"/>
@@ -11073,7 +11154,7 @@
                     </pic:cNvPicPr>
                   </pic:nvPicPr>
                   <pic:blipFill>
-                    <a:blip r:embed="rId14">
+                    <a:blip r:embed="rId15">
                       <a:extLst>
                         <a:ext uri="{28A0092B-C50C-407E-A947-70E740481C1C}">
                           <a14:useLocalDpi xmlns:a14="http://schemas.microsoft.com/office/drawing/2010/main" val="0"/>
@@ -11106,7 +11187,7 @@
       </w:r>
     </w:p>
     <w:sectPr>
-      <w:headerReference w:type="default" r:id="rId15"/>
+      <w:headerReference w:type="default" r:id="rId16"/>
       <w:pgSz w:w="12240" w:h="15840" w:code="1"/>
       <w:pgMar w:top="1440" w:right="1296" w:bottom="1440" w:left="1296" w:header="720" w:footer="720" w:gutter="0"/>
       <w:lnNumType w:countBy="1" w:restart="continuous"/>
@@ -11271,7 +11352,7 @@
       <w:rPr>
         <w:noProof/>
       </w:rPr>
-      <w:t>8</w:t>
+      <w:t>9</w:t>
     </w:r>
     <w:r>
       <w:fldChar w:fldCharType="end"/>
@@ -13344,7 +13425,7 @@
 </file>
 
 <file path=customXml/itemProps1.xml><?xml version="1.0" encoding="utf-8"?>
-<ds:datastoreItem xmlns:ds="http://schemas.openxmlformats.org/officeDocument/2006/customXml" ds:itemID="{84B6FB79-69BD-40A8-87E7-62428221D096}">
+<ds:datastoreItem xmlns:ds="http://schemas.openxmlformats.org/officeDocument/2006/customXml" ds:itemID="{B90A17A3-3F7D-45E8-B0D9-73C08F4252C4}">
   <ds:schemaRefs>
     <ds:schemaRef ds:uri="http://schemas.openxmlformats.org/officeDocument/2006/bibliography"/>
   </ds:schemaRefs>

</xml_diff>

<commit_message>
SRS: Added 2.5.1 programming language proposal draft
</commit_message>
<xml_diff>
--- a/Documents/SpecDoc/Version1/1_4_RoughDraft.docx
+++ b/Documents/SpecDoc/Version1/1_4_RoughDraft.docx
@@ -6706,21 +6706,229 @@
     </w:p>
     <w:p>
       <w:pPr>
+        <w:pStyle w:val="Heading3"/>
+      </w:pPr>
+      <w:r>
+        <w:t>C# Programming Language</w:t>
+      </w:r>
+    </w:p>
+    <w:p>
+      <w:pPr>
+        <w:pStyle w:val="NormalWeb"/>
+        <w:shd w:val="clear" w:color="auto" w:fill="FFFFFF"/>
+        <w:tabs>
+          <w:tab w:val="left" w:pos="450"/>
+        </w:tabs>
+        <w:spacing w:before="192" w:beforeAutospacing="0" w:after="240" w:afterAutospacing="0"/>
+        <w:rPr>
+          <w:rFonts w:ascii="Arial" w:hAnsi="Arial" w:cs="Arial"/>
+          <w:sz w:val="22"/>
+          <w:szCs w:val="22"/>
+        </w:rPr>
+      </w:pPr>
+      <w:r>
+        <w:rPr>
+          <w:rFonts w:ascii="Arial" w:hAnsi="Arial" w:cs="Arial"/>
+          <w:sz w:val="22"/>
+          <w:szCs w:val="22"/>
+        </w:rPr>
+        <w:tab/>
+      </w:r>
+      <w:r>
+        <w:rPr>
+          <w:rFonts w:ascii="Arial" w:hAnsi="Arial" w:cs="Arial"/>
+          <w:sz w:val="22"/>
+          <w:szCs w:val="22"/>
+        </w:rPr>
+        <w:t xml:space="preserve">The </w:t>
+      </w:r>
+      <w:r>
+        <w:rPr>
+          <w:rFonts w:ascii="Arial" w:hAnsi="Arial" w:cs="Arial"/>
+          <w:sz w:val="22"/>
+          <w:szCs w:val="22"/>
+        </w:rPr>
+        <w:t xml:space="preserve">Tune Squad proposes that </w:t>
+      </w:r>
+      <w:r>
+        <w:rPr>
+          <w:rFonts w:ascii="Arial" w:hAnsi="Arial" w:cs="Arial"/>
+          <w:sz w:val="22"/>
+          <w:szCs w:val="22"/>
+        </w:rPr>
+        <w:t>L.I.F.E.S.</w:t>
+      </w:r>
+      <w:r>
+        <w:rPr>
+          <w:rFonts w:ascii="Arial" w:hAnsi="Arial" w:cs="Arial"/>
+          <w:sz w:val="22"/>
+          <w:szCs w:val="22"/>
+        </w:rPr>
+        <w:t xml:space="preserve"> be written in the C# programming language. </w:t>
+      </w:r>
+      <w:r>
+        <w:rPr>
+          <w:rFonts w:ascii="Arial" w:hAnsi="Arial" w:cs="Arial"/>
+          <w:sz w:val="22"/>
+          <w:szCs w:val="22"/>
+        </w:rPr>
+        <w:t xml:space="preserve">The Microsoft Corporation </w:t>
+      </w:r>
+      <w:r>
+        <w:rPr>
+          <w:rFonts w:ascii="Arial" w:hAnsi="Arial" w:cs="Arial"/>
+          <w:sz w:val="22"/>
+          <w:szCs w:val="22"/>
+        </w:rPr>
+        <w:t xml:space="preserve">developed </w:t>
+      </w:r>
+      <w:r>
+        <w:rPr>
+          <w:rFonts w:ascii="Arial" w:hAnsi="Arial" w:cs="Arial"/>
+          <w:sz w:val="22"/>
+          <w:szCs w:val="22"/>
+        </w:rPr>
+        <w:t xml:space="preserve">this language </w:t>
+      </w:r>
+      <w:r>
+        <w:rPr>
+          <w:rFonts w:ascii="Arial" w:hAnsi="Arial" w:cs="Arial"/>
+          <w:sz w:val="22"/>
+          <w:szCs w:val="22"/>
+        </w:rPr>
+        <w:t xml:space="preserve">and </w:t>
+      </w:r>
+      <w:r>
+        <w:rPr>
+          <w:rFonts w:ascii="Arial" w:hAnsi="Arial" w:cs="Arial"/>
+          <w:sz w:val="22"/>
+          <w:szCs w:val="22"/>
+        </w:rPr>
+        <w:t>maintains it still to this day. It is a modern, object-oriented, general-purpose programming language that has much strength which its community continues to build upon to this day.  As with all programming languages though, C#</w:t>
+      </w:r>
+      <w:r>
+        <w:rPr>
+          <w:rFonts w:ascii="Arial" w:hAnsi="Arial" w:cs="Arial"/>
+          <w:sz w:val="22"/>
+          <w:szCs w:val="22"/>
+        </w:rPr>
+        <w:t xml:space="preserve"> </w:t>
+      </w:r>
+      <w:r>
+        <w:rPr>
+          <w:rFonts w:ascii="Arial" w:hAnsi="Arial" w:cs="Arial"/>
+          <w:sz w:val="22"/>
+          <w:szCs w:val="22"/>
+        </w:rPr>
+        <w:t>does have weaknesses.</w:t>
+      </w:r>
+    </w:p>
+    <w:p>
+      <w:pPr>
+        <w:pStyle w:val="NormalWeb"/>
+        <w:shd w:val="clear" w:color="auto" w:fill="FFFFFF"/>
+        <w:tabs>
+          <w:tab w:val="left" w:pos="450"/>
+        </w:tabs>
+        <w:spacing w:before="192" w:beforeAutospacing="0" w:after="240" w:afterAutospacing="0"/>
+        <w:rPr>
+          <w:rFonts w:ascii="Arial" w:hAnsi="Arial" w:cs="Arial"/>
+          <w:color w:val="00B050"/>
+          <w:sz w:val="22"/>
+          <w:szCs w:val="22"/>
+        </w:rPr>
+      </w:pPr>
+      <w:r>
+        <w:rPr>
+          <w:rFonts w:ascii="Arial" w:hAnsi="Arial" w:cs="Arial"/>
+          <w:color w:val="00B050"/>
+          <w:sz w:val="22"/>
+          <w:szCs w:val="22"/>
+        </w:rPr>
+        <w:t>Strengths: easy to learn, compiled on a variety of computer platforms, GUI-based</w:t>
+      </w:r>
+      <w:r>
+        <w:rPr>
+          <w:rFonts w:ascii="Arial" w:hAnsi="Arial" w:cs="Arial"/>
+          <w:color w:val="00B050"/>
+          <w:sz w:val="22"/>
+          <w:szCs w:val="22"/>
+        </w:rPr>
+        <w:t>, concurrency/threading</w:t>
+      </w:r>
+      <w:r>
+        <w:rPr>
+          <w:rFonts w:ascii="Arial" w:hAnsi="Arial" w:cs="Arial"/>
+          <w:color w:val="00B050"/>
+          <w:sz w:val="22"/>
+          <w:szCs w:val="22"/>
+        </w:rPr>
+        <w:tab/>
+      </w:r>
+    </w:p>
+    <w:p>
+      <w:pPr>
+        <w:pStyle w:val="NormalWeb"/>
+        <w:shd w:val="clear" w:color="auto" w:fill="FFFFFF"/>
+        <w:tabs>
+          <w:tab w:val="left" w:pos="450"/>
+        </w:tabs>
+        <w:spacing w:before="192" w:beforeAutospacing="0" w:after="240" w:afterAutospacing="0"/>
+        <w:rPr>
+          <w:rFonts w:ascii="Arial" w:hAnsi="Arial" w:cs="Arial"/>
+          <w:color w:val="FF0000"/>
+          <w:sz w:val="22"/>
+          <w:szCs w:val="22"/>
+        </w:rPr>
+      </w:pPr>
+      <w:r>
+        <w:rPr>
+          <w:rFonts w:ascii="Arial" w:hAnsi="Arial" w:cs="Arial"/>
+          <w:color w:val="FF0000"/>
+          <w:sz w:val="22"/>
+          <w:szCs w:val="22"/>
+        </w:rPr>
+        <w:t xml:space="preserve">Weaknesses: </w:t>
+      </w:r>
+      <w:r>
+        <w:rPr>
+          <w:rFonts w:ascii="Arial" w:hAnsi="Arial" w:cs="Arial"/>
+          <w:color w:val="FF0000"/>
+          <w:sz w:val="22"/>
+          <w:szCs w:val="22"/>
+        </w:rPr>
+        <w:t>Memory leaks</w:t>
+      </w:r>
+      <w:r>
+        <w:rPr>
+          <w:rFonts w:ascii="Arial" w:hAnsi="Arial" w:cs="Arial"/>
+          <w:color w:val="FF0000"/>
+          <w:sz w:val="22"/>
+          <w:szCs w:val="22"/>
+        </w:rPr>
+        <w:t xml:space="preserve"> with dynamic memory/prone to spaghetti code</w:t>
+      </w:r>
+      <w:bookmarkStart w:id="35" w:name="_GoBack"/>
+      <w:bookmarkEnd w:id="35"/>
+    </w:p>
+    <w:p>
+      <w:pPr>
         <w:pStyle w:val="Heading2"/>
         <w:rPr>
           <w:rFonts w:ascii="Arial" w:hAnsi="Arial" w:cs="Arial"/>
         </w:rPr>
       </w:pPr>
-      <w:bookmarkStart w:id="35" w:name="_Toc439994679"/>
-      <w:bookmarkStart w:id="36" w:name="_Toc113291702"/>
-      <w:r>
-        <w:rPr>
-          <w:rFonts w:ascii="Arial" w:hAnsi="Arial" w:cs="Arial"/>
-        </w:rPr>
+      <w:bookmarkStart w:id="36" w:name="_Toc439994679"/>
+      <w:bookmarkStart w:id="37" w:name="_Toc113291702"/>
+      <w:r>
+        <w:rPr>
+          <w:rFonts w:ascii="Arial" w:hAnsi="Arial" w:cs="Arial"/>
+        </w:rPr>
+        <w:lastRenderedPageBreak/>
         <w:t xml:space="preserve">User </w:t>
       </w:r>
-      <w:bookmarkEnd w:id="35"/>
       <w:bookmarkEnd w:id="36"/>
+      <w:bookmarkEnd w:id="37"/>
       <w:r>
         <w:rPr>
           <w:rFonts w:ascii="Arial" w:hAnsi="Arial" w:cs="Arial"/>
@@ -6855,8 +7063,8 @@
           <w:color w:val="FFFFFF"/>
         </w:rPr>
       </w:pPr>
-      <w:bookmarkStart w:id="37" w:name="_Toc439994682"/>
-      <w:bookmarkStart w:id="38" w:name="_Toc113291704"/>
+      <w:bookmarkStart w:id="38" w:name="_Toc439994682"/>
+      <w:bookmarkStart w:id="39" w:name="_Toc113291704"/>
       <w:r>
         <w:rPr>
           <w:rFonts w:ascii="Arial" w:hAnsi="Arial" w:cs="Arial"/>
@@ -6864,8 +7072,8 @@
         </w:rPr>
         <w:t>Specific Requirements</w:t>
       </w:r>
-      <w:bookmarkEnd w:id="37"/>
       <w:bookmarkEnd w:id="38"/>
+      <w:bookmarkEnd w:id="39"/>
     </w:p>
     <w:p>
       <w:pPr>
@@ -6902,15 +7110,14 @@
           <w:rFonts w:ascii="Arial" w:hAnsi="Arial" w:cs="Arial"/>
         </w:rPr>
       </w:pPr>
-      <w:bookmarkStart w:id="39" w:name="_Toc113291705"/>
-      <w:r>
-        <w:rPr>
-          <w:rFonts w:ascii="Arial" w:hAnsi="Arial" w:cs="Arial"/>
-        </w:rPr>
-        <w:lastRenderedPageBreak/>
+      <w:bookmarkStart w:id="40" w:name="_Toc113291705"/>
+      <w:r>
+        <w:rPr>
+          <w:rFonts w:ascii="Arial" w:hAnsi="Arial" w:cs="Arial"/>
+        </w:rPr>
         <w:t>External Interface Requirements</w:t>
       </w:r>
-      <w:bookmarkEnd w:id="39"/>
+      <w:bookmarkEnd w:id="40"/>
     </w:p>
     <w:p>
       <w:pPr>
@@ -7389,6 +7596,7 @@
         <w:pStyle w:val="Heading4"/>
       </w:pPr>
       <w:r>
+        <w:lastRenderedPageBreak/>
         <w:t>Save File Dialog</w:t>
       </w:r>
     </w:p>
@@ -7595,14 +7803,14 @@
           <w:rFonts w:ascii="Arial" w:hAnsi="Arial" w:cs="Arial"/>
         </w:rPr>
       </w:pPr>
-      <w:bookmarkStart w:id="40" w:name="_Toc439994684"/>
+      <w:bookmarkStart w:id="41" w:name="_Toc439994684"/>
       <w:r>
         <w:rPr>
           <w:rFonts w:ascii="Arial" w:hAnsi="Arial" w:cs="Arial"/>
         </w:rPr>
         <w:t>Hardware Interfaces</w:t>
       </w:r>
-      <w:bookmarkEnd w:id="40"/>
+      <w:bookmarkEnd w:id="41"/>
     </w:p>
     <w:p>
       <w:pPr>
@@ -7640,7 +7848,7 @@
           <w:highlight w:val="yellow"/>
         </w:rPr>
       </w:pPr>
-      <w:bookmarkStart w:id="41" w:name="_Toc439994685"/>
+      <w:bookmarkStart w:id="42" w:name="_Toc439994685"/>
       <w:r>
         <w:rPr>
           <w:rFonts w:ascii="Arial" w:hAnsi="Arial" w:cs="Arial"/>
@@ -7648,7 +7856,7 @@
         </w:rPr>
         <w:t>Software Interfaces</w:t>
       </w:r>
-      <w:bookmarkEnd w:id="41"/>
+      <w:bookmarkEnd w:id="42"/>
     </w:p>
     <w:p>
       <w:pPr>
@@ -7685,14 +7893,14 @@
           <w:rFonts w:ascii="Arial" w:hAnsi="Arial" w:cs="Arial"/>
         </w:rPr>
       </w:pPr>
-      <w:bookmarkStart w:id="42" w:name="_Toc113291706"/>
+      <w:bookmarkStart w:id="43" w:name="_Toc113291706"/>
       <w:r>
         <w:rPr>
           <w:rFonts w:ascii="Arial" w:hAnsi="Arial" w:cs="Arial"/>
         </w:rPr>
         <w:t>Functional Requirements</w:t>
       </w:r>
-      <w:bookmarkEnd w:id="42"/>
+      <w:bookmarkEnd w:id="43"/>
     </w:p>
     <w:p>
       <w:pPr>
@@ -7926,6 +8134,7 @@
         <w:pStyle w:val="Heading4"/>
       </w:pPr>
       <w:r>
+        <w:lastRenderedPageBreak/>
         <w:t>Open Schedule</w:t>
       </w:r>
     </w:p>
@@ -8085,7 +8294,6 @@
         <w:pStyle w:val="Heading4"/>
       </w:pPr>
       <w:r>
-        <w:lastRenderedPageBreak/>
         <w:t>Modify Schedule</w:t>
       </w:r>
     </w:p>
@@ -8444,6 +8652,7 @@
         <w:ind w:left="720"/>
       </w:pPr>
       <w:r>
+        <w:lastRenderedPageBreak/>
         <w:t>An Administrator will finalize an final exam schedule t making it so that no more changes can be made.</w:t>
       </w:r>
     </w:p>
@@ -8485,17 +8694,16 @@
           <w:color w:val="FFFFFF"/>
         </w:rPr>
       </w:pPr>
-      <w:bookmarkStart w:id="43" w:name="_Toc113291708"/>
-      <w:bookmarkStart w:id="44" w:name="_Toc439994690"/>
+      <w:bookmarkStart w:id="44" w:name="_Toc113291708"/>
+      <w:bookmarkStart w:id="45" w:name="_Toc439994690"/>
       <w:r>
         <w:rPr>
           <w:rFonts w:ascii="Arial" w:hAnsi="Arial" w:cs="Arial"/>
           <w:color w:val="FFFFFF"/>
         </w:rPr>
-        <w:lastRenderedPageBreak/>
         <w:t>Non-functional Requirements</w:t>
       </w:r>
-      <w:bookmarkEnd w:id="43"/>
+      <w:bookmarkEnd w:id="44"/>
     </w:p>
     <w:p>
       <w:pPr>
@@ -8504,17 +8712,17 @@
           <w:rFonts w:ascii="Arial" w:hAnsi="Arial" w:cs="Arial"/>
         </w:rPr>
       </w:pPr>
-      <w:bookmarkStart w:id="45" w:name="_Toc439994691"/>
-      <w:bookmarkStart w:id="46" w:name="_Toc113291710"/>
-      <w:bookmarkEnd w:id="44"/>
+      <w:bookmarkStart w:id="46" w:name="_Toc439994691"/>
+      <w:bookmarkStart w:id="47" w:name="_Toc113291710"/>
+      <w:bookmarkEnd w:id="45"/>
       <w:r>
         <w:rPr>
           <w:rFonts w:ascii="Arial" w:hAnsi="Arial" w:cs="Arial"/>
         </w:rPr>
         <w:t>Safety and Security Requirements</w:t>
       </w:r>
-      <w:bookmarkEnd w:id="45"/>
       <w:bookmarkEnd w:id="46"/>
+      <w:bookmarkEnd w:id="47"/>
     </w:p>
     <w:p>
       <w:pPr>
@@ -8821,16 +9029,16 @@
           <w:rFonts w:ascii="Arial" w:hAnsi="Arial" w:cs="Arial"/>
         </w:rPr>
       </w:pPr>
-      <w:bookmarkStart w:id="47" w:name="_Toc439994693"/>
-      <w:bookmarkStart w:id="48" w:name="_Toc113291711"/>
+      <w:bookmarkStart w:id="48" w:name="_Toc439994693"/>
+      <w:bookmarkStart w:id="49" w:name="_Toc113291711"/>
       <w:r>
         <w:rPr>
           <w:rFonts w:ascii="Arial" w:hAnsi="Arial" w:cs="Arial"/>
         </w:rPr>
         <w:t>Software Quality Attributes</w:t>
       </w:r>
-      <w:bookmarkEnd w:id="47"/>
       <w:bookmarkEnd w:id="48"/>
+      <w:bookmarkEnd w:id="49"/>
     </w:p>
     <w:tbl>
       <w:tblPr>
@@ -9199,6 +9407,7 @@
         <w:rPr>
           <w:rFonts w:ascii="Arial" w:hAnsi="Arial" w:cs="Arial"/>
         </w:rPr>
+        <w:lastRenderedPageBreak/>
         <w:t>Input</w:t>
       </w:r>
       <w:r>
@@ -9376,7 +9585,6 @@
           <w:sz w:val="22"/>
           <w:szCs w:val="22"/>
         </w:rPr>
-        <w:lastRenderedPageBreak/>
         <w:tab/>
       </w:r>
       <w:r>
@@ -9809,6 +10017,7 @@
           <w:rFonts w:ascii="Arial" w:hAnsi="Arial" w:cs="Arial"/>
           <w:color w:val="FFFFFF"/>
         </w:rPr>
+        <w:lastRenderedPageBreak/>
         <w:t>5  Deliverables</w:t>
       </w:r>
     </w:p>
@@ -9830,7 +10039,7 @@
           <w:rFonts w:ascii="Arial" w:hAnsi="Arial" w:cs="Arial"/>
         </w:rPr>
       </w:pPr>
-      <w:bookmarkStart w:id="49" w:name="_Toc439994698"/>
+      <w:bookmarkStart w:id="50" w:name="_Toc439994698"/>
     </w:p>
     <w:p>
       <w:pPr>
@@ -10742,7 +10951,7 @@
         </w:rPr>
         <w:t xml:space="preserve"> – Interface Prototypes</w:t>
       </w:r>
-      <w:bookmarkEnd w:id="49"/>
+      <w:bookmarkEnd w:id="50"/>
     </w:p>
     <w:p>
       <w:pPr>
@@ -10961,8 +11170,6 @@
       <w:r>
         <w:t xml:space="preserve">Figure 1.2 --- </w:t>
       </w:r>
-      <w:bookmarkStart w:id="50" w:name="_GoBack"/>
-      <w:bookmarkEnd w:id="50"/>
       <w:r>
         <w:t>Constraint File</w:t>
       </w:r>
@@ -10974,7 +11181,6 @@
         <w:jc w:val="center"/>
       </w:pPr>
       <w:r>
-        <w:lastRenderedPageBreak/>
         <w:t xml:space="preserve">Figure </w:t>
       </w:r>
       <w:r>
@@ -11352,7 +11558,7 @@
       <w:rPr>
         <w:noProof/>
       </w:rPr>
-      <w:t>9</w:t>
+      <w:t>11</w:t>
     </w:r>
     <w:r>
       <w:fldChar w:fldCharType="end"/>
@@ -11515,6 +11721,155 @@
     </w:lvl>
   </w:abstractNum>
   <w:abstractNum w:abstractNumId="2">
+    <w:nsid w:val="0D745363"/>
+    <w:multiLevelType w:val="multilevel"/>
+    <w:tmpl w:val="6F36E21E"/>
+    <w:lvl w:ilvl="0">
+      <w:start w:val="1"/>
+      <w:numFmt w:val="bullet"/>
+      <w:lvlText w:val=""/>
+      <w:lvlJc w:val="left"/>
+      <w:pPr>
+        <w:tabs>
+          <w:tab w:val="num" w:pos="720"/>
+        </w:tabs>
+        <w:ind w:left="720" w:hanging="360"/>
+      </w:pPr>
+      <w:rPr>
+        <w:rFonts w:ascii="Symbol" w:hAnsi="Symbol" w:hint="default"/>
+        <w:sz w:val="20"/>
+      </w:rPr>
+    </w:lvl>
+    <w:lvl w:ilvl="1" w:tentative="1">
+      <w:start w:val="1"/>
+      <w:numFmt w:val="bullet"/>
+      <w:lvlText w:val="o"/>
+      <w:lvlJc w:val="left"/>
+      <w:pPr>
+        <w:tabs>
+          <w:tab w:val="num" w:pos="1440"/>
+        </w:tabs>
+        <w:ind w:left="1440" w:hanging="360"/>
+      </w:pPr>
+      <w:rPr>
+        <w:rFonts w:ascii="Courier New" w:hAnsi="Courier New" w:hint="default"/>
+        <w:sz w:val="20"/>
+      </w:rPr>
+    </w:lvl>
+    <w:lvl w:ilvl="2" w:tentative="1">
+      <w:start w:val="1"/>
+      <w:numFmt w:val="bullet"/>
+      <w:lvlText w:val=""/>
+      <w:lvlJc w:val="left"/>
+      <w:pPr>
+        <w:tabs>
+          <w:tab w:val="num" w:pos="2160"/>
+        </w:tabs>
+        <w:ind w:left="2160" w:hanging="360"/>
+      </w:pPr>
+      <w:rPr>
+        <w:rFonts w:ascii="Wingdings" w:hAnsi="Wingdings" w:hint="default"/>
+        <w:sz w:val="20"/>
+      </w:rPr>
+    </w:lvl>
+    <w:lvl w:ilvl="3" w:tentative="1">
+      <w:start w:val="1"/>
+      <w:numFmt w:val="bullet"/>
+      <w:lvlText w:val=""/>
+      <w:lvlJc w:val="left"/>
+      <w:pPr>
+        <w:tabs>
+          <w:tab w:val="num" w:pos="2880"/>
+        </w:tabs>
+        <w:ind w:left="2880" w:hanging="360"/>
+      </w:pPr>
+      <w:rPr>
+        <w:rFonts w:ascii="Wingdings" w:hAnsi="Wingdings" w:hint="default"/>
+        <w:sz w:val="20"/>
+      </w:rPr>
+    </w:lvl>
+    <w:lvl w:ilvl="4" w:tentative="1">
+      <w:start w:val="1"/>
+      <w:numFmt w:val="bullet"/>
+      <w:lvlText w:val=""/>
+      <w:lvlJc w:val="left"/>
+      <w:pPr>
+        <w:tabs>
+          <w:tab w:val="num" w:pos="3600"/>
+        </w:tabs>
+        <w:ind w:left="3600" w:hanging="360"/>
+      </w:pPr>
+      <w:rPr>
+        <w:rFonts w:ascii="Wingdings" w:hAnsi="Wingdings" w:hint="default"/>
+        <w:sz w:val="20"/>
+      </w:rPr>
+    </w:lvl>
+    <w:lvl w:ilvl="5" w:tentative="1">
+      <w:start w:val="1"/>
+      <w:numFmt w:val="bullet"/>
+      <w:lvlText w:val=""/>
+      <w:lvlJc w:val="left"/>
+      <w:pPr>
+        <w:tabs>
+          <w:tab w:val="num" w:pos="4320"/>
+        </w:tabs>
+        <w:ind w:left="4320" w:hanging="360"/>
+      </w:pPr>
+      <w:rPr>
+        <w:rFonts w:ascii="Wingdings" w:hAnsi="Wingdings" w:hint="default"/>
+        <w:sz w:val="20"/>
+      </w:rPr>
+    </w:lvl>
+    <w:lvl w:ilvl="6" w:tentative="1">
+      <w:start w:val="1"/>
+      <w:numFmt w:val="bullet"/>
+      <w:lvlText w:val=""/>
+      <w:lvlJc w:val="left"/>
+      <w:pPr>
+        <w:tabs>
+          <w:tab w:val="num" w:pos="5040"/>
+        </w:tabs>
+        <w:ind w:left="5040" w:hanging="360"/>
+      </w:pPr>
+      <w:rPr>
+        <w:rFonts w:ascii="Wingdings" w:hAnsi="Wingdings" w:hint="default"/>
+        <w:sz w:val="20"/>
+      </w:rPr>
+    </w:lvl>
+    <w:lvl w:ilvl="7" w:tentative="1">
+      <w:start w:val="1"/>
+      <w:numFmt w:val="bullet"/>
+      <w:lvlText w:val=""/>
+      <w:lvlJc w:val="left"/>
+      <w:pPr>
+        <w:tabs>
+          <w:tab w:val="num" w:pos="5760"/>
+        </w:tabs>
+        <w:ind w:left="5760" w:hanging="360"/>
+      </w:pPr>
+      <w:rPr>
+        <w:rFonts w:ascii="Wingdings" w:hAnsi="Wingdings" w:hint="default"/>
+        <w:sz w:val="20"/>
+      </w:rPr>
+    </w:lvl>
+    <w:lvl w:ilvl="8" w:tentative="1">
+      <w:start w:val="1"/>
+      <w:numFmt w:val="bullet"/>
+      <w:lvlText w:val=""/>
+      <w:lvlJc w:val="left"/>
+      <w:pPr>
+        <w:tabs>
+          <w:tab w:val="num" w:pos="6480"/>
+        </w:tabs>
+        <w:ind w:left="6480" w:hanging="360"/>
+      </w:pPr>
+      <w:rPr>
+        <w:rFonts w:ascii="Wingdings" w:hAnsi="Wingdings" w:hint="default"/>
+        <w:sz w:val="20"/>
+      </w:rPr>
+    </w:lvl>
+  </w:abstractNum>
+  <w:abstractNum w:abstractNumId="3">
     <w:nsid w:val="1856587E"/>
     <w:multiLevelType w:val="hybridMultilevel"/>
     <w:tmpl w:val="3F668FCA"/>
@@ -11654,7 +12009,7 @@
       </w:rPr>
     </w:lvl>
   </w:abstractNum>
-  <w:abstractNum w:abstractNumId="3">
+  <w:abstractNum w:abstractNumId="4">
     <w:nsid w:val="28754A74"/>
     <w:multiLevelType w:val="multilevel"/>
     <w:tmpl w:val="54BAE08E"/>
@@ -11770,7 +12125,7 @@
       </w:pPr>
     </w:lvl>
   </w:abstractNum>
-  <w:abstractNum w:abstractNumId="4">
+  <w:abstractNum w:abstractNumId="5">
     <w:nsid w:val="2DA71206"/>
     <w:multiLevelType w:val="multilevel"/>
     <w:tmpl w:val="D8BC5BE2"/>
@@ -11838,7 +12193,7 @@
       <w:lvlJc w:val="left"/>
     </w:lvl>
   </w:abstractNum>
-  <w:abstractNum w:abstractNumId="5">
+  <w:abstractNum w:abstractNumId="6">
     <w:nsid w:val="355F2C84"/>
     <w:multiLevelType w:val="hybridMultilevel"/>
     <w:tmpl w:val="1F66E30E"/>
@@ -11927,17 +12282,17 @@
       </w:pPr>
     </w:lvl>
   </w:abstractNum>
-  <w:abstractNum w:abstractNumId="6">
-    <w:nsid w:val="686A6A21"/>
+  <w:abstractNum w:abstractNumId="7">
+    <w:nsid w:val="4E7535C4"/>
     <w:multiLevelType w:val="hybridMultilevel"/>
-    <w:tmpl w:val="9B686664"/>
-    <w:lvl w:ilvl="0" w:tplc="BED8EFC2">
+    <w:tmpl w:val="A872A086"/>
+    <w:lvl w:ilvl="0" w:tplc="04090011">
       <w:start w:val="1"/>
       <w:numFmt w:val="decimal"/>
       <w:lvlText w:val="%1)"/>
       <w:lvlJc w:val="left"/>
       <w:pPr>
-        <w:ind w:left="1440" w:hanging="360"/>
+        <w:ind w:left="720" w:hanging="360"/>
       </w:pPr>
       <w:rPr>
         <w:rFonts w:hint="default"/>
@@ -11949,7 +12304,7 @@
       <w:lvlText w:val="%2."/>
       <w:lvlJc w:val="left"/>
       <w:pPr>
-        <w:ind w:left="2160" w:hanging="360"/>
+        <w:ind w:left="1440" w:hanging="360"/>
       </w:pPr>
     </w:lvl>
     <w:lvl w:ilvl="2" w:tplc="0409001B" w:tentative="1">
@@ -11958,7 +12313,7 @@
       <w:lvlText w:val="%3."/>
       <w:lvlJc w:val="right"/>
       <w:pPr>
-        <w:ind w:left="2880" w:hanging="180"/>
+        <w:ind w:left="2160" w:hanging="180"/>
       </w:pPr>
     </w:lvl>
     <w:lvl w:ilvl="3" w:tplc="0409000F" w:tentative="1">
@@ -11967,7 +12322,7 @@
       <w:lvlText w:val="%4."/>
       <w:lvlJc w:val="left"/>
       <w:pPr>
-        <w:ind w:left="3600" w:hanging="360"/>
+        <w:ind w:left="2880" w:hanging="360"/>
       </w:pPr>
     </w:lvl>
     <w:lvl w:ilvl="4" w:tplc="04090019" w:tentative="1">
@@ -11976,7 +12331,7 @@
       <w:lvlText w:val="%5."/>
       <w:lvlJc w:val="left"/>
       <w:pPr>
-        <w:ind w:left="4320" w:hanging="360"/>
+        <w:ind w:left="3600" w:hanging="360"/>
       </w:pPr>
     </w:lvl>
     <w:lvl w:ilvl="5" w:tplc="0409001B" w:tentative="1">
@@ -11985,7 +12340,7 @@
       <w:lvlText w:val="%6."/>
       <w:lvlJc w:val="right"/>
       <w:pPr>
-        <w:ind w:left="5040" w:hanging="180"/>
+        <w:ind w:left="4320" w:hanging="180"/>
       </w:pPr>
     </w:lvl>
     <w:lvl w:ilvl="6" w:tplc="0409000F" w:tentative="1">
@@ -11994,7 +12349,7 @@
       <w:lvlText w:val="%7."/>
       <w:lvlJc w:val="left"/>
       <w:pPr>
-        <w:ind w:left="5760" w:hanging="360"/>
+        <w:ind w:left="5040" w:hanging="360"/>
       </w:pPr>
     </w:lvl>
     <w:lvl w:ilvl="7" w:tplc="04090019" w:tentative="1">
@@ -12003,7 +12358,7 @@
       <w:lvlText w:val="%8."/>
       <w:lvlJc w:val="left"/>
       <w:pPr>
-        <w:ind w:left="6480" w:hanging="360"/>
+        <w:ind w:left="5760" w:hanging="360"/>
       </w:pPr>
     </w:lvl>
     <w:lvl w:ilvl="8" w:tplc="0409001B" w:tentative="1">
@@ -12012,6 +12367,95 @@
       <w:lvlText w:val="%9."/>
       <w:lvlJc w:val="right"/>
       <w:pPr>
+        <w:ind w:left="6480" w:hanging="180"/>
+      </w:pPr>
+    </w:lvl>
+  </w:abstractNum>
+  <w:abstractNum w:abstractNumId="8">
+    <w:nsid w:val="686A6A21"/>
+    <w:multiLevelType w:val="hybridMultilevel"/>
+    <w:tmpl w:val="9B686664"/>
+    <w:lvl w:ilvl="0" w:tplc="BED8EFC2">
+      <w:start w:val="1"/>
+      <w:numFmt w:val="decimal"/>
+      <w:lvlText w:val="%1)"/>
+      <w:lvlJc w:val="left"/>
+      <w:pPr>
+        <w:ind w:left="1440" w:hanging="360"/>
+      </w:pPr>
+      <w:rPr>
+        <w:rFonts w:hint="default"/>
+      </w:rPr>
+    </w:lvl>
+    <w:lvl w:ilvl="1" w:tplc="04090019" w:tentative="1">
+      <w:start w:val="1"/>
+      <w:numFmt w:val="lowerLetter"/>
+      <w:lvlText w:val="%2."/>
+      <w:lvlJc w:val="left"/>
+      <w:pPr>
+        <w:ind w:left="2160" w:hanging="360"/>
+      </w:pPr>
+    </w:lvl>
+    <w:lvl w:ilvl="2" w:tplc="0409001B" w:tentative="1">
+      <w:start w:val="1"/>
+      <w:numFmt w:val="lowerRoman"/>
+      <w:lvlText w:val="%3."/>
+      <w:lvlJc w:val="right"/>
+      <w:pPr>
+        <w:ind w:left="2880" w:hanging="180"/>
+      </w:pPr>
+    </w:lvl>
+    <w:lvl w:ilvl="3" w:tplc="0409000F" w:tentative="1">
+      <w:start w:val="1"/>
+      <w:numFmt w:val="decimal"/>
+      <w:lvlText w:val="%4."/>
+      <w:lvlJc w:val="left"/>
+      <w:pPr>
+        <w:ind w:left="3600" w:hanging="360"/>
+      </w:pPr>
+    </w:lvl>
+    <w:lvl w:ilvl="4" w:tplc="04090019" w:tentative="1">
+      <w:start w:val="1"/>
+      <w:numFmt w:val="lowerLetter"/>
+      <w:lvlText w:val="%5."/>
+      <w:lvlJc w:val="left"/>
+      <w:pPr>
+        <w:ind w:left="4320" w:hanging="360"/>
+      </w:pPr>
+    </w:lvl>
+    <w:lvl w:ilvl="5" w:tplc="0409001B" w:tentative="1">
+      <w:start w:val="1"/>
+      <w:numFmt w:val="lowerRoman"/>
+      <w:lvlText w:val="%6."/>
+      <w:lvlJc w:val="right"/>
+      <w:pPr>
+        <w:ind w:left="5040" w:hanging="180"/>
+      </w:pPr>
+    </w:lvl>
+    <w:lvl w:ilvl="6" w:tplc="0409000F" w:tentative="1">
+      <w:start w:val="1"/>
+      <w:numFmt w:val="decimal"/>
+      <w:lvlText w:val="%7."/>
+      <w:lvlJc w:val="left"/>
+      <w:pPr>
+        <w:ind w:left="5760" w:hanging="360"/>
+      </w:pPr>
+    </w:lvl>
+    <w:lvl w:ilvl="7" w:tplc="04090019" w:tentative="1">
+      <w:start w:val="1"/>
+      <w:numFmt w:val="lowerLetter"/>
+      <w:lvlText w:val="%8."/>
+      <w:lvlJc w:val="left"/>
+      <w:pPr>
+        <w:ind w:left="6480" w:hanging="360"/>
+      </w:pPr>
+    </w:lvl>
+    <w:lvl w:ilvl="8" w:tplc="0409001B" w:tentative="1">
+      <w:start w:val="1"/>
+      <w:numFmt w:val="lowerRoman"/>
+      <w:lvlText w:val="%9."/>
+      <w:lvlJc w:val="right"/>
+      <w:pPr>
         <w:ind w:left="7200" w:hanging="180"/>
       </w:pPr>
     </w:lvl>
@@ -12020,22 +12464,28 @@
     <w:abstractNumId w:val="1"/>
   </w:num>
   <w:num w:numId="2">
+    <w:abstractNumId w:val="5"/>
+  </w:num>
+  <w:num w:numId="3">
     <w:abstractNumId w:val="4"/>
   </w:num>
-  <w:num w:numId="3">
+  <w:num w:numId="4">
     <w:abstractNumId w:val="3"/>
-  </w:num>
-  <w:num w:numId="4">
-    <w:abstractNumId w:val="2"/>
   </w:num>
   <w:num w:numId="5">
     <w:abstractNumId w:val="0"/>
   </w:num>
   <w:num w:numId="6">
-    <w:abstractNumId w:val="5"/>
+    <w:abstractNumId w:val="6"/>
   </w:num>
   <w:num w:numId="7">
-    <w:abstractNumId w:val="6"/>
+    <w:abstractNumId w:val="8"/>
+  </w:num>
+  <w:num w:numId="8">
+    <w:abstractNumId w:val="2"/>
+  </w:num>
+  <w:num w:numId="9">
+    <w:abstractNumId w:val="7"/>
   </w:num>
 </w:numbering>
 </file>
@@ -12835,6 +13285,7 @@
   <w:style w:type="paragraph" w:styleId="NormalWeb">
     <w:name w:val="Normal (Web)"/>
     <w:basedOn w:val="Normal"/>
+    <w:uiPriority w:val="99"/>
     <w:rsid w:val="00ED0829"/>
     <w:pPr>
       <w:spacing w:before="100" w:beforeAutospacing="1" w:after="100" w:afterAutospacing="1" w:line="240" w:lineRule="auto"/>
@@ -13425,7 +13876,7 @@
 </file>
 
 <file path=customXml/itemProps1.xml><?xml version="1.0" encoding="utf-8"?>
-<ds:datastoreItem xmlns:ds="http://schemas.openxmlformats.org/officeDocument/2006/customXml" ds:itemID="{B90A17A3-3F7D-45E8-B0D9-73C08F4252C4}">
+<ds:datastoreItem xmlns:ds="http://schemas.openxmlformats.org/officeDocument/2006/customXml" ds:itemID="{6635DD25-065C-4A17-89A9-D4C8C86A1201}">
   <ds:schemaRefs>
     <ds:schemaRef ds:uri="http://schemas.openxmlformats.org/officeDocument/2006/bibliography"/>
   </ds:schemaRefs>

</xml_diff>

<commit_message>
Updated specdoc 2.2 and 2.3
</commit_message>
<xml_diff>
--- a/Documents/SpecDoc/Version1/1_4_RoughDraft.docx
+++ b/Documents/SpecDoc/Version1/1_4_RoughDraft.docx
@@ -1,6 +1,6 @@
 
 <file path=word/document.xml><?xml version="1.0" encoding="utf-8"?>
-<w:document xmlns:wpc="http://schemas.microsoft.com/office/word/2010/wordprocessingCanvas" xmlns:mc="http://schemas.openxmlformats.org/markup-compatibility/2006" xmlns:o="urn:schemas-microsoft-com:office:office" xmlns:r="http://schemas.openxmlformats.org/officeDocument/2006/relationships" xmlns:m="http://schemas.openxmlformats.org/officeDocument/2006/math" xmlns:v="urn:schemas-microsoft-com:vml" xmlns:wp14="http://schemas.microsoft.com/office/word/2010/wordprocessingDrawing" xmlns:wp="http://schemas.openxmlformats.org/drawingml/2006/wordprocessingDrawing" xmlns:w10="urn:schemas-microsoft-com:office:word" xmlns:w="http://schemas.openxmlformats.org/wordprocessingml/2006/main" xmlns:w14="http://schemas.microsoft.com/office/word/2010/wordml" xmlns:wpg="http://schemas.microsoft.com/office/word/2010/wordprocessingGroup" xmlns:wpi="http://schemas.microsoft.com/office/word/2010/wordprocessingInk" xmlns:wne="http://schemas.microsoft.com/office/word/2006/wordml" xmlns:wps="http://schemas.microsoft.com/office/word/2010/wordprocessingShape" mc:Ignorable="w14 wp14">
+<w:document xmlns:wpc="http://schemas.microsoft.com/office/word/2010/wordprocessingCanvas" xmlns:mo="http://schemas.microsoft.com/office/mac/office/2008/main" xmlns:mc="http://schemas.openxmlformats.org/markup-compatibility/2006" xmlns:mv="urn:schemas-microsoft-com:mac:vml" xmlns:o="urn:schemas-microsoft-com:office:office" xmlns:r="http://schemas.openxmlformats.org/officeDocument/2006/relationships" xmlns:m="http://schemas.openxmlformats.org/officeDocument/2006/math" xmlns:v="urn:schemas-microsoft-com:vml" xmlns:wp14="http://schemas.microsoft.com/office/word/2010/wordprocessingDrawing" xmlns:wp="http://schemas.openxmlformats.org/drawingml/2006/wordprocessingDrawing" xmlns:w10="urn:schemas-microsoft-com:office:word" xmlns:w="http://schemas.openxmlformats.org/wordprocessingml/2006/main" xmlns:w14="http://schemas.microsoft.com/office/word/2010/wordml" xmlns:wpg="http://schemas.microsoft.com/office/word/2010/wordprocessingGroup" xmlns:wpi="http://schemas.microsoft.com/office/word/2010/wordprocessingInk" xmlns:wne="http://schemas.microsoft.com/office/word/2006/wordml" xmlns:wps="http://schemas.microsoft.com/office/word/2010/wordprocessingShape" mc:Ignorable="w14 wp14">
   <w:body>
     <w:p>
       <w:pPr>
@@ -56,8 +56,10 @@
         <w:spacing w:before="120" w:after="0"/>
       </w:pPr>
       <w:r>
-        <w:t>Version 1.4</w:t>
-      </w:r>
+        <w:t>Version 1.6</w:t>
+      </w:r>
+      <w:bookmarkStart w:id="0" w:name="_GoBack"/>
+      <w:bookmarkEnd w:id="0"/>
     </w:p>
     <w:p>
       <w:pPr>
@@ -99,7 +101,7 @@
           <w:lang w:val="en-US" w:bidi="ar-SA"/>
         </w:rPr>
         <w:drawing>
-          <wp:inline distT="0" distB="0" distL="0" distR="0">
+          <wp:inline distT="0" distB="0" distL="0" distR="0" wp14:anchorId="1488DF7B" wp14:editId="61F21D5D">
             <wp:extent cx="2369185" cy="1693545"/>
             <wp:effectExtent l="0" t="0" r="0" b="1905"/>
             <wp:docPr id="34" name="Picture 34" descr="logo"/>
@@ -636,21 +638,21 @@
           <w:noProof/>
         </w:rPr>
       </w:pPr>
-      <w:bookmarkStart w:id="0" w:name="_Toc344877432"/>
-      <w:bookmarkStart w:id="1" w:name="_Toc344879822"/>
-      <w:bookmarkStart w:id="2" w:name="_Toc346508722"/>
-      <w:bookmarkStart w:id="3" w:name="_Toc346508952"/>
-      <w:bookmarkStart w:id="4" w:name="_Toc346509227"/>
-      <w:bookmarkStart w:id="5" w:name="_Toc107858829"/>
-      <w:bookmarkStart w:id="6" w:name="_Toc108287587"/>
-      <w:bookmarkStart w:id="7" w:name="_Toc111014886"/>
-      <w:bookmarkStart w:id="8" w:name="_Toc111117822"/>
-      <w:bookmarkStart w:id="9" w:name="_Toc113291685"/>
-      <w:bookmarkEnd w:id="0"/>
+      <w:bookmarkStart w:id="1" w:name="_Toc344877432"/>
+      <w:bookmarkStart w:id="2" w:name="_Toc344879822"/>
+      <w:bookmarkStart w:id="3" w:name="_Toc346508722"/>
+      <w:bookmarkStart w:id="4" w:name="_Toc346508952"/>
+      <w:bookmarkStart w:id="5" w:name="_Toc346509227"/>
+      <w:bookmarkStart w:id="6" w:name="_Toc107858829"/>
+      <w:bookmarkStart w:id="7" w:name="_Toc108287587"/>
+      <w:bookmarkStart w:id="8" w:name="_Toc111014886"/>
+      <w:bookmarkStart w:id="9" w:name="_Toc111117822"/>
+      <w:bookmarkStart w:id="10" w:name="_Toc113291685"/>
       <w:bookmarkEnd w:id="1"/>
       <w:bookmarkEnd w:id="2"/>
       <w:bookmarkEnd w:id="3"/>
       <w:bookmarkEnd w:id="4"/>
+      <w:bookmarkEnd w:id="5"/>
       <w:r>
         <w:rPr>
           <w:rFonts w:ascii="Arial" w:hAnsi="Arial" w:cs="Arial"/>
@@ -658,11 +660,11 @@
         </w:rPr>
         <w:t>Contents</w:t>
       </w:r>
-      <w:bookmarkEnd w:id="5"/>
       <w:bookmarkEnd w:id="6"/>
       <w:bookmarkEnd w:id="7"/>
       <w:bookmarkEnd w:id="8"/>
       <w:bookmarkEnd w:id="9"/>
+      <w:bookmarkEnd w:id="10"/>
       <w:r>
         <w:rPr>
           <w:rFonts w:ascii="Arial" w:hAnsi="Arial" w:cs="Arial"/>
@@ -2724,7 +2726,7 @@
           <w:color w:val="FFFFFF"/>
         </w:rPr>
       </w:pPr>
-      <w:bookmarkStart w:id="10" w:name="_Toc113291686"/>
+      <w:bookmarkStart w:id="11" w:name="_Toc113291686"/>
       <w:r>
         <w:rPr>
           <w:rFonts w:ascii="Arial" w:hAnsi="Arial" w:cs="Arial"/>
@@ -2733,7 +2735,7 @@
         <w:lastRenderedPageBreak/>
         <w:t>Revisions</w:t>
       </w:r>
-      <w:bookmarkEnd w:id="10"/>
+      <w:bookmarkEnd w:id="11"/>
     </w:p>
     <w:tbl>
       <w:tblPr>
@@ -3732,6 +3734,12 @@
               </w:rPr>
               <w:t>Scott Smoke</w:t>
             </w:r>
+            <w:r>
+              <w:rPr>
+                <w:rFonts w:ascii="Arial" w:hAnsi="Arial" w:cs="Arial"/>
+              </w:rPr>
+              <w:t>, Jeffrey Allen</w:t>
+            </w:r>
           </w:p>
         </w:tc>
         <w:tc>
@@ -3853,9 +3861,9 @@
           <w:sz w:val="22"/>
         </w:rPr>
       </w:pPr>
-      <w:bookmarkStart w:id="11" w:name="_Toc108287589"/>
-    </w:p>
-    <w:bookmarkEnd w:id="11"/>
+      <w:bookmarkStart w:id="12" w:name="_Toc108287589"/>
+    </w:p>
+    <w:bookmarkEnd w:id="12"/>
     <w:p>
       <w:pPr>
         <w:rPr>
@@ -3890,8 +3898,8 @@
           <w:color w:val="FFFFFF"/>
         </w:rPr>
       </w:pPr>
-      <w:bookmarkStart w:id="12" w:name="_Toc439994665"/>
-      <w:bookmarkStart w:id="13" w:name="_Toc113291689"/>
+      <w:bookmarkStart w:id="13" w:name="_Toc439994665"/>
+      <w:bookmarkStart w:id="14" w:name="_Toc113291689"/>
       <w:r>
         <w:rPr>
           <w:rFonts w:ascii="Arial" w:hAnsi="Arial" w:cs="Arial"/>
@@ -3900,10 +3908,10 @@
         <w:lastRenderedPageBreak/>
         <w:t>Introduction</w:t>
       </w:r>
-      <w:bookmarkStart w:id="14" w:name="_Toc439994667"/>
-      <w:bookmarkStart w:id="15" w:name="_Toc113291690"/>
-      <w:bookmarkEnd w:id="12"/>
+      <w:bookmarkStart w:id="15" w:name="_Toc439994667"/>
+      <w:bookmarkStart w:id="16" w:name="_Toc113291690"/>
       <w:bookmarkEnd w:id="13"/>
+      <w:bookmarkEnd w:id="14"/>
     </w:p>
     <w:p>
       <w:pPr>
@@ -3962,8 +3970,8 @@
         </w:rPr>
         <w:t>Document Purpose</w:t>
       </w:r>
-      <w:bookmarkEnd w:id="14"/>
       <w:bookmarkEnd w:id="15"/>
+      <w:bookmarkEnd w:id="16"/>
     </w:p>
     <w:p>
       <w:pPr>
@@ -4104,16 +4112,16 @@
           <w:rFonts w:ascii="Arial" w:hAnsi="Arial" w:cs="Arial"/>
         </w:rPr>
       </w:pPr>
-      <w:bookmarkStart w:id="16" w:name="_Toc439994670"/>
-      <w:bookmarkStart w:id="17" w:name="_Toc113291691"/>
+      <w:bookmarkStart w:id="17" w:name="_Toc439994670"/>
+      <w:bookmarkStart w:id="18" w:name="_Toc113291691"/>
       <w:r>
         <w:rPr>
           <w:rFonts w:ascii="Arial" w:hAnsi="Arial" w:cs="Arial"/>
         </w:rPr>
         <w:t>Product Scope</w:t>
       </w:r>
-      <w:bookmarkEnd w:id="16"/>
       <w:bookmarkEnd w:id="17"/>
+      <w:bookmarkEnd w:id="18"/>
     </w:p>
     <w:p>
       <w:pPr>
@@ -4180,8 +4188,6 @@
         </w:rPr>
         <w:t xml:space="preserve">a user </w:t>
       </w:r>
-      <w:bookmarkStart w:id="18" w:name="_GoBack"/>
-      <w:bookmarkEnd w:id="18"/>
       <w:r>
         <w:rPr>
           <w:i w:val="0"/>
@@ -12149,7 +12155,7 @@
           <w:lang w:val="en-US" w:bidi="ar-SA"/>
         </w:rPr>
         <w:drawing>
-          <wp:inline distT="0" distB="0" distL="0" distR="0">
+          <wp:inline distT="0" distB="0" distL="0" distR="0" wp14:anchorId="205D7505" wp14:editId="3C5EFA70">
             <wp:extent cx="4048125" cy="3082767"/>
             <wp:effectExtent l="171450" t="171450" r="352425" b="346710"/>
             <wp:docPr id="1" name="Picture 1" descr="C:\Users\elJeffeh\Documents\GitHub\tune_squad\Documents\SpecDoc\Figures\fig_1_SchedFormat.jpg"/>
@@ -12195,7 +12201,7 @@
                       </a:outerShdw>
                     </a:effectLst>
                     <a:extLst>
-                      <a:ext uri="{53640926-AAD7-44D8-BBD7-CCE9431645EC}">
+                      <a:ext uri="{53640926-AAD7-44d8-BBD7-CCE9431645EC}">
                         <a14:shadowObscured xmlns:a14="http://schemas.microsoft.com/office/drawing/2010/main"/>
                       </a:ext>
                     </a:extLst>
@@ -12237,7 +12243,7 @@
           <w:lang w:val="en-US" w:bidi="ar-SA"/>
         </w:rPr>
         <w:drawing>
-          <wp:inline distT="0" distB="0" distL="0" distR="0">
+          <wp:inline distT="0" distB="0" distL="0" distR="0" wp14:anchorId="22BA6851" wp14:editId="6440A5CB">
             <wp:extent cx="936265" cy="1078302"/>
             <wp:effectExtent l="0" t="0" r="0" b="0"/>
             <wp:docPr id="2" name="Picture 2" descr="C:\Users\elJeffeh\Documents\GitHub\tune_squad\Documents\SpecDoc\Figures\DaysToSchedule.jpg"/>
@@ -12277,7 +12283,7 @@
                       <a:noFill/>
                     </a:ln>
                     <a:extLst>
-                      <a:ext uri="{53640926-AAD7-44D8-BBD7-CCE9431645EC}">
+                      <a:ext uri="{53640926-AAD7-44d8-BBD7-CCE9431645EC}">
                         <a14:shadowObscured xmlns:a14="http://schemas.microsoft.com/office/drawing/2010/main"/>
                       </a:ext>
                     </a:extLst>
@@ -12349,7 +12355,7 @@
         </w:rPr>
         <w:lastRenderedPageBreak/>
         <w:drawing>
-          <wp:inline distT="0" distB="0" distL="0" distR="0">
+          <wp:inline distT="0" distB="0" distL="0" distR="0" wp14:anchorId="1F2549B2" wp14:editId="7488E92F">
             <wp:extent cx="2400300" cy="5074920"/>
             <wp:effectExtent l="19050" t="0" r="0" b="0"/>
             <wp:docPr id="13" name="Picture 12" descr="ClassTimesByEnrollement.jpg"/>
@@ -12434,7 +12440,7 @@
           <w:szCs w:val="24"/>
         </w:rPr>
         <w:lastRenderedPageBreak/>
-        <w:pict>
+        <w:pict w14:anchorId="4366A0C4">
           <v:shapetype id="_x0000_t75" coordsize="21600,21600" o:spt="75" o:preferrelative="t" path="m@4@5l@4@11@9@11@9@5xe" filled="f" stroked="f">
             <v:stroke joinstyle="miter"/>
             <v:formulas>
@@ -12454,7 +12460,7 @@
             <v:path o:extrusionok="f" gradientshapeok="t" o:connecttype="rect"/>
             <o:lock v:ext="edit" aspectratio="t"/>
           </v:shapetype>
-          <v:shape id="_x0000_i1025" type="#_x0000_t75" style="width:208.55pt;height:529.8pt">
+          <v:shape id="_x0000_i1025" type="#_x0000_t75" style="width:208.7pt;height:529.5pt">
             <v:imagedata r:id="rId15" o:title="SampleOutputFile"/>
           </v:shape>
         </w:pict>
@@ -12504,8 +12510,8 @@
           <w:rFonts w:ascii="Arial" w:hAnsi="Arial" w:cs="Arial"/>
         </w:rPr>
         <w:lastRenderedPageBreak/>
-        <w:pict>
-          <v:shape id="_x0000_i1026" type="#_x0000_t75" style="width:208.55pt;height:529.8pt">
+        <w:pict w14:anchorId="5332603C">
+          <v:shape id="_x0000_i1026" type="#_x0000_t75" style="width:208.7pt;height:529.5pt">
             <v:imagedata r:id="rId16" o:title="SampleOutputFile"/>
           </v:shape>
         </w:pict>
@@ -12611,7 +12617,7 @@
           <w:lang w:val="en-US" w:bidi="ar-SA"/>
         </w:rPr>
         <w:drawing>
-          <wp:inline distT="0" distB="0" distL="0" distR="0">
+          <wp:inline distT="0" distB="0" distL="0" distR="0" wp14:anchorId="4EA2C041" wp14:editId="54B64B03">
             <wp:extent cx="4781550" cy="3790253"/>
             <wp:effectExtent l="19050" t="0" r="0" b="0"/>
             <wp:docPr id="4" name="Picture 4" descr="C:\Users\R\Documents\GitHub\tune_squad\Documents\DesignDocuments\Mockups\Sceenshots\Login-prompt.png"/>
@@ -12771,7 +12777,7 @@
           <w:lang w:val="en-US" w:bidi="ar-SA"/>
         </w:rPr>
         <w:drawing>
-          <wp:inline distT="0" distB="0" distL="0" distR="0">
+          <wp:inline distT="0" distB="0" distL="0" distR="0" wp14:anchorId="7068A447" wp14:editId="79733119">
             <wp:extent cx="4914900" cy="3465590"/>
             <wp:effectExtent l="19050" t="0" r="0" b="0"/>
             <wp:docPr id="6" name="Picture 6" descr="C:\Users\R\Documents\GitHub\tune_squad\Documents\DesignDocuments\Mockups\Sceenshots\Final.png"/>
@@ -12835,7 +12841,7 @@
 </file>
 
 <file path=word/endnotes.xml><?xml version="1.0" encoding="utf-8"?>
-<w:endnotes xmlns:wpc="http://schemas.microsoft.com/office/word/2010/wordprocessingCanvas" xmlns:mc="http://schemas.openxmlformats.org/markup-compatibility/2006" xmlns:o="urn:schemas-microsoft-com:office:office" xmlns:r="http://schemas.openxmlformats.org/officeDocument/2006/relationships" xmlns:m="http://schemas.openxmlformats.org/officeDocument/2006/math" xmlns:v="urn:schemas-microsoft-com:vml" xmlns:wp14="http://schemas.microsoft.com/office/word/2010/wordprocessingDrawing" xmlns:wp="http://schemas.openxmlformats.org/drawingml/2006/wordprocessingDrawing" xmlns:w10="urn:schemas-microsoft-com:office:word" xmlns:w="http://schemas.openxmlformats.org/wordprocessingml/2006/main" xmlns:w14="http://schemas.microsoft.com/office/word/2010/wordml" xmlns:wpg="http://schemas.microsoft.com/office/word/2010/wordprocessingGroup" xmlns:wpi="http://schemas.microsoft.com/office/word/2010/wordprocessingInk" xmlns:wne="http://schemas.microsoft.com/office/word/2006/wordml" xmlns:wps="http://schemas.microsoft.com/office/word/2010/wordprocessingShape" mc:Ignorable="w14 wp14">
+<w:endnotes xmlns:wpc="http://schemas.microsoft.com/office/word/2010/wordprocessingCanvas" xmlns:mo="http://schemas.microsoft.com/office/mac/office/2008/main" xmlns:mc="http://schemas.openxmlformats.org/markup-compatibility/2006" xmlns:mv="urn:schemas-microsoft-com:mac:vml" xmlns:o="urn:schemas-microsoft-com:office:office" xmlns:r="http://schemas.openxmlformats.org/officeDocument/2006/relationships" xmlns:m="http://schemas.openxmlformats.org/officeDocument/2006/math" xmlns:v="urn:schemas-microsoft-com:vml" xmlns:wp14="http://schemas.microsoft.com/office/word/2010/wordprocessingDrawing" xmlns:wp="http://schemas.openxmlformats.org/drawingml/2006/wordprocessingDrawing" xmlns:w10="urn:schemas-microsoft-com:office:word" xmlns:w="http://schemas.openxmlformats.org/wordprocessingml/2006/main" xmlns:w14="http://schemas.microsoft.com/office/word/2010/wordml" xmlns:wpg="http://schemas.microsoft.com/office/word/2010/wordprocessingGroup" xmlns:wpi="http://schemas.microsoft.com/office/word/2010/wordprocessingInk" xmlns:wne="http://schemas.microsoft.com/office/word/2006/wordml" xmlns:wps="http://schemas.microsoft.com/office/word/2010/wordprocessingShape" mc:Ignorable="w14 wp14">
   <w:endnote w:type="separator" w:id="-1">
     <w:p>
       <w:r>
@@ -12854,7 +12860,7 @@
 </file>
 
 <file path=word/footer1.xml><?xml version="1.0" encoding="utf-8"?>
-<w:ftr xmlns:wpc="http://schemas.microsoft.com/office/word/2010/wordprocessingCanvas" xmlns:mc="http://schemas.openxmlformats.org/markup-compatibility/2006" xmlns:o="urn:schemas-microsoft-com:office:office" xmlns:r="http://schemas.openxmlformats.org/officeDocument/2006/relationships" xmlns:m="http://schemas.openxmlformats.org/officeDocument/2006/math" xmlns:v="urn:schemas-microsoft-com:vml" xmlns:wp14="http://schemas.microsoft.com/office/word/2010/wordprocessingDrawing" xmlns:wp="http://schemas.openxmlformats.org/drawingml/2006/wordprocessingDrawing" xmlns:w10="urn:schemas-microsoft-com:office:word" xmlns:w="http://schemas.openxmlformats.org/wordprocessingml/2006/main" xmlns:w14="http://schemas.microsoft.com/office/word/2010/wordml" xmlns:wpg="http://schemas.microsoft.com/office/word/2010/wordprocessingGroup" xmlns:wpi="http://schemas.microsoft.com/office/word/2010/wordprocessingInk" xmlns:wne="http://schemas.microsoft.com/office/word/2006/wordml" xmlns:wps="http://schemas.microsoft.com/office/word/2010/wordprocessingShape" mc:Ignorable="w14 wp14">
+<w:ftr xmlns:wpc="http://schemas.microsoft.com/office/word/2010/wordprocessingCanvas" xmlns:mo="http://schemas.microsoft.com/office/mac/office/2008/main" xmlns:mc="http://schemas.openxmlformats.org/markup-compatibility/2006" xmlns:mv="urn:schemas-microsoft-com:mac:vml" xmlns:o="urn:schemas-microsoft-com:office:office" xmlns:r="http://schemas.openxmlformats.org/officeDocument/2006/relationships" xmlns:m="http://schemas.openxmlformats.org/officeDocument/2006/math" xmlns:v="urn:schemas-microsoft-com:vml" xmlns:wp14="http://schemas.microsoft.com/office/word/2010/wordprocessingDrawing" xmlns:wp="http://schemas.openxmlformats.org/drawingml/2006/wordprocessingDrawing" xmlns:w10="urn:schemas-microsoft-com:office:word" xmlns:w="http://schemas.openxmlformats.org/wordprocessingml/2006/main" xmlns:w14="http://schemas.microsoft.com/office/word/2010/wordml" xmlns:wpg="http://schemas.microsoft.com/office/word/2010/wordprocessingGroup" xmlns:wpi="http://schemas.microsoft.com/office/word/2010/wordprocessingInk" xmlns:wne="http://schemas.microsoft.com/office/word/2006/wordml" xmlns:wps="http://schemas.microsoft.com/office/word/2010/wordprocessingShape" mc:Ignorable="w14 wp14">
   <w:p>
     <w:pPr>
       <w:pStyle w:val="Footer"/>
@@ -12865,7 +12871,7 @@
 </file>
 
 <file path=word/footnotes.xml><?xml version="1.0" encoding="utf-8"?>
-<w:footnotes xmlns:wpc="http://schemas.microsoft.com/office/word/2010/wordprocessingCanvas" xmlns:mc="http://schemas.openxmlformats.org/markup-compatibility/2006" xmlns:o="urn:schemas-microsoft-com:office:office" xmlns:r="http://schemas.openxmlformats.org/officeDocument/2006/relationships" xmlns:m="http://schemas.openxmlformats.org/officeDocument/2006/math" xmlns:v="urn:schemas-microsoft-com:vml" xmlns:wp14="http://schemas.microsoft.com/office/word/2010/wordprocessingDrawing" xmlns:wp="http://schemas.openxmlformats.org/drawingml/2006/wordprocessingDrawing" xmlns:w10="urn:schemas-microsoft-com:office:word" xmlns:w="http://schemas.openxmlformats.org/wordprocessingml/2006/main" xmlns:w14="http://schemas.microsoft.com/office/word/2010/wordml" xmlns:wpg="http://schemas.microsoft.com/office/word/2010/wordprocessingGroup" xmlns:wpi="http://schemas.microsoft.com/office/word/2010/wordprocessingInk" xmlns:wne="http://schemas.microsoft.com/office/word/2006/wordml" xmlns:wps="http://schemas.microsoft.com/office/word/2010/wordprocessingShape" mc:Ignorable="w14 wp14">
+<w:footnotes xmlns:wpc="http://schemas.microsoft.com/office/word/2010/wordprocessingCanvas" xmlns:mo="http://schemas.microsoft.com/office/mac/office/2008/main" xmlns:mc="http://schemas.openxmlformats.org/markup-compatibility/2006" xmlns:mv="urn:schemas-microsoft-com:mac:vml" xmlns:o="urn:schemas-microsoft-com:office:office" xmlns:r="http://schemas.openxmlformats.org/officeDocument/2006/relationships" xmlns:m="http://schemas.openxmlformats.org/officeDocument/2006/math" xmlns:v="urn:schemas-microsoft-com:vml" xmlns:wp14="http://schemas.microsoft.com/office/word/2010/wordprocessingDrawing" xmlns:wp="http://schemas.openxmlformats.org/drawingml/2006/wordprocessingDrawing" xmlns:w10="urn:schemas-microsoft-com:office:word" xmlns:w="http://schemas.openxmlformats.org/wordprocessingml/2006/main" xmlns:w14="http://schemas.microsoft.com/office/word/2010/wordml" xmlns:wpg="http://schemas.microsoft.com/office/word/2010/wordprocessingGroup" xmlns:wpi="http://schemas.microsoft.com/office/word/2010/wordprocessingInk" xmlns:wne="http://schemas.microsoft.com/office/word/2006/wordml" xmlns:wps="http://schemas.microsoft.com/office/word/2010/wordprocessingShape" mc:Ignorable="w14 wp14">
   <w:footnote w:type="separator" w:id="-1">
     <w:p>
       <w:r>
@@ -12884,7 +12890,7 @@
 </file>
 
 <file path=word/header1.xml><?xml version="1.0" encoding="utf-8"?>
-<w:hdr xmlns:wpc="http://schemas.microsoft.com/office/word/2010/wordprocessingCanvas" xmlns:mc="http://schemas.openxmlformats.org/markup-compatibility/2006" xmlns:o="urn:schemas-microsoft-com:office:office" xmlns:r="http://schemas.openxmlformats.org/officeDocument/2006/relationships" xmlns:m="http://schemas.openxmlformats.org/officeDocument/2006/math" xmlns:v="urn:schemas-microsoft-com:vml" xmlns:wp14="http://schemas.microsoft.com/office/word/2010/wordprocessingDrawing" xmlns:wp="http://schemas.openxmlformats.org/drawingml/2006/wordprocessingDrawing" xmlns:w10="urn:schemas-microsoft-com:office:word" xmlns:w="http://schemas.openxmlformats.org/wordprocessingml/2006/main" xmlns:w14="http://schemas.microsoft.com/office/word/2010/wordml" xmlns:wpg="http://schemas.microsoft.com/office/word/2010/wordprocessingGroup" xmlns:wpi="http://schemas.microsoft.com/office/word/2010/wordprocessingInk" xmlns:wne="http://schemas.microsoft.com/office/word/2006/wordml" xmlns:wps="http://schemas.microsoft.com/office/word/2010/wordprocessingShape" mc:Ignorable="w14 wp14">
+<w:hdr xmlns:wpc="http://schemas.microsoft.com/office/word/2010/wordprocessingCanvas" xmlns:mo="http://schemas.microsoft.com/office/mac/office/2008/main" xmlns:mc="http://schemas.openxmlformats.org/markup-compatibility/2006" xmlns:mv="urn:schemas-microsoft-com:mac:vml" xmlns:o="urn:schemas-microsoft-com:office:office" xmlns:r="http://schemas.openxmlformats.org/officeDocument/2006/relationships" xmlns:m="http://schemas.openxmlformats.org/officeDocument/2006/math" xmlns:v="urn:schemas-microsoft-com:vml" xmlns:wp14="http://schemas.microsoft.com/office/word/2010/wordprocessingDrawing" xmlns:wp="http://schemas.openxmlformats.org/drawingml/2006/wordprocessingDrawing" xmlns:w10="urn:schemas-microsoft-com:office:word" xmlns:w="http://schemas.openxmlformats.org/wordprocessingml/2006/main" xmlns:w14="http://schemas.microsoft.com/office/word/2010/wordml" xmlns:wpg="http://schemas.microsoft.com/office/word/2010/wordprocessingGroup" xmlns:wpi="http://schemas.microsoft.com/office/word/2010/wordprocessingInk" xmlns:wne="http://schemas.microsoft.com/office/word/2006/wordml" xmlns:wps="http://schemas.microsoft.com/office/word/2010/wordprocessingShape" mc:Ignorable="w14 wp14">
   <w:p>
     <w:pPr>
       <w:pStyle w:val="Header"/>
@@ -12935,7 +12941,7 @@
 </file>
 
 <file path=word/header2.xml><?xml version="1.0" encoding="utf-8"?>
-<w:hdr xmlns:wpc="http://schemas.microsoft.com/office/word/2010/wordprocessingCanvas" xmlns:mc="http://schemas.openxmlformats.org/markup-compatibility/2006" xmlns:o="urn:schemas-microsoft-com:office:office" xmlns:r="http://schemas.openxmlformats.org/officeDocument/2006/relationships" xmlns:m="http://schemas.openxmlformats.org/officeDocument/2006/math" xmlns:v="urn:schemas-microsoft-com:vml" xmlns:wp14="http://schemas.microsoft.com/office/word/2010/wordprocessingDrawing" xmlns:wp="http://schemas.openxmlformats.org/drawingml/2006/wordprocessingDrawing" xmlns:w10="urn:schemas-microsoft-com:office:word" xmlns:w="http://schemas.openxmlformats.org/wordprocessingml/2006/main" xmlns:w14="http://schemas.microsoft.com/office/word/2010/wordml" xmlns:wpg="http://schemas.microsoft.com/office/word/2010/wordprocessingGroup" xmlns:wpi="http://schemas.microsoft.com/office/word/2010/wordprocessingInk" xmlns:wne="http://schemas.microsoft.com/office/word/2006/wordml" xmlns:wps="http://schemas.microsoft.com/office/word/2010/wordprocessingShape" mc:Ignorable="w14 wp14">
+<w:hdr xmlns:wpc="http://schemas.microsoft.com/office/word/2010/wordprocessingCanvas" xmlns:mo="http://schemas.microsoft.com/office/mac/office/2008/main" xmlns:mc="http://schemas.openxmlformats.org/markup-compatibility/2006" xmlns:mv="urn:schemas-microsoft-com:mac:vml" xmlns:o="urn:schemas-microsoft-com:office:office" xmlns:r="http://schemas.openxmlformats.org/officeDocument/2006/relationships" xmlns:m="http://schemas.openxmlformats.org/officeDocument/2006/math" xmlns:v="urn:schemas-microsoft-com:vml" xmlns:wp14="http://schemas.microsoft.com/office/word/2010/wordprocessingDrawing" xmlns:wp="http://schemas.openxmlformats.org/drawingml/2006/wordprocessingDrawing" xmlns:w10="urn:schemas-microsoft-com:office:word" xmlns:w="http://schemas.openxmlformats.org/wordprocessingml/2006/main" xmlns:w14="http://schemas.microsoft.com/office/word/2010/wordml" xmlns:wpg="http://schemas.microsoft.com/office/word/2010/wordprocessingGroup" xmlns:wpi="http://schemas.microsoft.com/office/word/2010/wordprocessingInk" xmlns:wne="http://schemas.microsoft.com/office/word/2006/wordml" xmlns:wps="http://schemas.microsoft.com/office/word/2010/wordprocessingShape" mc:Ignorable="w14 wp14">
   <w:p>
     <w:pPr>
       <w:pStyle w:val="Header"/>
@@ -12980,7 +12986,7 @@
       <w:rPr>
         <w:noProof/>
       </w:rPr>
-      <w:t>1</w:t>
+      <w:t>3</w:t>
     </w:r>
     <w:r>
       <w:fldChar w:fldCharType="end"/>
@@ -12990,7 +12996,7 @@
 </file>
 
 <file path=word/numbering.xml><?xml version="1.0" encoding="utf-8"?>
-<w:numbering xmlns:wpc="http://schemas.microsoft.com/office/word/2010/wordprocessingCanvas" xmlns:mc="http://schemas.openxmlformats.org/markup-compatibility/2006" xmlns:o="urn:schemas-microsoft-com:office:office" xmlns:r="http://schemas.openxmlformats.org/officeDocument/2006/relationships" xmlns:m="http://schemas.openxmlformats.org/officeDocument/2006/math" xmlns:v="urn:schemas-microsoft-com:vml" xmlns:wp14="http://schemas.microsoft.com/office/word/2010/wordprocessingDrawing" xmlns:wp="http://schemas.openxmlformats.org/drawingml/2006/wordprocessingDrawing" xmlns:w10="urn:schemas-microsoft-com:office:word" xmlns:w="http://schemas.openxmlformats.org/wordprocessingml/2006/main" xmlns:w14="http://schemas.microsoft.com/office/word/2010/wordml" xmlns:wpg="http://schemas.microsoft.com/office/word/2010/wordprocessingGroup" xmlns:wpi="http://schemas.microsoft.com/office/word/2010/wordprocessingInk" xmlns:wne="http://schemas.microsoft.com/office/word/2006/wordml" xmlns:wps="http://schemas.microsoft.com/office/word/2010/wordprocessingShape" mc:Ignorable="w14 wp14">
+<w:numbering xmlns:wpc="http://schemas.microsoft.com/office/word/2010/wordprocessingCanvas" xmlns:mo="http://schemas.microsoft.com/office/mac/office/2008/main" xmlns:mc="http://schemas.openxmlformats.org/markup-compatibility/2006" xmlns:mv="urn:schemas-microsoft-com:mac:vml" xmlns:o="urn:schemas-microsoft-com:office:office" xmlns:r="http://schemas.openxmlformats.org/officeDocument/2006/relationships" xmlns:m="http://schemas.openxmlformats.org/officeDocument/2006/math" xmlns:v="urn:schemas-microsoft-com:vml" xmlns:wp14="http://schemas.microsoft.com/office/word/2010/wordprocessingDrawing" xmlns:wp="http://schemas.openxmlformats.org/drawingml/2006/wordprocessingDrawing" xmlns:w10="urn:schemas-microsoft-com:office:word" xmlns:w="http://schemas.openxmlformats.org/wordprocessingml/2006/main" xmlns:w14="http://schemas.microsoft.com/office/word/2010/wordml" xmlns:wpg="http://schemas.microsoft.com/office/word/2010/wordprocessingGroup" xmlns:wpi="http://schemas.microsoft.com/office/word/2010/wordprocessingInk" xmlns:wne="http://schemas.microsoft.com/office/word/2006/wordml" xmlns:wps="http://schemas.microsoft.com/office/word/2010/wordprocessingShape" mc:Ignorable="w14 wp14">
   <w:abstractNum w:abstractNumId="0">
     <w:nsid w:val="FFFFFF89"/>
     <w:multiLevelType w:val="singleLevel"/>
@@ -13923,7 +13929,7 @@
     </w:rPrDefault>
     <w:pPrDefault/>
   </w:docDefaults>
-  <w:latentStyles w:defLockedState="0" w:defUIPriority="99" w:defSemiHidden="1" w:defUnhideWhenUsed="1" w:defQFormat="0" w:count="267">
+  <w:latentStyles w:defLockedState="0" w:defUIPriority="99" w:defSemiHidden="1" w:defUnhideWhenUsed="1" w:defQFormat="0" w:count="276">
     <w:lsdException w:name="Normal" w:semiHidden="0" w:uiPriority="0" w:unhideWhenUsed="0" w:qFormat="1"/>
     <w:lsdException w:name="heading 1" w:semiHidden="0" w:uiPriority="0" w:unhideWhenUsed="0" w:qFormat="1"/>
     <w:lsdException w:name="heading 2" w:semiHidden="0" w:uiPriority="0" w:unhideWhenUsed="0" w:qFormat="1"/>
@@ -14723,6 +14729,7 @@
     <w:uiPriority w:val="59"/>
     <w:rsid w:val="00006290"/>
     <w:tblPr>
+      <w:tblInd w:w="0" w:type="dxa"/>
       <w:tblBorders>
         <w:top w:val="single" w:sz="4" w:space="0" w:color="auto"/>
         <w:left w:val="single" w:sz="4" w:space="0" w:color="auto"/>
@@ -14731,6 +14738,12 @@
         <w:insideH w:val="single" w:sz="4" w:space="0" w:color="auto"/>
         <w:insideV w:val="single" w:sz="4" w:space="0" w:color="auto"/>
       </w:tblBorders>
+      <w:tblCellMar>
+        <w:top w:w="0" w:type="dxa"/>
+        <w:left w:w="108" w:type="dxa"/>
+        <w:bottom w:w="0" w:type="dxa"/>
+        <w:right w:w="108" w:type="dxa"/>
+      </w:tblCellMar>
     </w:tblPr>
   </w:style>
   <w:style w:type="paragraph" w:styleId="BalloonText">
@@ -14819,7 +14832,7 @@
 </file>
 
 <file path=word/stylesWithEffects.xml><?xml version="1.0" encoding="utf-8"?>
-<w:styles xmlns:wpc="http://schemas.microsoft.com/office/word/2010/wordprocessingCanvas" xmlns:mc="http://schemas.openxmlformats.org/markup-compatibility/2006" xmlns:o="urn:schemas-microsoft-com:office:office" xmlns:r="http://schemas.openxmlformats.org/officeDocument/2006/relationships" xmlns:m="http://schemas.openxmlformats.org/officeDocument/2006/math" xmlns:v="urn:schemas-microsoft-com:vml" xmlns:wp14="http://schemas.microsoft.com/office/word/2010/wordprocessingDrawing" xmlns:wp="http://schemas.openxmlformats.org/drawingml/2006/wordprocessingDrawing" xmlns:w10="urn:schemas-microsoft-com:office:word" xmlns:w="http://schemas.openxmlformats.org/wordprocessingml/2006/main" xmlns:w14="http://schemas.microsoft.com/office/word/2010/wordml" xmlns:wpg="http://schemas.microsoft.com/office/word/2010/wordprocessingGroup" xmlns:wpi="http://schemas.microsoft.com/office/word/2010/wordprocessingInk" xmlns:wne="http://schemas.microsoft.com/office/word/2006/wordml" xmlns:wps="http://schemas.microsoft.com/office/word/2010/wordprocessingShape" mc:Ignorable="w14 wp14">
+<w:styles xmlns:wpc="http://schemas.microsoft.com/office/word/2010/wordprocessingCanvas" xmlns:mo="http://schemas.microsoft.com/office/mac/office/2008/main" xmlns:mc="http://schemas.openxmlformats.org/markup-compatibility/2006" xmlns:mv="urn:schemas-microsoft-com:mac:vml" xmlns:o="urn:schemas-microsoft-com:office:office" xmlns:r="http://schemas.openxmlformats.org/officeDocument/2006/relationships" xmlns:m="http://schemas.openxmlformats.org/officeDocument/2006/math" xmlns:v="urn:schemas-microsoft-com:vml" xmlns:wp14="http://schemas.microsoft.com/office/word/2010/wordprocessingDrawing" xmlns:wp="http://schemas.openxmlformats.org/drawingml/2006/wordprocessingDrawing" xmlns:w10="urn:schemas-microsoft-com:office:word" xmlns:w="http://schemas.openxmlformats.org/wordprocessingml/2006/main" xmlns:w14="http://schemas.microsoft.com/office/word/2010/wordml" xmlns:wpg="http://schemas.microsoft.com/office/word/2010/wordprocessingGroup" xmlns:wpi="http://schemas.microsoft.com/office/word/2010/wordprocessingInk" xmlns:wne="http://schemas.microsoft.com/office/word/2006/wordml" xmlns:wps="http://schemas.microsoft.com/office/word/2010/wordprocessingShape" mc:Ignorable="w14 wp14">
   <w:docDefaults>
     <w:rPrDefault>
       <w:rPr>
@@ -14835,7 +14848,7 @@
       </w:pPr>
     </w:pPrDefault>
   </w:docDefaults>
-  <w:latentStyles w:defLockedState="0" w:defUIPriority="99" w:defSemiHidden="1" w:defUnhideWhenUsed="1" w:defQFormat="0" w:count="267">
+  <w:latentStyles w:defLockedState="0" w:defUIPriority="99" w:defSemiHidden="1" w:defUnhideWhenUsed="1" w:defQFormat="0" w:count="276">
     <w:lsdException w:name="Normal" w:semiHidden="0" w:uiPriority="0" w:unhideWhenUsed="0" w:qFormat="1"/>
     <w:lsdException w:name="heading 1" w:semiHidden="0" w:uiPriority="9" w:unhideWhenUsed="0" w:qFormat="1"/>
     <w:lsdException w:name="heading 2" w:uiPriority="9" w:qFormat="1"/>
@@ -15298,7 +15311,7 @@
 </file>
 
 <file path=customXml/itemProps1.xml><?xml version="1.0" encoding="utf-8"?>
-<ds:datastoreItem xmlns:ds="http://schemas.openxmlformats.org/officeDocument/2006/customXml" ds:itemID="{142933BD-824C-4B79-89FD-8C65E8E03781}">
+<ds:datastoreItem xmlns:ds="http://schemas.openxmlformats.org/officeDocument/2006/customXml" ds:itemID="{072ABAC0-4A7B-064B-845A-05647B265B66}">
   <ds:schemaRefs>
     <ds:schemaRef ds:uri="http://schemas.openxmlformats.org/officeDocument/2006/bibliography"/>
   </ds:schemaRefs>

</xml_diff>